<commit_message>
Received from Clem 2019-10-29
</commit_message>
<xml_diff>
--- a/Documentation-for-Equivalence-Classes.docx
+++ b/Documentation-for-Equivalence-Classes.docx
@@ -214,7 +214,6 @@
           <w:sz w:val="24"/>
           <w:szCs w:val="24"/>
         </w:rPr>
-        <w:lastRenderedPageBreak/>
         <w:t>Notes on Our Group Labels and Symbols:</w:t>
       </w:r>
     </w:p>
@@ -237,6 +236,9 @@
     <w:p>
       <w:pPr>
         <w:spacing w:line="240" w:lineRule="auto"/>
+        <w:rPr>
+          <w:ins w:id="0" w:author="McDonald, Clem (NIH/NLM/LHC) [E]" w:date="2019-10-29T22:21:00Z"/>
+        </w:rPr>
       </w:pPr>
       <w:r>
         <w:t xml:space="preserve">We define many named groups of parts, which are “equivalent” for the purpose of this equivalence class use-case.  For example, “Intravascular - any” refers to most of the intravascular specimens, e.g. blood, serum, plasma etc. (see the enumeration of the parts it contains in the Cross-Class Specimen Part Groups). So, terms that only differed by different members of the specimen group would be equivalenced.  Depending on the class, we might have many sets of part equivalence groups for multiple part types, which we put under Cross-Class Part Groups. And, the same rule would apply across multiple part types, e.g. Method, Specimen, Time. We have attached a sample output in Appendix A, and you can better digest what we are doing from the example output. </w:t>
@@ -244,9 +246,44 @@
     </w:p>
     <w:p>
       <w:pPr>
+        <w:spacing w:line="240" w:lineRule="auto"/>
+        <w:rPr>
+          <w:ins w:id="1" w:author="McDonald, Clem (NIH/NLM/LHC) [E]" w:date="2019-10-29T22:21:00Z"/>
+        </w:rPr>
+      </w:pPr>
+      <w:ins w:id="2" w:author="McDonald, Clem (NIH/NLM/LHC) [E]" w:date="2019-10-29T22:21:00Z">
+        <w:r>
+          <w:rPr>
+            <w:highlight w:val="cyan"/>
+            <w:rPrChange w:id="3" w:author="McDonald, Clem (NIH/NLM/LHC) [E]" w:date="2019-10-29T22:22:00Z">
+              <w:rPr/>
+            </w:rPrChange>
+          </w:rPr>
+          <w:t xml:space="preserve">Exclude panel terms from all Equivalence classes. SThink </w:t>
+        </w:r>
+      </w:ins>
+      <w:ins w:id="4" w:author="McDonald, Clem (NIH/NLM/LHC) [E]" w:date="2019-10-29T22:22:00Z">
+        <w:r>
+          <w:rPr>
+            <w:highlight w:val="cyan"/>
+            <w:rPrChange w:id="5" w:author="McDonald, Clem (NIH/NLM/LHC) [E]" w:date="2019-10-29T22:22:00Z">
+              <w:rPr/>
+            </w:rPrChange>
+          </w:rPr>
+          <w:t>this will happen automatically because we have most classes are contained in panel classes</w:t>
+        </w:r>
+      </w:ins>
+    </w:p>
+    <w:p>
+      <w:pPr>
+        <w:spacing w:line="240" w:lineRule="auto"/>
+      </w:pPr>
+    </w:p>
+    <w:p>
+      <w:pPr>
         <w:pStyle w:val="Heading2"/>
         <w:rPr>
-          <w:ins w:id="0" w:author="McDonald, Clem (NIH/NLM/LHC) [E]" w:date="2019-10-19T22:20:00Z"/>
+          <w:ins w:id="6" w:author="McDonald, Clem (NIH/NLM/LHC) [E]" w:date="2019-10-19T22:20:00Z"/>
           <w:rFonts w:asciiTheme="minorHAnsi" w:hAnsiTheme="minorHAnsi" w:cstheme="minorHAnsi"/>
           <w:b/>
           <w:color w:val="auto"/>
@@ -254,7 +291,7 @@
           <w:szCs w:val="28"/>
         </w:rPr>
       </w:pPr>
-      <w:ins w:id="1" w:author="McDonald, Clem (NIH/NLM/LHC) [E]" w:date="2019-10-19T22:20:00Z">
+      <w:ins w:id="7" w:author="McDonald, Clem (NIH/NLM/LHC) [E]" w:date="2019-10-19T22:20:00Z">
         <w:r>
           <w:rPr>
             <w:rFonts w:asciiTheme="minorHAnsi" w:hAnsiTheme="minorHAnsi" w:cstheme="minorHAnsi"/>
@@ -296,19 +333,19 @@
           <w:b/>
         </w:rPr>
       </w:pPr>
-      <w:commentRangeStart w:id="2"/>
+      <w:commentRangeStart w:id="8"/>
       <w:r>
         <w:rPr>
           <w:b/>
         </w:rPr>
         <w:t>Cross-Class Analyte Part Groups:</w:t>
       </w:r>
-      <w:commentRangeEnd w:id="2"/>
+      <w:commentRangeEnd w:id="8"/>
       <w:r>
         <w:rPr>
           <w:rStyle w:val="CommentReference"/>
         </w:rPr>
-        <w:commentReference w:id="2"/>
+        <w:commentReference w:id="8"/>
       </w:r>
     </w:p>
     <w:p>
@@ -333,7 +370,7 @@
       <w:r>
         <w:t xml:space="preserve"> This group includes all analyte that represent antibodies and antigen tests. However, three proteins include  “antigen” as an intrinsic part of their name: Prostate specific antigen, Squamous cell carcinoma antigen, and Tissue polypeptide specific antigen.</w:t>
       </w:r>
-      <w:ins w:id="3" w:author="McDonald, Clem (NIH/NLM/LHC) [E]" w:date="2019-10-19T20:22:00Z">
+      <w:ins w:id="9" w:author="McDonald, Clem (NIH/NLM/LHC) [E]" w:date="2019-10-19T20:22:00Z">
         <w:r>
           <w:t xml:space="preserve"> These three should be treated as a total unit. </w:t>
         </w:r>
@@ -341,17 +378,17 @@
       <w:r>
         <w:t xml:space="preserve">  We use this group to decide when to include method less tests in  with the immune assay group.</w:t>
       </w:r>
-      <w:ins w:id="4" w:author="McDonald, Clem (NIH/NLM/LHC) [E]" w:date="2019-10-19T20:24:00Z">
+      <w:ins w:id="10" w:author="McDonald, Clem (NIH/NLM/LHC) [E]" w:date="2019-10-19T20:24:00Z">
         <w:r>
           <w:t xml:space="preserve"> </w:t>
         </w:r>
       </w:ins>
-      <w:ins w:id="5" w:author="McDonald, Clem (NIH/NLM/LHC) [E]" w:date="2019-10-19T20:25:00Z">
+      <w:ins w:id="11" w:author="McDonald, Clem (NIH/NLM/LHC) [E]" w:date="2019-10-19T20:25:00Z">
         <w:r>
           <w:t>So think the goal is take any tests which are the same except don</w:t>
         </w:r>
       </w:ins>
-      <w:ins w:id="6" w:author="McDonald, Clem (NIH/NLM/LHC) [E]" w:date="2019-10-19T20:26:00Z">
+      <w:ins w:id="12" w:author="McDonald, Clem (NIH/NLM/LHC) [E]" w:date="2019-10-19T20:26:00Z">
         <w:r>
           <w:t xml:space="preserve">’t have no method should be included with those with methods. (Might turn out the same as just ignoring methods (With very few exceptions) </w:t>
         </w:r>
@@ -406,12 +443,12 @@
       <w:r>
         <w:t xml:space="preserve">: Bld, BldA, BldC, BldMV, BldP, BldV, </w:t>
       </w:r>
-      <w:ins w:id="7" w:author="McDonald, Clem (NIH/NLM/LHC) [E]" w:date="2019-10-19T21:22:00Z">
+      <w:ins w:id="13" w:author="McDonald, Clem (NIH/NLM/LHC) [E]" w:date="2019-10-19T21:22:00Z">
         <w:r>
           <w:t>Bld</w:t>
         </w:r>
       </w:ins>
-      <w:ins w:id="8" w:author="McDonald, Clem (NIH/NLM/LHC) [E]" w:date="2019-10-19T21:23:00Z">
+      <w:ins w:id="14" w:author="McDonald, Clem (NIH/NLM/LHC) [E]" w:date="2019-10-19T21:23:00Z">
         <w:r>
           <w:t xml:space="preserve">.dot. </w:t>
         </w:r>
@@ -422,16 +459,16 @@
       <w:r>
         <w:t xml:space="preserve"> , PlasA, </w:t>
       </w:r>
-      <w:commentRangeStart w:id="9"/>
+      <w:commentRangeStart w:id="15"/>
       <w:r>
         <w:t>PlasV</w:t>
       </w:r>
-      <w:commentRangeEnd w:id="9"/>
+      <w:commentRangeEnd w:id="15"/>
       <w:r>
         <w:rPr>
           <w:rStyle w:val="CommentReference"/>
         </w:rPr>
-        <w:commentReference w:id="9"/>
+        <w:commentReference w:id="15"/>
       </w:r>
       <w:r>
         <w:t xml:space="preserve">, Ser, Ser/Bld, Ser/Plas, Ser/Plas/Bld, </w:t>
@@ -453,10 +490,10 @@
         <w:spacing w:after="120" w:line="240" w:lineRule="auto"/>
         <w:contextualSpacing w:val="0"/>
         <w:rPr>
-          <w:del w:id="10" w:author="McDonald, Clem (NIH/NLM/LHC) [E]" w:date="2019-10-19T21:23:00Z"/>
-        </w:rPr>
-      </w:pPr>
-      <w:del w:id="11" w:author="McDonald, Clem (NIH/NLM/LHC) [E]" w:date="2019-10-19T21:23:00Z">
+          <w:del w:id="16" w:author="McDonald, Clem (NIH/NLM/LHC) [E]" w:date="2019-10-19T21:23:00Z"/>
+        </w:rPr>
+      </w:pPr>
+      <w:del w:id="17" w:author="McDonald, Clem (NIH/NLM/LHC) [E]" w:date="2019-10-19T21:23:00Z">
         <w:r>
           <w:rPr>
             <w:u w:val="single"/>
@@ -497,12 +534,12 @@
           <w:delText xml:space="preserve"> reports,</w:delText>
         </w:r>
       </w:del>
-      <w:del w:id="12" w:author="McDonald, Clem (NIH/NLM/LHC) [E]" w:date="2019-10-19T20:27:00Z">
+      <w:del w:id="18" w:author="McDonald, Clem (NIH/NLM/LHC) [E]" w:date="2019-10-19T20:27:00Z">
         <w:r>
           <w:delText xml:space="preserve"> the names</w:delText>
         </w:r>
       </w:del>
-      <w:del w:id="13" w:author="McDonald, Clem (NIH/NLM/LHC) [E]" w:date="2019-10-19T21:23:00Z">
+      <w:del w:id="19" w:author="McDonald, Clem (NIH/NLM/LHC) [E]" w:date="2019-10-19T21:23:00Z">
         <w:r>
           <w:delText xml:space="preserve"> need to be distinguished and should not be collapsed in a group</w:delText>
         </w:r>
@@ -548,19 +585,14 @@
       <w:r>
         <w:t xml:space="preserve"> BldMV, BldP, BldV,</w:t>
       </w:r>
-      <w:commentRangeStart w:id="14"/>
-      <w:ins w:id="15" w:author="McDonald, Clem (NIH/NLM/LHC) [E]" w:date="2019-10-19T22:40:00Z">
-        <w:r>
-          <w:t xml:space="preserve"> B</w:t>
-        </w:r>
-      </w:ins>
-      <w:commentRangeEnd w:id="14"/>
-      <w:r>
-        <w:rPr>
-          <w:rStyle w:val="CommentReference"/>
-        </w:rPr>
-        <w:commentReference w:id="14"/>
-      </w:r>
+      <w:del w:id="20" w:author="McDonald, Clem (NIH/NLM/LHC) [E]" w:date="2019-10-29T17:32:00Z">
+        <w:r>
+          <w:rPr>
+            <w:rStyle w:val="CommentReference"/>
+          </w:rPr>
+          <w:commentReference w:id="21"/>
+        </w:r>
+      </w:del>
     </w:p>
     <w:p>
       <w:pPr>
@@ -688,21 +720,62 @@
           <w:numId w:val="15"/>
         </w:numPr>
         <w:spacing w:after="0" w:line="240" w:lineRule="auto"/>
+        <w:rPr>
+          <w:ins w:id="22" w:author="McDonald, Clem (NIH/NLM/LHC) [E]" w:date="2019-10-29T23:42:00Z"/>
+        </w:rPr>
       </w:pPr>
       <w:r>
         <w:t>NarDoc: Narrative, document</w:t>
       </w:r>
     </w:p>
+    <w:p>
+      <w:pPr>
+        <w:pStyle w:val="ListParagraph"/>
+        <w:numPr>
+          <w:ilvl w:val="0"/>
+          <w:numId w:val="15"/>
+        </w:numPr>
+        <w:spacing w:after="0" w:line="240" w:lineRule="auto"/>
+        <w:rPr>
+          <w:highlight w:val="cyan"/>
+          <w:rPrChange w:id="23" w:author="McDonald, Clem (NIH/NLM/LHC) [E]" w:date="2019-10-29T23:43:00Z">
+            <w:rPr/>
+          </w:rPrChange>
+        </w:rPr>
+      </w:pPr>
+      <w:ins w:id="24" w:author="McDonald, Clem (NIH/NLM/LHC) [E]" w:date="2019-10-29T23:42:00Z">
+        <w:r>
+          <w:rPr>
+            <w:highlight w:val="cyan"/>
+            <w:rPrChange w:id="25" w:author="McDonald, Clem (NIH/NLM/LHC) [E]" w:date="2019-10-29T23:43:00Z">
+              <w:rPr/>
+            </w:rPrChange>
+          </w:rPr>
+          <w:t xml:space="preserve">ORD and NOM </w:t>
+        </w:r>
+      </w:ins>
+      <w:ins w:id="26" w:author="McDonald, Clem (NIH/NLM/LHC) [E]" w:date="2019-10-29T23:43:00Z">
+        <w:r>
+          <w:rPr>
+            <w:highlight w:val="cyan"/>
+            <w:rPrChange w:id="27" w:author="McDonald, Clem (NIH/NLM/LHC) [E]" w:date="2019-10-29T23:43:00Z">
+              <w:rPr/>
+            </w:rPrChange>
+          </w:rPr>
+          <w:t>– assume most will be distinguished by other properties do this should not have much effectt</w:t>
+        </w:r>
+      </w:ins>
+    </w:p>
     <w:p/>
     <w:p>
       <w:pPr>
         <w:rPr>
-          <w:del w:id="16" w:author="McDonald, Clem (NIH/NLM/LHC) [E]" w:date="2019-10-19T21:58:00Z"/>
+          <w:del w:id="28" w:author="McDonald, Clem (NIH/NLM/LHC) [E]" w:date="2019-10-19T21:58:00Z"/>
           <w:sz w:val="32"/>
           <w:szCs w:val="32"/>
-          <w:rPrChange w:id="17" w:author="McDonald, Clem (NIH/NLM/LHC) [E]" w:date="2019-10-19T22:41:00Z">
+          <w:rPrChange w:id="29" w:author="McDonald, Clem (NIH/NLM/LHC) [E]" w:date="2019-10-19T22:41:00Z">
             <w:rPr>
-              <w:del w:id="18" w:author="McDonald, Clem (NIH/NLM/LHC) [E]" w:date="2019-10-19T21:58:00Z"/>
+              <w:del w:id="30" w:author="McDonald, Clem (NIH/NLM/LHC) [E]" w:date="2019-10-19T21:58:00Z"/>
             </w:rPr>
           </w:rPrChange>
         </w:rPr>
@@ -711,12 +784,12 @@
     <w:p>
       <w:pPr>
         <w:rPr>
-          <w:del w:id="19" w:author="McDonald, Clem (NIH/NLM/LHC) [E]" w:date="2019-10-19T21:58:00Z"/>
+          <w:del w:id="31" w:author="McDonald, Clem (NIH/NLM/LHC) [E]" w:date="2019-10-19T21:58:00Z"/>
           <w:sz w:val="32"/>
           <w:szCs w:val="32"/>
-          <w:rPrChange w:id="20" w:author="McDonald, Clem (NIH/NLM/LHC) [E]" w:date="2019-10-19T22:41:00Z">
+          <w:rPrChange w:id="32" w:author="McDonald, Clem (NIH/NLM/LHC) [E]" w:date="2019-10-19T22:41:00Z">
             <w:rPr>
-              <w:del w:id="21" w:author="McDonald, Clem (NIH/NLM/LHC) [E]" w:date="2019-10-19T21:58:00Z"/>
+              <w:del w:id="33" w:author="McDonald, Clem (NIH/NLM/LHC) [E]" w:date="2019-10-19T21:58:00Z"/>
             </w:rPr>
           </w:rPrChange>
         </w:rPr>
@@ -725,12 +798,12 @@
     <w:p>
       <w:pPr>
         <w:rPr>
-          <w:del w:id="22" w:author="McDonald, Clem (NIH/NLM/LHC) [E]" w:date="2019-10-19T21:58:00Z"/>
+          <w:del w:id="34" w:author="McDonald, Clem (NIH/NLM/LHC) [E]" w:date="2019-10-19T21:58:00Z"/>
           <w:sz w:val="32"/>
           <w:szCs w:val="32"/>
-          <w:rPrChange w:id="23" w:author="McDonald, Clem (NIH/NLM/LHC) [E]" w:date="2019-10-19T22:41:00Z">
+          <w:rPrChange w:id="35" w:author="McDonald, Clem (NIH/NLM/LHC) [E]" w:date="2019-10-19T22:41:00Z">
             <w:rPr>
-              <w:del w:id="24" w:author="McDonald, Clem (NIH/NLM/LHC) [E]" w:date="2019-10-19T21:58:00Z"/>
+              <w:del w:id="36" w:author="McDonald, Clem (NIH/NLM/LHC) [E]" w:date="2019-10-19T21:58:00Z"/>
             </w:rPr>
           </w:rPrChange>
         </w:rPr>
@@ -745,7 +818,7 @@
           <w:color w:val="auto"/>
           <w:sz w:val="32"/>
           <w:szCs w:val="32"/>
-          <w:rPrChange w:id="25" w:author="McDonald, Clem (NIH/NLM/LHC) [E]" w:date="2019-10-19T22:41:00Z">
+          <w:rPrChange w:id="37" w:author="McDonald, Clem (NIH/NLM/LHC) [E]" w:date="2019-10-19T22:41:00Z">
             <w:rPr>
               <w:rFonts w:asciiTheme="minorHAnsi" w:hAnsiTheme="minorHAnsi" w:cstheme="minorHAnsi"/>
               <w:b/>
@@ -763,7 +836,7 @@
           <w:color w:val="auto"/>
           <w:sz w:val="32"/>
           <w:szCs w:val="32"/>
-          <w:rPrChange w:id="26" w:author="McDonald, Clem (NIH/NLM/LHC) [E]" w:date="2019-10-19T22:41:00Z">
+          <w:rPrChange w:id="38" w:author="McDonald, Clem (NIH/NLM/LHC) [E]" w:date="2019-10-19T22:41:00Z">
             <w:rPr>
               <w:rFonts w:asciiTheme="minorHAnsi" w:hAnsiTheme="minorHAnsi" w:cstheme="minorHAnsi"/>
               <w:b/>
@@ -890,7 +963,7 @@
       <w:r>
         <w:t xml:space="preserve">Equivalence all </w:t>
       </w:r>
-      <w:ins w:id="27" w:author="McDonald, Clem (NIH/NLM/LHC) [E]" w:date="2019-10-19T20:36:00Z">
+      <w:ins w:id="39" w:author="McDonald, Clem (NIH/NLM/LHC) [E]" w:date="2019-10-19T20:36:00Z">
         <w:r>
           <w:t xml:space="preserve">methods </w:t>
         </w:r>
@@ -898,7 +971,7 @@
       <w:r>
         <w:t xml:space="preserve">(including NULL method) </w:t>
       </w:r>
-      <w:del w:id="28" w:author="McDonald, Clem (NIH/NLM/LHC) [E]" w:date="2019-10-19T20:43:00Z">
+      <w:del w:id="40" w:author="McDonald, Clem (NIH/NLM/LHC) [E]" w:date="2019-10-19T20:43:00Z">
         <w:r>
           <w:delText>except for Multi disk</w:delText>
         </w:r>
@@ -908,20 +981,41 @@
       <w:pPr>
         <w:spacing w:after="0" w:line="240" w:lineRule="auto"/>
         <w:rPr>
-          <w:ins w:id="29" w:author="McDonald, Clem (NIH/NLM/LHC) [E]" w:date="2019-10-19T20:46:00Z"/>
-          <w:b/>
-        </w:rPr>
-      </w:pPr>
-      <w:ins w:id="30" w:author="McDonald, Clem (NIH/NLM/LHC) [E]" w:date="2019-10-19T20:43:00Z">
+          <w:ins w:id="41" w:author="McDonald, Clem (NIH/NLM/LHC) [E]" w:date="2019-10-19T20:46:00Z"/>
+          <w:b/>
+        </w:rPr>
+      </w:pPr>
+      <w:ins w:id="42" w:author="McDonald, Clem (NIH/NLM/LHC) [E]" w:date="2019-10-19T20:43:00Z">
         <w:r>
           <w:rPr>
             <w:b/>
           </w:rPr>
-          <w:lastRenderedPageBreak/>
-          <w:t xml:space="preserve">Property – include the PrTHR and ACNC in the same class ( assuming the users just want to know whether the subject has allergies to the compounds in question.  Terms with Mass concentrations and </w:t>
-        </w:r>
-      </w:ins>
-      <w:ins w:id="31" w:author="McDonald, Clem (NIH/NLM/LHC) [E]" w:date="2019-10-19T20:46:00Z">
+          <w:t>Property – include the PrThr</w:t>
+        </w:r>
+        <w:r>
+          <w:rPr>
+            <w:b/>
+          </w:rPr>
+          <w:t xml:space="preserve"> and AC</w:t>
+        </w:r>
+      </w:ins>
+      <w:ins w:id="43" w:author="McDonald, Clem (NIH/NLM/LHC) [E]" w:date="2019-10-29T17:34:00Z">
+        <w:r>
+          <w:rPr>
+            <w:b/>
+          </w:rPr>
+          <w:t>nc</w:t>
+        </w:r>
+      </w:ins>
+      <w:ins w:id="44" w:author="McDonald, Clem (NIH/NLM/LHC) [E]" w:date="2019-10-19T20:43:00Z">
+        <w:r>
+          <w:rPr>
+            <w:b/>
+          </w:rPr>
+          <w:t xml:space="preserve"> in the same class ( assuming the users just want to know whether the subject has allergies to the compounds in question.  Terms with Mass concentrations and </w:t>
+        </w:r>
+      </w:ins>
+      <w:ins w:id="45" w:author="McDonald, Clem (NIH/NLM/LHC) [E]" w:date="2019-10-19T20:46:00Z">
         <w:r>
           <w:rPr>
             <w:b/>
@@ -929,15 +1023,15 @@
           <w:t>percent’s</w:t>
         </w:r>
       </w:ins>
-      <w:ins w:id="32" w:author="McDonald, Clem (NIH/NLM/LHC) [E]" w:date="2019-10-19T20:43:00Z">
+      <w:ins w:id="46" w:author="McDonald, Clem (NIH/NLM/LHC) [E]" w:date="2019-10-19T20:43:00Z">
         <w:r>
           <w:rPr>
             <w:b/>
           </w:rPr>
-          <w:t xml:space="preserve"> will still be distinguished</w:t>
-        </w:r>
-      </w:ins>
-      <w:ins w:id="33" w:author="McDonald, Clem (NIH/NLM/LHC) [E]" w:date="2019-10-19T20:46:00Z">
+          <w:t xml:space="preserve"> willstill be distinguished</w:t>
+        </w:r>
+      </w:ins>
+      <w:ins w:id="47" w:author="McDonald, Clem (NIH/NLM/LHC) [E]" w:date="2019-10-19T20:46:00Z">
         <w:r>
           <w:rPr>
             <w:b/>
@@ -949,47 +1043,6 @@
     <w:p>
       <w:pPr>
         <w:spacing w:after="0" w:line="240" w:lineRule="auto"/>
-        <w:rPr>
-          <w:ins w:id="34" w:author="McDonald, Clem (NIH/NLM/LHC) [E]" w:date="2019-10-19T20:43:00Z"/>
-          <w:b/>
-        </w:rPr>
-      </w:pPr>
-      <w:ins w:id="35" w:author="McDonald, Clem (NIH/NLM/LHC) [E]" w:date="2019-10-19T20:46:00Z">
-        <w:r>
-          <w:rPr>
-            <w:b/>
-          </w:rPr>
-          <w:t xml:space="preserve">(however an another equivalence calss for </w:t>
-        </w:r>
-      </w:ins>
-      <w:ins w:id="36" w:author="McDonald, Clem (NIH/NLM/LHC) [E]" w:date="2019-10-19T20:47:00Z">
-        <w:r>
-          <w:rPr>
-            <w:b/>
-          </w:rPr>
-          <w:t>that distinguished only components and s coarse speciments might also created  as an independent Equv class</w:t>
-        </w:r>
-      </w:ins>
-      <w:ins w:id="37" w:author="McDonald, Clem (NIH/NLM/LHC) [E]" w:date="2019-10-19T20:46:00Z">
-        <w:r>
-          <w:rPr>
-            <w:b/>
-          </w:rPr>
-          <w:t xml:space="preserve"> </w:t>
-        </w:r>
-      </w:ins>
-      <w:ins w:id="38" w:author="McDonald, Clem (NIH/NLM/LHC) [E]" w:date="2019-10-19T20:43:00Z">
-        <w:r>
-          <w:rPr>
-            <w:b/>
-          </w:rPr>
-          <w:t xml:space="preserve"> </w:t>
-        </w:r>
-      </w:ins>
-    </w:p>
-    <w:p>
-      <w:pPr>
-        <w:spacing w:after="0" w:line="240" w:lineRule="auto"/>
       </w:pPr>
       <w:r>
         <w:rPr>
@@ -1027,15 +1080,20 @@
       <w:r>
         <w:rPr>
           <w:highlight w:val="yellow"/>
-          <w:rPrChange w:id="39" w:author="McDonald, Clem (NIH/NLM/LHC) [E]" w:date="2019-10-19T20:49:00Z">
+          <w:rPrChange w:id="48" w:author="McDonald, Clem (NIH/NLM/LHC) [E]" w:date="2019-10-19T20:49:00Z">
             <w:rPr/>
           </w:rPrChange>
         </w:rPr>
         <w:t>Scale: Ord and QN except when the word “RAST” appears in the component</w:t>
       </w:r>
-      <w:ins w:id="40" w:author="McDonald, Clem (NIH/NLM/LHC) [E]" w:date="2019-10-19T20:48:00Z">
-        <w:r>
-          <w:t xml:space="preserve"> (this may have no effect if properties are distinguise</w:t>
+      <w:ins w:id="49" w:author="McDonald, Clem (NIH/NLM/LHC) [E]" w:date="2019-10-19T20:48:00Z">
+        <w:r>
+          <w:t xml:space="preserve"> (this may have no </w:t>
+        </w:r>
+      </w:ins>
+      <w:ins w:id="50" w:author="McDonald, Clem (NIH/NLM/LHC) [E]" w:date="2019-10-29T23:44:00Z">
+        <w:r>
+          <w:t xml:space="preserve">due to distinctions among other properties </w:t>
         </w:r>
       </w:ins>
     </w:p>
@@ -1049,7 +1107,7 @@
           <w:color w:val="auto"/>
           <w:sz w:val="32"/>
           <w:szCs w:val="32"/>
-          <w:rPrChange w:id="41" w:author="McDonald, Clem (NIH/NLM/LHC) [E]" w:date="2019-10-19T22:41:00Z">
+          <w:rPrChange w:id="51" w:author="McDonald, Clem (NIH/NLM/LHC) [E]" w:date="2019-10-19T22:41:00Z">
             <w:rPr>
               <w:rFonts w:asciiTheme="minorHAnsi" w:hAnsiTheme="minorHAnsi" w:cstheme="minorHAnsi"/>
               <w:b/>
@@ -1067,7 +1125,7 @@
           <w:color w:val="auto"/>
           <w:sz w:val="32"/>
           <w:szCs w:val="32"/>
-          <w:rPrChange w:id="42" w:author="McDonald, Clem (NIH/NLM/LHC) [E]" w:date="2019-10-19T22:41:00Z">
+          <w:rPrChange w:id="52" w:author="McDonald, Clem (NIH/NLM/LHC) [E]" w:date="2019-10-19T22:41:00Z">
             <w:rPr>
               <w:rFonts w:asciiTheme="minorHAnsi" w:hAnsiTheme="minorHAnsi" w:cstheme="minorHAnsi"/>
               <w:b/>
@@ -1086,7 +1144,7 @@
           <w:color w:val="auto"/>
           <w:sz w:val="32"/>
           <w:szCs w:val="32"/>
-          <w:rPrChange w:id="43" w:author="McDonald, Clem (NIH/NLM/LHC) [E]" w:date="2019-10-19T22:41:00Z">
+          <w:rPrChange w:id="53" w:author="McDonald, Clem (NIH/NLM/LHC) [E]" w:date="2019-10-19T22:41:00Z">
             <w:rPr>
               <w:rFonts w:asciiTheme="minorHAnsi" w:hAnsiTheme="minorHAnsi" w:cstheme="minorHAnsi"/>
               <w:b/>
@@ -1105,7 +1163,7 @@
           <w:color w:val="auto"/>
           <w:sz w:val="32"/>
           <w:szCs w:val="32"/>
-          <w:rPrChange w:id="44" w:author="McDonald, Clem (NIH/NLM/LHC) [E]" w:date="2019-10-19T22:41:00Z">
+          <w:rPrChange w:id="54" w:author="McDonald, Clem (NIH/NLM/LHC) [E]" w:date="2019-10-19T22:41:00Z">
             <w:rPr>
               <w:rFonts w:asciiTheme="minorHAnsi" w:hAnsiTheme="minorHAnsi" w:cstheme="minorHAnsi"/>
               <w:b/>
@@ -1170,12 +1228,12 @@
       <w:r>
         <w:t>methods (including NULL)</w:t>
       </w:r>
-      <w:ins w:id="45" w:author="McDonald, Clem (NIH/NLM/LHC) [E]" w:date="2019-10-19T21:12:00Z">
+      <w:ins w:id="55" w:author="McDonald, Clem (NIH/NLM/LHC) [E]" w:date="2019-10-19T21:12:00Z">
         <w:r>
           <w:t xml:space="preserve"> except genotyping and method for slow growing mycobacteria.</w:t>
         </w:r>
       </w:ins>
-      <w:del w:id="46" w:author="McDonald, Clem (NIH/NLM/LHC) [E]" w:date="2019-10-19T21:11:00Z">
+      <w:del w:id="56" w:author="McDonald, Clem (NIH/NLM/LHC) [E]" w:date="2019-10-19T21:11:00Z">
         <w:r>
           <w:delText xml:space="preserve"> </w:delText>
         </w:r>
@@ -1183,7 +1241,7 @@
           <w:delText>except genotyping, phenotyping</w:delText>
         </w:r>
       </w:del>
-      <w:del w:id="47" w:author="McDonald, Clem (NIH/NLM/LHC) [E]" w:date="2019-10-19T21:12:00Z">
+      <w:del w:id="57" w:author="McDonald, Clem (NIH/NLM/LHC) [E]" w:date="2019-10-19T21:12:00Z">
         <w:r>
           <w:delText>, method for slow-growing mycobacteria, Prob.amptar, and probe.mag.capture</w:delText>
         </w:r>
@@ -1191,7 +1249,7 @@
       <w:r>
         <w:t xml:space="preserve"> </w:t>
       </w:r>
-      <w:ins w:id="48" w:author="McDonald, Clem (NIH/NLM/LHC) [E]" w:date="2019-10-19T21:13:00Z">
+      <w:ins w:id="58" w:author="McDonald, Clem (NIH/NLM/LHC) [E]" w:date="2019-10-19T21:13:00Z">
         <w:r>
           <w:t xml:space="preserve"> </w:t>
         </w:r>
@@ -1238,26 +1296,56 @@
         </w:numPr>
         <w:spacing w:after="0" w:line="240" w:lineRule="auto"/>
         <w:rPr>
-          <w:del w:id="49" w:author="McDonald, Clem (NIH/NLM/LHC) [E]" w:date="2019-10-19T21:14:00Z"/>
-          <w:b/>
-        </w:rPr>
-      </w:pPr>
-      <w:ins w:id="50" w:author="McDonald, Clem (NIH/NLM/LHC) [E]" w:date="2019-10-19T21:13:00Z">
+          <w:del w:id="59" w:author="McDonald, Clem (NIH/NLM/LHC) [E]" w:date="2019-10-19T21:14:00Z"/>
+          <w:b/>
+        </w:rPr>
+      </w:pPr>
+      <w:ins w:id="60" w:author="McDonald, Clem (NIH/NLM/LHC) [E]" w:date="2019-10-19T21:13:00Z">
         <w:r>
           <w:rPr>
             <w:u w:val="single"/>
           </w:rPr>
-          <w:t>Treat all properties the same except fo</w:t>
-        </w:r>
-      </w:ins>
-      <w:del w:id="51" w:author="McDonald, Clem (NIH/NLM/LHC) [E]" w:date="2019-10-19T21:14:00Z">
+          <w:t xml:space="preserve">Treat all </w:t>
+        </w:r>
         <w:r>
           <w:rPr>
             <w:u w:val="single"/>
           </w:rPr>
+          <w:t xml:space="preserve">properties the same except- </w:t>
+        </w:r>
+        <w:r>
+          <w:rPr>
+            <w:highlight w:val="cyan"/>
+            <w:u w:val="single"/>
+            <w:rPrChange w:id="61" w:author="McDonald, Clem (NIH/NLM/LHC) [E]" w:date="2019-10-29T17:36:00Z">
+              <w:rPr>
+                <w:u w:val="single"/>
+              </w:rPr>
+            </w:rPrChange>
+          </w:rPr>
+          <w:t>almost all are already mixes a ORDQ</w:t>
+        </w:r>
+      </w:ins>
+      <w:del w:id="62" w:author="McDonald, Clem (NIH/NLM/LHC) [E]" w:date="2019-10-19T21:14:00Z">
+        <w:r>
+          <w:rPr>
+            <w:highlight w:val="cyan"/>
+            <w:u w:val="single"/>
+            <w:rPrChange w:id="63" w:author="McDonald, Clem (NIH/NLM/LHC) [E]" w:date="2019-10-29T17:36:00Z">
+              <w:rPr>
+                <w:u w:val="single"/>
+              </w:rPr>
+            </w:rPrChange>
+          </w:rPr>
           <w:delText>SuscTitr</w:delText>
         </w:r>
         <w:r>
+          <w:rPr>
+            <w:highlight w:val="cyan"/>
+            <w:rPrChange w:id="64" w:author="McDonald, Clem (NIH/NLM/LHC) [E]" w:date="2019-10-29T17:36:00Z">
+              <w:rPr/>
+            </w:rPrChange>
+          </w:rPr>
           <w:delText>: Susceptibility (microorganisms), Titer</w:delText>
         </w:r>
       </w:del>
@@ -1271,9 +1359,9 @@
         </w:numPr>
         <w:spacing w:after="0" w:line="240" w:lineRule="auto"/>
         <w:rPr>
-          <w:del w:id="52" w:author="McDonald, Clem (NIH/NLM/LHC) [E]" w:date="2019-10-19T21:14:00Z"/>
-        </w:rPr>
-        <w:pPrChange w:id="53" w:author="McDonald, Clem (NIH/NLM/LHC) [E]" w:date="2019-10-19T21:14:00Z">
+          <w:del w:id="65" w:author="McDonald, Clem (NIH/NLM/LHC) [E]" w:date="2019-10-19T21:14:00Z"/>
+        </w:rPr>
+        <w:pPrChange w:id="66" w:author="McDonald, Clem (NIH/NLM/LHC) [E]" w:date="2019-10-19T21:14:00Z">
           <w:pPr/>
         </w:pPrChange>
       </w:pPr>
@@ -1282,7 +1370,7 @@
       <w:pPr>
         <w:pStyle w:val="Heading2"/>
         <w:rPr>
-          <w:ins w:id="54" w:author="McDonald, Clem (NIH/NLM/LHC) [E]" w:date="2019-10-19T21:14:00Z"/>
+          <w:ins w:id="67" w:author="McDonald, Clem (NIH/NLM/LHC) [E]" w:date="2019-10-19T21:14:00Z"/>
           <w:rFonts w:asciiTheme="minorHAnsi" w:hAnsiTheme="minorHAnsi" w:cstheme="minorHAnsi"/>
           <w:b/>
           <w:color w:val="auto"/>
@@ -1295,7 +1383,7 @@
       <w:pPr>
         <w:pStyle w:val="Heading2"/>
         <w:rPr>
-          <w:ins w:id="55" w:author="McDonald, Clem (NIH/NLM/LHC) [E]" w:date="2019-10-19T21:14:00Z"/>
+          <w:ins w:id="68" w:author="McDonald, Clem (NIH/NLM/LHC) [E]" w:date="2019-10-19T21:14:00Z"/>
           <w:rFonts w:asciiTheme="minorHAnsi" w:hAnsiTheme="minorHAnsi" w:cstheme="minorHAnsi"/>
           <w:b/>
           <w:color w:val="auto"/>
@@ -1307,10 +1395,10 @@
     <w:p>
       <w:pPr>
         <w:rPr>
-          <w:ins w:id="56" w:author="McDonald, Clem (NIH/NLM/LHC) [E]" w:date="2019-10-19T21:14:00Z"/>
-          <w:rPrChange w:id="57" w:author="McDonald, Clem (NIH/NLM/LHC) [E]" w:date="2019-10-19T21:14:00Z">
+          <w:ins w:id="69" w:author="McDonald, Clem (NIH/NLM/LHC) [E]" w:date="2019-10-19T21:14:00Z"/>
+          <w:rPrChange w:id="70" w:author="McDonald, Clem (NIH/NLM/LHC) [E]" w:date="2019-10-19T21:14:00Z">
             <w:rPr>
-              <w:ins w:id="58" w:author="McDonald, Clem (NIH/NLM/LHC) [E]" w:date="2019-10-19T21:14:00Z"/>
+              <w:ins w:id="71" w:author="McDonald, Clem (NIH/NLM/LHC) [E]" w:date="2019-10-19T21:14:00Z"/>
               <w:rFonts w:asciiTheme="minorHAnsi" w:hAnsiTheme="minorHAnsi" w:cstheme="minorHAnsi"/>
               <w:b/>
               <w:color w:val="auto"/>
@@ -1319,15 +1407,62 @@
             </w:rPr>
           </w:rPrChange>
         </w:rPr>
-        <w:pPrChange w:id="59" w:author="McDonald, Clem (NIH/NLM/LHC) [E]" w:date="2019-10-19T21:14:00Z">
+        <w:pPrChange w:id="72" w:author="McDonald, Clem (NIH/NLM/LHC) [E]" w:date="2019-10-19T21:14:00Z">
           <w:pPr>
             <w:pStyle w:val="Heading2"/>
           </w:pPr>
         </w:pPrChange>
       </w:pPr>
-      <w:ins w:id="60" w:author="McDonald, Clem (NIH/NLM/LHC) [E]" w:date="2019-10-19T21:14:00Z">
-        <w:r>
-          <w:t xml:space="preserve">ABXBACT- treat all scale value the same except distinguish nom(presume that will make it unneccesary to distinguish PRID from others </w:t>
+      <w:ins w:id="73" w:author="McDonald, Clem (NIH/NLM/LHC) [E]" w:date="2019-10-19T21:14:00Z">
+        <w:r>
+          <w:t xml:space="preserve">ABXBACT- treat all scale value the same except </w:t>
+        </w:r>
+        <w:r>
+          <w:rPr>
+            <w:highlight w:val="cyan"/>
+            <w:rPrChange w:id="74" w:author="McDonald, Clem (NIH/NLM/LHC) [E]" w:date="2019-10-29T17:36:00Z">
+              <w:rPr/>
+            </w:rPrChange>
+          </w:rPr>
+          <w:t>distinguish nom</w:t>
+        </w:r>
+      </w:ins>
+      <w:ins w:id="75" w:author="McDonald, Clem (NIH/NLM/LHC) [E]" w:date="2019-10-29T17:36:00Z">
+        <w:r>
+          <w:rPr>
+            <w:highlight w:val="cyan"/>
+            <w:rPrChange w:id="76" w:author="McDonald, Clem (NIH/NLM/LHC) [E]" w:date="2019-10-29T17:36:00Z">
+              <w:rPr/>
+            </w:rPrChange>
+          </w:rPr>
+          <w:t xml:space="preserve"> </w:t>
+        </w:r>
+      </w:ins>
+      <w:ins w:id="77" w:author="McDonald, Clem (NIH/NLM/LHC) [E]" w:date="2019-10-19T21:14:00Z">
+        <w:r>
+          <w:rPr>
+            <w:highlight w:val="cyan"/>
+            <w:rPrChange w:id="78" w:author="McDonald, Clem (NIH/NLM/LHC) [E]" w:date="2019-10-29T17:36:00Z">
+              <w:rPr/>
+            </w:rPrChange>
+          </w:rPr>
+          <w:t xml:space="preserve">(presume that will make it </w:t>
+        </w:r>
+      </w:ins>
+      <w:ins w:id="79" w:author="McDonald, Clem (NIH/NLM/LHC) [E]" w:date="2019-10-29T17:36:00Z">
+        <w:r>
+          <w:rPr>
+            <w:highlight w:val="cyan"/>
+            <w:rPrChange w:id="80" w:author="McDonald, Clem (NIH/NLM/LHC) [E]" w:date="2019-10-29T17:36:00Z">
+              <w:rPr/>
+            </w:rPrChange>
+          </w:rPr>
+          <w:t>unnecessary</w:t>
+        </w:r>
+      </w:ins>
+      <w:ins w:id="81" w:author="McDonald, Clem (NIH/NLM/LHC) [E]" w:date="2019-10-19T21:14:00Z">
+        <w:r>
+          <w:t xml:space="preserve"> to distinguish PRID from others </w:t>
         </w:r>
       </w:ins>
     </w:p>
@@ -1340,7 +1475,7 @@
           <w:color w:val="auto"/>
           <w:sz w:val="32"/>
           <w:szCs w:val="32"/>
-          <w:rPrChange w:id="61" w:author="McDonald, Clem (NIH/NLM/LHC) [E]" w:date="2019-10-19T22:41:00Z">
+          <w:rPrChange w:id="82" w:author="McDonald, Clem (NIH/NLM/LHC) [E]" w:date="2019-10-19T22:41:00Z">
             <w:rPr>
               <w:rFonts w:asciiTheme="minorHAnsi" w:hAnsiTheme="minorHAnsi" w:cstheme="minorHAnsi"/>
               <w:b/>
@@ -1358,7 +1493,7 @@
           <w:color w:val="auto"/>
           <w:sz w:val="32"/>
           <w:szCs w:val="32"/>
-          <w:rPrChange w:id="62" w:author="McDonald, Clem (NIH/NLM/LHC) [E]" w:date="2019-10-19T22:41:00Z">
+          <w:rPrChange w:id="83" w:author="McDonald, Clem (NIH/NLM/LHC) [E]" w:date="2019-10-19T22:41:00Z">
             <w:rPr>
               <w:rFonts w:asciiTheme="minorHAnsi" w:hAnsiTheme="minorHAnsi" w:cstheme="minorHAnsi"/>
               <w:b/>
@@ -1377,7 +1512,7 @@
           <w:color w:val="auto"/>
           <w:sz w:val="32"/>
           <w:szCs w:val="32"/>
-          <w:rPrChange w:id="63" w:author="McDonald, Clem (NIH/NLM/LHC) [E]" w:date="2019-10-19T22:41:00Z">
+          <w:rPrChange w:id="84" w:author="McDonald, Clem (NIH/NLM/LHC) [E]" w:date="2019-10-19T22:41:00Z">
             <w:rPr>
               <w:rFonts w:asciiTheme="minorHAnsi" w:hAnsiTheme="minorHAnsi" w:cstheme="minorHAnsi"/>
               <w:b/>
@@ -1412,7 +1547,7 @@
           <w:color w:val="auto"/>
           <w:sz w:val="32"/>
           <w:szCs w:val="32"/>
-          <w:rPrChange w:id="64" w:author="McDonald, Clem (NIH/NLM/LHC) [E]" w:date="2019-10-19T22:41:00Z">
+          <w:rPrChange w:id="85" w:author="McDonald, Clem (NIH/NLM/LHC) [E]" w:date="2019-10-19T22:41:00Z">
             <w:rPr>
               <w:rFonts w:asciiTheme="minorHAnsi" w:hAnsiTheme="minorHAnsi" w:cstheme="minorHAnsi"/>
               <w:b/>
@@ -1430,7 +1565,7 @@
           <w:color w:val="auto"/>
           <w:sz w:val="32"/>
           <w:szCs w:val="32"/>
-          <w:rPrChange w:id="65" w:author="McDonald, Clem (NIH/NLM/LHC) [E]" w:date="2019-10-19T22:41:00Z">
+          <w:rPrChange w:id="86" w:author="McDonald, Clem (NIH/NLM/LHC) [E]" w:date="2019-10-19T22:41:00Z">
             <w:rPr>
               <w:rFonts w:asciiTheme="minorHAnsi" w:hAnsiTheme="minorHAnsi" w:cstheme="minorHAnsi"/>
               <w:b/>
@@ -1449,7 +1584,7 @@
           <w:color w:val="auto"/>
           <w:sz w:val="32"/>
           <w:szCs w:val="32"/>
-          <w:rPrChange w:id="66" w:author="McDonald, Clem (NIH/NLM/LHC) [E]" w:date="2019-10-19T22:41:00Z">
+          <w:rPrChange w:id="87" w:author="McDonald, Clem (NIH/NLM/LHC) [E]" w:date="2019-10-19T22:41:00Z">
             <w:rPr>
               <w:rFonts w:asciiTheme="minorHAnsi" w:hAnsiTheme="minorHAnsi" w:cstheme="minorHAnsi"/>
               <w:b/>
@@ -1575,10 +1710,10 @@
         </w:numPr>
         <w:spacing w:after="0"/>
         <w:rPr>
-          <w:del w:id="67" w:author="McDonald, Clem (NIH/NLM/LHC) [E]" w:date="2019-10-19T21:16:00Z"/>
-        </w:rPr>
-      </w:pPr>
-      <w:del w:id="68" w:author="McDonald, Clem (NIH/NLM/LHC) [E]" w:date="2019-10-19T21:16:00Z">
+          <w:del w:id="88" w:author="McDonald, Clem (NIH/NLM/LHC) [E]" w:date="2019-10-19T21:16:00Z"/>
+        </w:rPr>
+      </w:pPr>
+      <w:del w:id="89" w:author="McDonald, Clem (NIH/NLM/LHC) [E]" w:date="2019-10-19T21:16:00Z">
         <w:r>
           <w:delText>W</w:delText>
         </w:r>
@@ -1599,10 +1734,10 @@
         </w:numPr>
         <w:spacing w:after="0"/>
         <w:rPr>
-          <w:del w:id="69" w:author="McDonald, Clem (NIH/NLM/LHC) [E]" w:date="2019-10-19T21:16:00Z"/>
-        </w:rPr>
-      </w:pPr>
-      <w:del w:id="70" w:author="McDonald, Clem (NIH/NLM/LHC) [E]" w:date="2019-10-19T21:16:00Z">
+          <w:del w:id="90" w:author="McDonald, Clem (NIH/NLM/LHC) [E]" w:date="2019-10-19T21:16:00Z"/>
+        </w:rPr>
+      </w:pPr>
+      <w:del w:id="91" w:author="McDonald, Clem (NIH/NLM/LHC) [E]" w:date="2019-10-19T21:16:00Z">
         <w:r>
           <w:delText>Have we sorted out when the</w:delText>
         </w:r>
@@ -1619,10 +1754,36 @@
           <w:numId w:val="17"/>
         </w:numPr>
         <w:spacing w:after="0"/>
-      </w:pPr>
-      <w:r>
-        <w:t>Should see if we can take advantage of panels. If there is not much overlap will provide a nice organization of flow sheet</w:t>
-      </w:r>
+        <w:rPr>
+          <w:highlight w:val="cyan"/>
+          <w:rPrChange w:id="92" w:author="McDonald, Clem (NIH/NLM/LHC) [E]" w:date="2019-10-29T17:37:00Z">
+            <w:rPr/>
+          </w:rPrChange>
+        </w:rPr>
+      </w:pPr>
+      <w:r>
+        <w:t xml:space="preserve">Should see if we can take advantage of panels. If there is not much overlap will provide a nice organization of flow </w:t>
+      </w:r>
+      <w:r>
+        <w:rPr>
+          <w:highlight w:val="cyan"/>
+          <w:rPrChange w:id="93" w:author="McDonald, Clem (NIH/NLM/LHC) [E]" w:date="2019-10-29T17:37:00Z">
+            <w:rPr/>
+          </w:rPrChange>
+        </w:rPr>
+        <w:t>sheet</w:t>
+      </w:r>
+      <w:ins w:id="94" w:author="McDonald, Clem (NIH/NLM/LHC) [E]" w:date="2019-10-29T17:37:00Z">
+        <w:r>
+          <w:rPr>
+            <w:highlight w:val="cyan"/>
+            <w:rPrChange w:id="95" w:author="McDonald, Clem (NIH/NLM/LHC) [E]" w:date="2019-10-29T17:37:00Z">
+              <w:rPr/>
+            </w:rPrChange>
+          </w:rPr>
+          <w:t xml:space="preserve"> this is just a note to McD</w:t>
+        </w:r>
+      </w:ins>
     </w:p>
     <w:p>
       <w:pPr>
@@ -1639,7 +1800,7 @@
           <w:color w:val="auto"/>
           <w:sz w:val="32"/>
           <w:szCs w:val="32"/>
-          <w:rPrChange w:id="71" w:author="McDonald, Clem (NIH/NLM/LHC) [E]" w:date="2019-10-19T22:41:00Z">
+          <w:rPrChange w:id="96" w:author="McDonald, Clem (NIH/NLM/LHC) [E]" w:date="2019-10-19T22:41:00Z">
             <w:rPr>
               <w:rFonts w:asciiTheme="minorHAnsi" w:hAnsiTheme="minorHAnsi" w:cstheme="minorHAnsi"/>
               <w:b/>
@@ -1657,7 +1818,7 @@
           <w:color w:val="auto"/>
           <w:sz w:val="32"/>
           <w:szCs w:val="32"/>
-          <w:rPrChange w:id="72" w:author="McDonald, Clem (NIH/NLM/LHC) [E]" w:date="2019-10-19T22:41:00Z">
+          <w:rPrChange w:id="97" w:author="McDonald, Clem (NIH/NLM/LHC) [E]" w:date="2019-10-19T22:41:00Z">
             <w:rPr>
               <w:rFonts w:asciiTheme="minorHAnsi" w:hAnsiTheme="minorHAnsi" w:cstheme="minorHAnsi"/>
               <w:b/>
@@ -1674,6 +1835,7 @@
       <w:pPr>
         <w:spacing w:after="0" w:line="240" w:lineRule="auto"/>
         <w:rPr>
+          <w:ins w:id="98" w:author="McDonald, Clem (NIH/NLM/LHC) [E]" w:date="2019-10-29T23:49:00Z"/>
           <w:b/>
         </w:rPr>
       </w:pPr>
@@ -1686,6 +1848,41 @@
     </w:p>
     <w:p>
       <w:pPr>
+        <w:spacing w:after="0" w:line="240" w:lineRule="auto"/>
+        <w:rPr>
+          <w:ins w:id="99" w:author="McDonald, Clem (NIH/NLM/LHC) [E]" w:date="2019-10-29T23:49:00Z"/>
+          <w:rPrChange w:id="100" w:author="McDonald, Clem (NIH/NLM/LHC) [E]" w:date="2019-10-29T23:50:00Z">
+            <w:rPr>
+              <w:ins w:id="101" w:author="McDonald, Clem (NIH/NLM/LHC) [E]" w:date="2019-10-29T23:49:00Z"/>
+              <w:b/>
+            </w:rPr>
+          </w:rPrChange>
+        </w:rPr>
+      </w:pPr>
+      <w:ins w:id="102" w:author="McDonald, Clem (NIH/NLM/LHC) [E]" w:date="2019-10-29T23:49:00Z">
+        <w:r>
+          <w:rPr>
+            <w:rPrChange w:id="103" w:author="McDonald, Clem (NIH/NLM/LHC) [E]" w:date="2019-10-29T23:50:00Z">
+              <w:rPr>
+                <w:b/>
+              </w:rPr>
+            </w:rPrChange>
+          </w:rPr>
+          <w:tab/>
+          <w:t xml:space="preserve">At present not distinguish glucose tests done on blood vs ser.plas though maybe should . ditto the different colormetric methods for protein </w:t>
+        </w:r>
+      </w:ins>
+    </w:p>
+    <w:p>
+      <w:pPr>
+        <w:spacing w:after="0" w:line="240" w:lineRule="auto"/>
+        <w:rPr>
+          <w:b/>
+        </w:rPr>
+      </w:pPr>
+    </w:p>
+    <w:p>
+      <w:pPr>
         <w:pStyle w:val="ListParagraph"/>
         <w:numPr>
           <w:ilvl w:val="0"/>
@@ -1693,14 +1890,20 @@
         </w:numPr>
         <w:spacing w:after="120" w:line="240" w:lineRule="auto"/>
         <w:rPr>
-          <w:b/>
-        </w:rPr>
-      </w:pPr>
-      <w:r>
-        <w:rPr>
-          <w:b/>
-          <w:u w:val="single"/>
-          <w:rPrChange w:id="73" w:author="McDonald, Clem (NIH/NLM/LHC) [E]" w:date="2019-10-19T21:17:00Z">
+          <w:ins w:id="104" w:author="McDonald, Clem (NIH/NLM/LHC) [E]" w:date="2019-10-29T22:23:00Z"/>
+          <w:b/>
+          <w:rPrChange w:id="105" w:author="McDonald, Clem (NIH/NLM/LHC) [E]" w:date="2019-10-29T22:23:00Z">
+            <w:rPr>
+              <w:ins w:id="106" w:author="McDonald, Clem (NIH/NLM/LHC) [E]" w:date="2019-10-29T22:23:00Z"/>
+            </w:rPr>
+          </w:rPrChange>
+        </w:rPr>
+      </w:pPr>
+      <w:r>
+        <w:rPr>
+          <w:b/>
+          <w:u w:val="single"/>
+          <w:rPrChange w:id="107" w:author="McDonald, Clem (NIH/NLM/LHC) [E]" w:date="2019-10-19T21:17:00Z">
             <w:rPr>
               <w:u w:val="single"/>
             </w:rPr>
@@ -1709,8 +1912,90 @@
         <w:t>Oxygen-related</w:t>
       </w:r>
       <w:r>
-        <w:t>: Oxygen saturation, Oxygen content, Oxyhemoglobin, Deoxyhemoglobin</w:t>
-      </w:r>
+        <w:t xml:space="preserve">: Oxygen saturation, Oxygen content, </w:t>
+      </w:r>
+      <w:ins w:id="108" w:author="McDonald, Clem (NIH/NLM/LHC) [E]" w:date="2019-10-29T17:41:00Z">
+        <w:r>
+          <w:t xml:space="preserve"> </w:t>
+        </w:r>
+      </w:ins>
+      <w:ins w:id="109" w:author="McDonald, Clem (NIH/NLM/LHC) [E]" w:date="2019-10-29T17:42:00Z">
+        <w:r>
+          <w:rPr>
+            <w:highlight w:val="cyan"/>
+            <w:rPrChange w:id="110" w:author="McDonald, Clem (NIH/NLM/LHC) [E]" w:date="2019-10-29T17:43:00Z">
+              <w:rPr/>
+            </w:rPrChange>
+          </w:rPr>
+          <w:t>Oxygen capacity</w:t>
+        </w:r>
+        <w:r>
+          <w:t xml:space="preserve"> ,</w:t>
+        </w:r>
+      </w:ins>
+      <w:ins w:id="111" w:author="McDonald, Clem (NIH/NLM/LHC) [E]" w:date="2019-10-29T17:41:00Z">
+        <w:r>
+          <w:rPr>
+            <w:highlight w:val="cyan"/>
+            <w:rPrChange w:id="112" w:author="McDonald, Clem (NIH/NLM/LHC) [E]" w:date="2019-10-29T17:41:00Z">
+              <w:rPr/>
+            </w:rPrChange>
+          </w:rPr>
+          <w:t>Oxyhemoglobin/Hemoglobin.total</w:t>
+        </w:r>
+        <w:r>
+          <w:t> </w:t>
+        </w:r>
+      </w:ins>
+      <w:ins w:id="113" w:author="McDonald, Clem (NIH/NLM/LHC) [E]" w:date="2019-10-29T17:42:00Z">
+        <w:r>
+          <w:t xml:space="preserve"> </w:t>
+        </w:r>
+      </w:ins>
+      <w:r>
+        <w:t>Oxyhemoglobin, Deoxyhemoglobin</w:t>
+      </w:r>
+      <w:ins w:id="114" w:author="McDonald, Clem (NIH/NLM/LHC) [E]" w:date="2019-10-29T17:46:00Z">
+        <w:r>
+          <w:t xml:space="preserve">, </w:t>
+        </w:r>
+      </w:ins>
+    </w:p>
+    <w:p>
+      <w:pPr>
+        <w:pStyle w:val="ListParagraph"/>
+        <w:spacing w:after="120" w:line="240" w:lineRule="auto"/>
+        <w:rPr>
+          <w:b/>
+        </w:rPr>
+        <w:pPrChange w:id="115" w:author="McDonald, Clem (NIH/NLM/LHC) [E]" w:date="2019-10-29T22:23:00Z">
+          <w:pPr>
+            <w:pStyle w:val="ListParagraph"/>
+            <w:numPr>
+              <w:numId w:val="2"/>
+            </w:numPr>
+            <w:spacing w:after="120" w:line="240" w:lineRule="auto"/>
+            <w:ind w:hanging="360"/>
+          </w:pPr>
+        </w:pPrChange>
+      </w:pPr>
+      <w:ins w:id="116" w:author="McDonald, Clem (NIH/NLM/LHC) [E]" w:date="2019-10-29T17:46:00Z">
+        <w:r>
+          <w:rPr>
+            <w:rStyle w:val="section40000000000000"/>
+            <w:sz w:val="24"/>
+            <w:szCs w:val="24"/>
+            <w:rPrChange w:id="117" w:author="McDonald, Clem (NIH/NLM/LHC) [E]" w:date="2019-10-29T17:47:00Z">
+              <w:rPr>
+                <w:rStyle w:val="section40000000000000"/>
+                <w:sz w:val="48"/>
+                <w:szCs w:val="48"/>
+              </w:rPr>
+            </w:rPrChange>
+          </w:rPr>
+          <w:t>Deoxyhemoglobin/​Hemoglobin.total</w:t>
+        </w:r>
+      </w:ins>
     </w:p>
     <w:p>
       <w:pPr>
@@ -1737,278 +2022,23 @@
         </w:rPr>
         <w:t>Part Groups:</w:t>
       </w:r>
-      <w:ins w:id="74" w:author="McDonald, Clem (NIH/NLM/LHC) [E]" w:date="2019-10-19T21:29:00Z">
+      <w:ins w:id="118" w:author="McDonald, Clem (NIH/NLM/LHC) [E]" w:date="2019-10-19T21:29:00Z">
         <w:r>
           <w:rPr>
             <w:b/>
           </w:rPr>
-          <w:t xml:space="preserve"> Lump the cagaories descbibe below the res will remain independent </w:t>
-        </w:r>
-      </w:ins>
-    </w:p>
-    <w:p>
-      <w:pPr>
-        <w:pStyle w:val="ListParagraph"/>
-        <w:numPr>
-          <w:ilvl w:val="0"/>
-          <w:numId w:val="3"/>
-        </w:numPr>
-        <w:spacing w:after="120" w:line="240" w:lineRule="auto"/>
-        <w:contextualSpacing w:val="0"/>
-      </w:pPr>
-      <w:r>
-        <w:rPr>
-          <w:u w:val="single"/>
-        </w:rPr>
-        <w:t>Intravascular</w:t>
-      </w:r>
-      <w:r>
-        <w:rPr>
-          <w:u w:val="single"/>
-        </w:rPr>
-        <w:t xml:space="preserve"> - </w:t>
-      </w:r>
-      <w:r>
-        <w:rPr>
-          <w:u w:val="single"/>
-        </w:rPr>
-        <w:t>any</w:t>
-      </w:r>
-      <w:r>
-        <w:t>: See the Cross-Class specimen for the definition of this specimen group.</w:t>
-      </w:r>
-    </w:p>
-    <w:p>
-      <w:pPr>
-        <w:pStyle w:val="ListParagraph"/>
-        <w:numPr>
-          <w:ilvl w:val="0"/>
-          <w:numId w:val="3"/>
-        </w:numPr>
-        <w:spacing w:after="0" w:line="240" w:lineRule="auto"/>
-        <w:contextualSpacing w:val="0"/>
-      </w:pPr>
-      <w:r>
-        <w:rPr>
-          <w:u w:val="single"/>
-        </w:rPr>
-        <w:t>Arterial*</w:t>
-      </w:r>
-      <w:r>
-        <w:t>:  BldA, BldC*</w:t>
-      </w:r>
-    </w:p>
-    <w:p>
-      <w:pPr>
-        <w:pStyle w:val="ListParagraph"/>
-        <w:numPr>
-          <w:ilvl w:val="1"/>
-          <w:numId w:val="3"/>
-        </w:numPr>
-        <w:spacing w:after="120" w:line="240" w:lineRule="auto"/>
-        <w:contextualSpacing w:val="0"/>
-      </w:pPr>
-      <w:r>
-        <w:lastRenderedPageBreak/>
-        <w:t xml:space="preserve">EXCEPTION: Only group the Arterial* specimens when the analyte is contained in the </w:t>
-      </w:r>
-      <w:r>
-        <w:rPr>
-          <w:b/>
-          <w:rPrChange w:id="75" w:author="McDonald, Clem (NIH/NLM/LHC) [E]" w:date="2019-10-19T21:17:00Z">
-            <w:rPr/>
-          </w:rPrChange>
-        </w:rPr>
-        <w:t>Oxygen-related</w:t>
-      </w:r>
-      <w:r>
-        <w:t xml:space="preserve"> analyte group (see above for the definition of Oxygen-related).. Note also that capillary </w:t>
-      </w:r>
-      <w:commentRangeStart w:id="76"/>
-      <w:r>
-        <w:t xml:space="preserve">blood is arterial from the point of view of a pulse oximeter. </w:t>
-      </w:r>
-      <w:commentRangeEnd w:id="76"/>
-      <w:r>
-        <w:rPr>
-          <w:rStyle w:val="CommentReference"/>
-        </w:rPr>
-        <w:commentReference w:id="76"/>
-      </w:r>
-    </w:p>
-    <w:p>
-      <w:pPr>
-        <w:pStyle w:val="ListParagraph"/>
-        <w:numPr>
-          <w:ilvl w:val="0"/>
-          <w:numId w:val="3"/>
-        </w:numPr>
-        <w:spacing w:after="0" w:line="240" w:lineRule="auto"/>
-        <w:contextualSpacing w:val="0"/>
-      </w:pPr>
-      <w:r>
-        <w:rPr>
-          <w:u w:val="single"/>
-        </w:rPr>
-        <w:t>Venous*</w:t>
-      </w:r>
-      <w:r>
-        <w:t xml:space="preserve">: </w:t>
-      </w:r>
-      <w:r>
-        <w:t>BldV, BldMV</w:t>
-      </w:r>
-    </w:p>
-    <w:p>
-      <w:pPr>
-        <w:pStyle w:val="ListParagraph"/>
-        <w:numPr>
-          <w:ilvl w:val="1"/>
-          <w:numId w:val="3"/>
-        </w:numPr>
-        <w:spacing w:after="120" w:line="240" w:lineRule="auto"/>
-        <w:contextualSpacing w:val="0"/>
-      </w:pPr>
-      <w:r>
-        <w:t>EXCEPTION: Only group the Venous* specimens when the analyte is contained in the Oxygen-related group (see above for the definition of Oxygen-related).</w:t>
-      </w:r>
-    </w:p>
-    <w:p>
-      <w:pPr>
-        <w:pStyle w:val="ListParagraph"/>
-        <w:numPr>
-          <w:ilvl w:val="0"/>
-          <w:numId w:val="3"/>
-        </w:numPr>
-        <w:spacing w:after="0" w:line="240" w:lineRule="auto"/>
-        <w:contextualSpacing w:val="0"/>
-      </w:pPr>
-      <w:r>
-        <w:rPr>
-          <w:u w:val="single"/>
-        </w:rPr>
-        <w:t>BldCo-Venous*</w:t>
-      </w:r>
-      <w:r>
-        <w:t xml:space="preserve"> :  BldCoV, BldCoMV</w:t>
-      </w:r>
-    </w:p>
-    <w:p>
-      <w:pPr>
-        <w:pStyle w:val="ListParagraph"/>
-        <w:numPr>
-          <w:ilvl w:val="1"/>
-          <w:numId w:val="3"/>
-        </w:numPr>
-        <w:spacing w:after="120" w:line="240" w:lineRule="auto"/>
-        <w:contextualSpacing w:val="0"/>
-      </w:pPr>
-      <w:r>
-        <w:t>EXCEPTION: Only group the BldCo-Venous* group when the analyte is contained in the Oxygen-related group (see above for the definition of Oxygen-related).</w:t>
-      </w:r>
-    </w:p>
-    <w:p>
-      <w:pPr>
-        <w:pStyle w:val="ListParagraph"/>
-        <w:numPr>
-          <w:ilvl w:val="0"/>
-          <w:numId w:val="3"/>
-        </w:numPr>
-        <w:spacing w:after="120" w:line="240" w:lineRule="auto"/>
-        <w:contextualSpacing w:val="0"/>
-      </w:pPr>
-      <w:r>
-        <w:rPr>
-          <w:rFonts w:ascii="Calibri" w:eastAsia="Times New Roman" w:hAnsi="Calibri" w:cs="Calibri"/>
-          <w:color w:val="000000"/>
-          <w:u w:val="single"/>
-        </w:rPr>
-        <w:t>DuodGastricFld</w:t>
-      </w:r>
-      <w:r>
-        <w:rPr>
-          <w:rFonts w:ascii="Calibri" w:eastAsia="Times New Roman" w:hAnsi="Calibri" w:cs="Calibri"/>
-          <w:color w:val="000000"/>
-        </w:rPr>
-        <w:t xml:space="preserve"> : </w:t>
-      </w:r>
-      <w:r>
-        <w:rPr>
-          <w:rFonts w:ascii="Calibri" w:eastAsia="Times New Roman" w:hAnsi="Calibri" w:cs="Calibri"/>
-          <w:color w:val="000000"/>
-        </w:rPr>
-        <w:t xml:space="preserve"> </w:t>
-      </w:r>
-      <w:r>
-        <w:t>See the Cross-Class specimen for the definition of this specimen group</w:t>
-      </w:r>
-      <w:r>
-        <w:rPr>
-          <w:rFonts w:ascii="Calibri" w:eastAsia="Times New Roman" w:hAnsi="Calibri" w:cs="Calibri"/>
-          <w:color w:val="000000"/>
-        </w:rPr>
-        <w:t xml:space="preserve"> </w:t>
-      </w:r>
-    </w:p>
-    <w:p>
-      <w:pPr>
-        <w:pStyle w:val="ListParagraph"/>
-        <w:numPr>
-          <w:ilvl w:val="0"/>
-          <w:numId w:val="3"/>
-        </w:numPr>
-        <w:spacing w:after="120" w:line="240" w:lineRule="auto"/>
-        <w:contextualSpacing w:val="0"/>
-      </w:pPr>
-      <w:r>
-        <w:rPr>
-          <w:u w:val="single"/>
-        </w:rPr>
-        <w:t>OcularVitr fld</w:t>
-      </w:r>
-      <w:r>
-        <w:t>: See the Cross-Class specimen for the definition of this specimen group</w:t>
-      </w:r>
-      <w:r>
-        <w:rPr>
-          <w:rFonts w:ascii="Calibri" w:eastAsia="Times New Roman" w:hAnsi="Calibri" w:cs="Calibri"/>
-          <w:color w:val="000000"/>
-        </w:rPr>
-        <w:t xml:space="preserve"> </w:t>
-      </w:r>
-    </w:p>
-    <w:p>
-      <w:pPr>
-        <w:spacing w:after="0" w:line="240" w:lineRule="auto"/>
-        <w:rPr>
-          <w:b/>
-        </w:rPr>
-      </w:pPr>
-      <w:r>
-        <w:rPr>
-          <w:b/>
-        </w:rPr>
-        <w:t xml:space="preserve">CHEM </w:t>
-      </w:r>
-      <w:r>
-        <w:rPr>
-          <w:b/>
-        </w:rPr>
-        <w:t>Property</w:t>
-      </w:r>
-      <w:r>
-        <w:rPr>
-          <w:b/>
-        </w:rPr>
-        <w:t xml:space="preserve"> Part Groups</w:t>
-      </w:r>
-      <w:r>
-        <w:rPr>
-          <w:b/>
-        </w:rPr>
-        <w:t>:</w:t>
-      </w:r>
-      <w:ins w:id="77" w:author="McDonald, Clem (NIH/NLM/LHC) [E]" w:date="2019-10-19T21:35:00Z">
+          <w:t xml:space="preserve"> Lump the </w:t>
+        </w:r>
+      </w:ins>
+      <w:ins w:id="119" w:author="McDonald, Clem (NIH/NLM/LHC) [E]" w:date="2019-10-29T22:24:00Z">
+        <w:r>
+          <w:rPr>
+            <w:b/>
+          </w:rPr>
+          <w:t>categories’</w:t>
+        </w:r>
+      </w:ins>
+      <w:ins w:id="120" w:author="McDonald, Clem (NIH/NLM/LHC) [E]" w:date="2019-10-19T21:29:00Z">
         <w:r>
           <w:rPr>
             <w:b/>
@@ -2016,17 +2046,362 @@
           <w:t xml:space="preserve"> </w:t>
         </w:r>
       </w:ins>
-      <w:ins w:id="78" w:author="McDonald, Clem (NIH/NLM/LHC) [E]" w:date="2019-10-19T21:39:00Z">
+      <w:ins w:id="121" w:author="McDonald, Clem (NIH/NLM/LHC) [E]" w:date="2019-10-29T22:16:00Z">
         <w:r>
           <w:rPr>
             <w:b/>
           </w:rPr>
-          <w:t xml:space="preserve"> (will need a place to store molecular weight some</w:t>
-        </w:r>
-        <w:del w:id="79" w:author="Lynch, Paul (NIH/NLM/LHC) [E]" w:date="2019-10-25T17:26:00Z">
+          <w:t xml:space="preserve">described </w:t>
+        </w:r>
+      </w:ins>
+      <w:ins w:id="122" w:author="McDonald, Clem (NIH/NLM/LHC) [E]" w:date="2019-10-19T21:29:00Z">
+        <w:r>
+          <w:rPr>
+            <w:b/>
+          </w:rPr>
+          <w:t xml:space="preserve"> below the res</w:t>
+        </w:r>
+      </w:ins>
+      <w:ins w:id="123" w:author="McDonald, Clem (NIH/NLM/LHC) [E]" w:date="2019-10-29T22:15:00Z">
+        <w:r>
+          <w:rPr>
+            <w:b/>
+          </w:rPr>
+          <w:t>ults</w:t>
+        </w:r>
+      </w:ins>
+      <w:ins w:id="124" w:author="McDonald, Clem (NIH/NLM/LHC) [E]" w:date="2019-10-19T21:29:00Z">
+        <w:r>
+          <w:rPr>
+            <w:b/>
+          </w:rPr>
+          <w:t xml:space="preserve"> will remain independent </w:t>
+        </w:r>
+      </w:ins>
+    </w:p>
+    <w:p>
+      <w:pPr>
+        <w:pStyle w:val="ListParagraph"/>
+        <w:numPr>
+          <w:ilvl w:val="0"/>
+          <w:numId w:val="3"/>
+        </w:numPr>
+        <w:spacing w:after="120" w:line="240" w:lineRule="auto"/>
+        <w:contextualSpacing w:val="0"/>
+      </w:pPr>
+      <w:r>
+        <w:rPr>
+          <w:u w:val="single"/>
+        </w:rPr>
+        <w:t>Intravascular</w:t>
+      </w:r>
+      <w:r>
+        <w:rPr>
+          <w:u w:val="single"/>
+        </w:rPr>
+        <w:t xml:space="preserve"> - </w:t>
+      </w:r>
+      <w:r>
+        <w:rPr>
+          <w:u w:val="single"/>
+        </w:rPr>
+        <w:t>any</w:t>
+      </w:r>
+      <w:r>
+        <w:t>: See the Cross-Class specimen for the definition of this specimen group.</w:t>
+      </w:r>
+    </w:p>
+    <w:p>
+      <w:pPr>
+        <w:pStyle w:val="ListParagraph"/>
+        <w:numPr>
+          <w:ilvl w:val="0"/>
+          <w:numId w:val="3"/>
+        </w:numPr>
+        <w:spacing w:after="0" w:line="240" w:lineRule="auto"/>
+        <w:contextualSpacing w:val="0"/>
+        <w:rPr>
+          <w:highlight w:val="cyan"/>
+          <w:rPrChange w:id="125" w:author="McDonald, Clem (NIH/NLM/LHC) [E]" w:date="2019-10-29T22:20:00Z">
+            <w:rPr/>
+          </w:rPrChange>
+        </w:rPr>
+      </w:pPr>
+      <w:r>
+        <w:rPr>
+          <w:u w:val="single"/>
+        </w:rPr>
+        <w:t>Arterial*</w:t>
+      </w:r>
+      <w:r>
+        <w:t>:  BldA, BldC*</w:t>
+      </w:r>
+      <w:ins w:id="126" w:author="McDonald, Clem (NIH/NLM/LHC) [E]" w:date="2019-10-29T22:20:00Z">
+        <w:r>
+          <w:t xml:space="preserve">, </w:t>
+        </w:r>
+        <w:r>
+          <w:rPr>
+            <w:highlight w:val="cyan"/>
+            <w:rPrChange w:id="127" w:author="McDonald, Clem (NIH/NLM/LHC) [E]" w:date="2019-10-29T22:20:00Z">
+              <w:rPr/>
+            </w:rPrChange>
+          </w:rPr>
+          <w:t>BldCoA</w:t>
+        </w:r>
+      </w:ins>
+    </w:p>
+    <w:p>
+      <w:pPr>
+        <w:pStyle w:val="ListParagraph"/>
+        <w:numPr>
+          <w:ilvl w:val="1"/>
+          <w:numId w:val="3"/>
+        </w:numPr>
+        <w:spacing w:after="120" w:line="240" w:lineRule="auto"/>
+        <w:contextualSpacing w:val="0"/>
+      </w:pPr>
+      <w:r>
+        <w:t xml:space="preserve">EXCEPTION: Only group the Arterial* specimens when the analyte is contained in the </w:t>
+      </w:r>
+      <w:r>
+        <w:rPr>
+          <w:b/>
+          <w:rPrChange w:id="128" w:author="McDonald, Clem (NIH/NLM/LHC) [E]" w:date="2019-10-19T21:17:00Z">
+            <w:rPr/>
+          </w:rPrChange>
+        </w:rPr>
+        <w:t>Oxygen-related</w:t>
+      </w:r>
+      <w:r>
+        <w:t xml:space="preserve"> analyte group (see above for the definition of Oxygen-related).. Note also that capillary </w:t>
+      </w:r>
+      <w:commentRangeStart w:id="129"/>
+      <w:r>
+        <w:t xml:space="preserve">blood is arterial from the point of view of a pulse oximeter. </w:t>
+      </w:r>
+      <w:commentRangeEnd w:id="129"/>
+      <w:r>
+        <w:rPr>
+          <w:rStyle w:val="CommentReference"/>
+        </w:rPr>
+        <w:commentReference w:id="129"/>
+      </w:r>
+    </w:p>
+    <w:p>
+      <w:pPr>
+        <w:pStyle w:val="ListParagraph"/>
+        <w:numPr>
+          <w:ilvl w:val="0"/>
+          <w:numId w:val="3"/>
+        </w:numPr>
+        <w:spacing w:after="0" w:line="240" w:lineRule="auto"/>
+        <w:contextualSpacing w:val="0"/>
+      </w:pPr>
+      <w:r>
+        <w:rPr>
+          <w:u w:val="single"/>
+        </w:rPr>
+        <w:t>Venous*</w:t>
+      </w:r>
+      <w:r>
+        <w:t xml:space="preserve">: </w:t>
+      </w:r>
+      <w:r>
+        <w:t>BldV, BldMV</w:t>
+      </w:r>
+      <w:ins w:id="130" w:author="McDonald, Clem (NIH/NLM/LHC) [E]" w:date="2019-10-29T22:20:00Z">
+        <w:r>
+          <w:t>, BldCoV</w:t>
+        </w:r>
+      </w:ins>
+    </w:p>
+    <w:p>
+      <w:pPr>
+        <w:pStyle w:val="ListParagraph"/>
+        <w:numPr>
+          <w:ilvl w:val="1"/>
+          <w:numId w:val="3"/>
+        </w:numPr>
+        <w:spacing w:after="120" w:line="240" w:lineRule="auto"/>
+        <w:contextualSpacing w:val="0"/>
+      </w:pPr>
+      <w:r>
+        <w:t>EXCEPTION: Only group the Venous* specimens when the analyte is contained in the Oxygen-related group (see above for the definition of Oxygen-related).</w:t>
+      </w:r>
+    </w:p>
+    <w:p>
+      <w:pPr>
+        <w:pStyle w:val="ListParagraph"/>
+        <w:numPr>
+          <w:ilvl w:val="0"/>
+          <w:numId w:val="3"/>
+        </w:numPr>
+        <w:spacing w:after="0" w:line="240" w:lineRule="auto"/>
+        <w:contextualSpacing w:val="0"/>
+      </w:pPr>
+      <w:r>
+        <w:rPr>
+          <w:u w:val="single"/>
+        </w:rPr>
+        <w:t>BldCo-Venous*</w:t>
+      </w:r>
+      <w:r>
+        <w:t xml:space="preserve"> :  BldCoV, BldCoMV</w:t>
+      </w:r>
+    </w:p>
+    <w:p>
+      <w:pPr>
+        <w:pStyle w:val="ListParagraph"/>
+        <w:numPr>
+          <w:ilvl w:val="1"/>
+          <w:numId w:val="3"/>
+        </w:numPr>
+        <w:spacing w:after="120" w:line="240" w:lineRule="auto"/>
+        <w:contextualSpacing w:val="0"/>
+      </w:pPr>
+      <w:r>
+        <w:t>EXCEPTION: Only group the BldCo-Venous* group when the analyte is contained in the Oxygen-related group (see above for the definition of Oxygen-related).</w:t>
+      </w:r>
+    </w:p>
+    <w:p>
+      <w:pPr>
+        <w:pStyle w:val="ListParagraph"/>
+        <w:numPr>
+          <w:ilvl w:val="0"/>
+          <w:numId w:val="3"/>
+        </w:numPr>
+        <w:spacing w:after="120" w:line="240" w:lineRule="auto"/>
+        <w:contextualSpacing w:val="0"/>
+      </w:pPr>
+      <w:r>
+        <w:rPr>
+          <w:rFonts w:ascii="Calibri" w:eastAsia="Times New Roman" w:hAnsi="Calibri" w:cs="Calibri"/>
+          <w:color w:val="000000"/>
+          <w:u w:val="single"/>
+        </w:rPr>
+        <w:t>DuodGastricFld</w:t>
+      </w:r>
+      <w:r>
+        <w:rPr>
+          <w:rFonts w:ascii="Calibri" w:eastAsia="Times New Roman" w:hAnsi="Calibri" w:cs="Calibri"/>
+          <w:color w:val="000000"/>
+        </w:rPr>
+        <w:t xml:space="preserve"> : </w:t>
+      </w:r>
+      <w:r>
+        <w:rPr>
+          <w:rFonts w:ascii="Calibri" w:eastAsia="Times New Roman" w:hAnsi="Calibri" w:cs="Calibri"/>
+          <w:color w:val="000000"/>
+        </w:rPr>
+        <w:t xml:space="preserve"> </w:t>
+      </w:r>
+      <w:r>
+        <w:t>See the Cross-Class specimen for the definition of this specimen group</w:t>
+      </w:r>
+      <w:r>
+        <w:rPr>
+          <w:rFonts w:ascii="Calibri" w:eastAsia="Times New Roman" w:hAnsi="Calibri" w:cs="Calibri"/>
+          <w:color w:val="000000"/>
+        </w:rPr>
+        <w:t xml:space="preserve"> </w:t>
+      </w:r>
+    </w:p>
+    <w:p>
+      <w:pPr>
+        <w:pStyle w:val="ListParagraph"/>
+        <w:numPr>
+          <w:ilvl w:val="0"/>
+          <w:numId w:val="3"/>
+        </w:numPr>
+        <w:spacing w:after="120" w:line="240" w:lineRule="auto"/>
+        <w:contextualSpacing w:val="0"/>
+      </w:pPr>
+      <w:r>
+        <w:rPr>
+          <w:u w:val="single"/>
+        </w:rPr>
+        <w:t>OcularVitr fld</w:t>
+      </w:r>
+      <w:r>
+        <w:t>: See the Cross-Class specimen for the definition of this specimen group</w:t>
+      </w:r>
+      <w:r>
+        <w:rPr>
+          <w:rFonts w:ascii="Calibri" w:eastAsia="Times New Roman" w:hAnsi="Calibri" w:cs="Calibri"/>
+          <w:color w:val="000000"/>
+        </w:rPr>
+        <w:t xml:space="preserve"> </w:t>
+      </w:r>
+    </w:p>
+    <w:p>
+      <w:pPr>
+        <w:spacing w:after="0" w:line="240" w:lineRule="auto"/>
+        <w:rPr>
+          <w:b/>
+        </w:rPr>
+      </w:pPr>
+      <w:r>
+        <w:rPr>
+          <w:b/>
+        </w:rPr>
+        <w:t xml:space="preserve">CHEM </w:t>
+      </w:r>
+      <w:r>
+        <w:rPr>
+          <w:b/>
+        </w:rPr>
+        <w:t>Property</w:t>
+      </w:r>
+      <w:r>
+        <w:rPr>
+          <w:b/>
+        </w:rPr>
+        <w:t xml:space="preserve"> Part Groups</w:t>
+      </w:r>
+      <w:r>
+        <w:rPr>
+          <w:b/>
+        </w:rPr>
+        <w:t>:</w:t>
+      </w:r>
+      <w:ins w:id="131" w:author="McDonald, Clem (NIH/NLM/LHC) [E]" w:date="2019-10-19T21:35:00Z">
+        <w:r>
+          <w:rPr>
+            <w:b/>
+          </w:rPr>
+          <w:t xml:space="preserve"> </w:t>
+        </w:r>
+      </w:ins>
+      <w:ins w:id="132" w:author="McDonald, Clem (NIH/NLM/LHC) [E]" w:date="2019-10-19T21:39:00Z">
+        <w:r>
+          <w:rPr>
+            <w:b/>
+          </w:rPr>
+          <w:t xml:space="preserve"> </w:t>
+        </w:r>
+        <w:r>
+          <w:rPr>
+            <w:b/>
+            <w:color w:val="FF0000"/>
+            <w:rPrChange w:id="133" w:author="McDonald, Clem (NIH/NLM/LHC) [E]" w:date="2019-10-29T23:45:00Z">
+              <w:rPr>
+                <w:b/>
+              </w:rPr>
+            </w:rPrChange>
+          </w:rPr>
+          <w:t>(will need a place to store molecular weight some</w:t>
+        </w:r>
+        <w:del w:id="134" w:author="Lynch, Paul (NIH/NLM/LHC) [E]" w:date="2019-10-25T17:26:00Z">
           <w:r>
             <w:rPr>
               <w:b/>
+              <w:color w:val="FF0000"/>
+              <w:rPrChange w:id="135" w:author="McDonald, Clem (NIH/NLM/LHC) [E]" w:date="2019-10-29T23:45:00Z">
+                <w:rPr>
+                  <w:b/>
+                </w:rPr>
+              </w:rPrChange>
             </w:rPr>
             <w:delText xml:space="preserve"> </w:delText>
           </w:r>
@@ -2034,8 +2409,20 @@
         <w:r>
           <w:rPr>
             <w:b/>
+            <w:color w:val="FF0000"/>
+            <w:rPrChange w:id="136" w:author="McDonald, Clem (NIH/NLM/LHC) [E]" w:date="2019-10-29T23:45:00Z">
+              <w:rPr>
+                <w:b/>
+              </w:rPr>
+            </w:rPrChange>
           </w:rPr>
-          <w:t>where in the table.</w:t>
+          <w:t>where in the table</w:t>
+        </w:r>
+        <w:r>
+          <w:rPr>
+            <w:b/>
+          </w:rPr>
+          <w:t>.</w:t>
         </w:r>
       </w:ins>
     </w:p>
@@ -2048,67 +2435,140 @@
         </w:numPr>
         <w:spacing w:line="240" w:lineRule="auto"/>
         <w:rPr>
-          <w:ins w:id="80" w:author="McDonald, Clem (NIH/NLM/LHC) [E]" w:date="2019-10-19T21:34:00Z"/>
-        </w:rPr>
-      </w:pPr>
-      <w:ins w:id="81" w:author="McDonald, Clem (NIH/NLM/LHC) [E]" w:date="2019-10-19T21:46:00Z">
+          <w:ins w:id="137" w:author="McDonald, Clem (NIH/NLM/LHC) [E]" w:date="2019-10-19T21:48:00Z"/>
+        </w:rPr>
+      </w:pPr>
+      <w:ins w:id="138" w:author="McDonald, Clem (NIH/NLM/LHC) [E]" w:date="2019-10-19T21:46:00Z">
         <w:r>
           <w:t xml:space="preserve">Combining groups with comparable </w:t>
         </w:r>
       </w:ins>
-      <w:ins w:id="82" w:author="McDonald, Clem (NIH/NLM/LHC) [E]" w:date="2019-10-19T21:31:00Z">
+      <w:ins w:id="139" w:author="McDonald, Clem (NIH/NLM/LHC) [E]" w:date="2019-10-19T21:31:00Z">
         <w:r>
           <w:t xml:space="preserve">Mass and substance properties </w:t>
         </w:r>
       </w:ins>
-      <w:ins w:id="83" w:author="McDonald, Clem (NIH/NLM/LHC) [E]" w:date="2019-10-19T21:47:00Z">
-        <w:r>
-          <w:t>– would have to include the appropriate molecular weight in all records with the same analyes ( We have a table with about 1800 of them)</w:t>
-        </w:r>
-      </w:ins>
-      <w:ins w:id="84" w:author="McDonald, Clem (NIH/NLM/LHC) [E]" w:date="2019-10-19T21:48:00Z">
+      <w:ins w:id="140" w:author="McDonald, Clem (NIH/NLM/LHC) [E]" w:date="2019-10-19T21:47:00Z">
+        <w:r>
+          <w:t>– would have to include the appropriate molecular weight in all records with the same analy</w:t>
+        </w:r>
+      </w:ins>
+      <w:ins w:id="141" w:author="McDonald, Clem (NIH/NLM/LHC) [E]" w:date="2019-10-29T22:24:00Z">
+        <w:r>
+          <w:t xml:space="preserve">te </w:t>
+        </w:r>
+      </w:ins>
+      <w:ins w:id="142" w:author="McDonald, Clem (NIH/NLM/LHC) [E]" w:date="2019-10-19T21:47:00Z">
+        <w:r>
+          <w:t xml:space="preserve"> ( We have a table with about 1800 of them)</w:t>
+        </w:r>
+      </w:ins>
+      <w:ins w:id="143" w:author="McDonald, Clem (NIH/NLM/LHC) [E]" w:date="2019-10-19T21:48:00Z">
         <w:r>
           <w:t xml:space="preserve"> </w:t>
         </w:r>
       </w:ins>
-      <w:ins w:id="85" w:author="McDonald, Clem (NIH/NLM/LHC) [E]" w:date="2019-10-19T21:31:00Z">
+      <w:ins w:id="144" w:author="McDonald, Clem (NIH/NLM/LHC) [E]" w:date="2019-10-19T21:31:00Z">
         <w:r>
           <w:t xml:space="preserve"> users will </w:t>
         </w:r>
         <w:r>
-          <w:t xml:space="preserve">have to choose whether to convert to S or M </w:t>
-        </w:r>
-      </w:ins>
-      <w:ins w:id="86" w:author="McDonald, Clem (NIH/NLM/LHC) [E]" w:date="2019-10-19T21:48:00Z">
-        <w:r>
-          <w:t xml:space="preserve">. Will likely want to include. LOINC also includes  Catalitic properties. But these are quite different and would not be </w:t>
-        </w:r>
-      </w:ins>
-      <w:ins w:id="87" w:author="McDonald, Clem (NIH/NLM/LHC) [E]" w:date="2019-10-19T21:49:00Z">
+          <w:t xml:space="preserve">have to choose whether to </w:t>
+        </w:r>
+      </w:ins>
+      <w:ins w:id="145" w:author="McDonald, Clem (NIH/NLM/LHC) [E]" w:date="2019-10-29T22:25:00Z">
+        <w:r>
+          <w:t xml:space="preserve"> prefer S* or M* when both are present in a Equiv classs </w:t>
+        </w:r>
+      </w:ins>
+      <w:ins w:id="146" w:author="McDonald, Clem (NIH/NLM/LHC) [E]" w:date="2019-10-19T21:48:00Z">
+        <w:r>
+          <w:t xml:space="preserve">. </w:t>
+        </w:r>
+      </w:ins>
+    </w:p>
+    <w:p>
+      <w:pPr>
+        <w:pStyle w:val="ListParagraph"/>
+        <w:numPr>
+          <w:ilvl w:val="0"/>
+          <w:numId w:val="4"/>
+        </w:numPr>
+        <w:spacing w:line="240" w:lineRule="auto"/>
+        <w:rPr>
+          <w:ins w:id="147" w:author="McDonald, Clem (NIH/NLM/LHC) [E]" w:date="2019-10-19T21:34:00Z"/>
+        </w:rPr>
+      </w:pPr>
+      <w:ins w:id="148" w:author="McDonald, Clem (NIH/NLM/LHC) [E]" w:date="2019-10-19T21:48:00Z">
+        <w:r>
+          <w:t xml:space="preserve">LOINC also includes  Catalitic properties. But these are quite different and would not be </w:t>
+        </w:r>
+      </w:ins>
+      <w:ins w:id="149" w:author="McDonald, Clem (NIH/NLM/LHC) [E]" w:date="2019-10-19T21:49:00Z">
         <w:r>
           <w:t>combined</w:t>
         </w:r>
       </w:ins>
-      <w:ins w:id="88" w:author="McDonald, Clem (NIH/NLM/LHC) [E]" w:date="2019-10-19T21:48:00Z">
+      <w:ins w:id="150" w:author="McDonald, Clem (NIH/NLM/LHC) [E]" w:date="2019-10-19T21:48:00Z">
         <w:r>
           <w:t xml:space="preserve"> </w:t>
         </w:r>
       </w:ins>
-      <w:ins w:id="89" w:author="McDonald, Clem (NIH/NLM/LHC) [E]" w:date="2019-10-19T21:49:00Z">
-        <w:r>
-          <w:t>with the Ms and S</w:t>
-        </w:r>
-      </w:ins>
-      <w:ins w:id="90" w:author="McDonald, Clem (NIH/NLM/LHC) [E]" w:date="2019-10-19T21:36:00Z">
-        <w:r>
-          <w:t>e</w:t>
-        </w:r>
-        <w:bookmarkStart w:id="91" w:name="_GoBack"/>
-        <w:bookmarkEnd w:id="91"/>
+      <w:ins w:id="151" w:author="McDonald, Clem (NIH/NLM/LHC) [E]" w:date="2019-10-19T21:49:00Z">
+        <w:r>
+          <w:t xml:space="preserve">with </w:t>
+        </w:r>
+        <w:r>
+          <w:rPr>
+            <w:highlight w:val="cyan"/>
+            <w:rPrChange w:id="152" w:author="McDonald, Clem (NIH/NLM/LHC) [E]" w:date="2019-10-29T22:26:00Z">
+              <w:rPr/>
+            </w:rPrChange>
+          </w:rPr>
+          <w:t>the M</w:t>
+        </w:r>
+      </w:ins>
+      <w:ins w:id="153" w:author="McDonald, Clem (NIH/NLM/LHC) [E]" w:date="2019-10-29T22:25:00Z">
+        <w:r>
+          <w:rPr>
+            <w:highlight w:val="cyan"/>
+            <w:rPrChange w:id="154" w:author="McDonald, Clem (NIH/NLM/LHC) [E]" w:date="2019-10-29T22:26:00Z">
+              <w:rPr/>
+            </w:rPrChange>
+          </w:rPr>
+          <w:t>*</w:t>
+        </w:r>
+      </w:ins>
+      <w:ins w:id="155" w:author="McDonald, Clem (NIH/NLM/LHC) [E]" w:date="2019-10-19T21:49:00Z">
+        <w:r>
+          <w:rPr>
+            <w:highlight w:val="cyan"/>
+            <w:rPrChange w:id="156" w:author="McDonald, Clem (NIH/NLM/LHC) [E]" w:date="2019-10-29T22:26:00Z">
+              <w:rPr/>
+            </w:rPrChange>
+          </w:rPr>
+          <w:t xml:space="preserve"> and S</w:t>
+        </w:r>
+      </w:ins>
+      <w:ins w:id="157" w:author="McDonald, Clem (NIH/NLM/LHC) [E]" w:date="2019-10-29T22:25:00Z">
+        <w:r>
+          <w:rPr>
+            <w:highlight w:val="cyan"/>
+            <w:rPrChange w:id="158" w:author="McDonald, Clem (NIH/NLM/LHC) [E]" w:date="2019-10-29T22:26:00Z">
+              <w:rPr/>
+            </w:rPrChange>
+          </w:rPr>
+          <w:t>* properties</w:t>
+        </w:r>
         <w:r>
           <w:t xml:space="preserve"> </w:t>
         </w:r>
       </w:ins>
+      <w:ins w:id="159" w:author="McDonald, Clem (NIH/NLM/LHC) [E]" w:date="2019-10-19T21:36:00Z">
+        <w:r>
+          <w:t xml:space="preserve"> </w:t>
+        </w:r>
+      </w:ins>
     </w:p>
     <w:p>
       <w:pPr>
@@ -2119,21 +2579,45 @@
         </w:numPr>
         <w:spacing w:line="240" w:lineRule="auto"/>
         <w:rPr>
-          <w:ins w:id="92" w:author="Lynch, Paul (NIH/NLM/LHC) [E]" w:date="2019-10-28T13:10:00Z"/>
-        </w:rPr>
-      </w:pPr>
-      <w:ins w:id="93" w:author="McDonald, Clem (NIH/NLM/LHC) [E]" w:date="2019-10-19T21:54:00Z">
-        <w:r>
+          <w:ins w:id="160" w:author="Lynch, Paul (NIH/NLM/LHC) [E]" w:date="2019-10-28T13:10:00Z"/>
+          <w:color w:val="FF0000"/>
+          <w:rPrChange w:id="161" w:author="McDonald, Clem (NIH/NLM/LHC) [E]" w:date="2019-10-29T22:26:00Z">
+            <w:rPr>
+              <w:ins w:id="162" w:author="Lynch, Paul (NIH/NLM/LHC) [E]" w:date="2019-10-28T13:10:00Z"/>
+            </w:rPr>
+          </w:rPrChange>
+        </w:rPr>
+      </w:pPr>
+      <w:ins w:id="163" w:author="McDonald, Clem (NIH/NLM/LHC) [E]" w:date="2019-10-19T21:54:00Z">
+        <w:r>
+          <w:rPr>
+            <w:color w:val="FF0000"/>
+            <w:rPrChange w:id="164" w:author="McDonald, Clem (NIH/NLM/LHC) [E]" w:date="2019-10-29T22:26:00Z">
+              <w:rPr/>
+            </w:rPrChange>
+          </w:rPr>
           <w:t xml:space="preserve"> </w:t>
         </w:r>
       </w:ins>
-      <w:ins w:id="94" w:author="McDonald, Clem (NIH/NLM/LHC) [E]" w:date="2019-10-19T21:34:00Z">
-        <w:r>
+      <w:ins w:id="165" w:author="McDonald, Clem (NIH/NLM/LHC) [E]" w:date="2019-10-19T21:34:00Z">
+        <w:r>
+          <w:rPr>
+            <w:color w:val="FF0000"/>
+            <w:rPrChange w:id="166" w:author="McDonald, Clem (NIH/NLM/LHC) [E]" w:date="2019-10-29T22:26:00Z">
+              <w:rPr/>
+            </w:rPrChange>
+          </w:rPr>
           <w:t>MCnt and S</w:t>
         </w:r>
       </w:ins>
-      <w:ins w:id="95" w:author="McDonald, Clem (NIH/NLM/LHC) [E]" w:date="2019-10-19T21:35:00Z">
-        <w:r>
+      <w:ins w:id="167" w:author="McDonald, Clem (NIH/NLM/LHC) [E]" w:date="2019-10-19T21:35:00Z">
+        <w:r>
+          <w:rPr>
+            <w:color w:val="FF0000"/>
+            <w:rPrChange w:id="168" w:author="McDonald, Clem (NIH/NLM/LHC) [E]" w:date="2019-10-29T22:26:00Z">
+              <w:rPr/>
+            </w:rPrChange>
+          </w:rPr>
           <w:t>Cnt</w:t>
         </w:r>
       </w:ins>
@@ -2147,11 +2631,23 @@
         </w:numPr>
         <w:spacing w:line="240" w:lineRule="auto"/>
         <w:rPr>
-          <w:ins w:id="96" w:author="McDonald, Clem (NIH/NLM/LHC) [E]" w:date="2019-10-19T21:34:00Z"/>
-        </w:rPr>
-      </w:pPr>
-      <w:ins w:id="97" w:author="Lynch, Paul (NIH/NLM/LHC) [E]" w:date="2019-10-28T13:10:00Z">
-        <w:r>
+          <w:ins w:id="169" w:author="McDonald, Clem (NIH/NLM/LHC) [E]" w:date="2019-10-19T21:34:00Z"/>
+          <w:color w:val="FF0000"/>
+          <w:rPrChange w:id="170" w:author="McDonald, Clem (NIH/NLM/LHC) [E]" w:date="2019-10-29T22:26:00Z">
+            <w:rPr>
+              <w:ins w:id="171" w:author="McDonald, Clem (NIH/NLM/LHC) [E]" w:date="2019-10-19T21:34:00Z"/>
+            </w:rPr>
+          </w:rPrChange>
+        </w:rPr>
+      </w:pPr>
+      <w:ins w:id="172" w:author="Lynch, Paul (NIH/NLM/LHC) [E]" w:date="2019-10-28T13:10:00Z">
+        <w:r>
+          <w:rPr>
+            <w:color w:val="FF0000"/>
+            <w:rPrChange w:id="173" w:author="McDonald, Clem (NIH/NLM/LHC) [E]" w:date="2019-10-29T22:26:00Z">
+              <w:rPr/>
+            </w:rPrChange>
+          </w:rPr>
           <w:t>MFr &amp; SFr</w:t>
         </w:r>
       </w:ins>
@@ -2165,30 +2661,78 @@
         </w:numPr>
         <w:spacing w:line="240" w:lineRule="auto"/>
         <w:rPr>
-          <w:ins w:id="98" w:author="McDonald, Clem (NIH/NLM/LHC) [E]" w:date="2019-10-19T21:37:00Z"/>
-        </w:rPr>
-      </w:pPr>
-      <w:ins w:id="99" w:author="McDonald, Clem (NIH/NLM/LHC) [E]" w:date="2019-10-19T21:34:00Z">
-        <w:r>
+          <w:ins w:id="174" w:author="McDonald, Clem (NIH/NLM/LHC) [E]" w:date="2019-10-19T21:37:00Z"/>
+          <w:color w:val="FF0000"/>
+          <w:rPrChange w:id="175" w:author="McDonald, Clem (NIH/NLM/LHC) [E]" w:date="2019-10-29T22:26:00Z">
+            <w:rPr>
+              <w:ins w:id="176" w:author="McDonald, Clem (NIH/NLM/LHC) [E]" w:date="2019-10-19T21:37:00Z"/>
+            </w:rPr>
+          </w:rPrChange>
+        </w:rPr>
+      </w:pPr>
+      <w:ins w:id="177" w:author="McDonald, Clem (NIH/NLM/LHC) [E]" w:date="2019-10-19T21:34:00Z">
+        <w:r>
+          <w:rPr>
+            <w:color w:val="FF0000"/>
+            <w:rPrChange w:id="178" w:author="McDonald, Clem (NIH/NLM/LHC) [E]" w:date="2019-10-29T22:26:00Z">
+              <w:rPr/>
+            </w:rPrChange>
+          </w:rPr>
           <w:t>M</w:t>
         </w:r>
       </w:ins>
-      <w:ins w:id="100" w:author="McDonald, Clem (NIH/NLM/LHC) [E]" w:date="2019-10-19T21:35:00Z">
-        <w:r>
+      <w:ins w:id="179" w:author="McDonald, Clem (NIH/NLM/LHC) [E]" w:date="2019-10-19T21:35:00Z">
+        <w:r>
+          <w:rPr>
+            <w:color w:val="FF0000"/>
+            <w:rPrChange w:id="180" w:author="McDonald, Clem (NIH/NLM/LHC) [E]" w:date="2019-10-29T22:26:00Z">
+              <w:rPr>
+                <w:color w:val="FF0000"/>
+              </w:rPr>
+            </w:rPrChange>
+          </w:rPr>
           <w:t xml:space="preserve">Rto </w:t>
         </w:r>
         <w:r>
+          <w:rPr>
+            <w:color w:val="FF0000"/>
+            <w:rPrChange w:id="181" w:author="McDonald, Clem (NIH/NLM/LHC) [E]" w:date="2019-10-29T22:26:00Z">
+              <w:rPr>
+                <w:color w:val="FF0000"/>
+              </w:rPr>
+            </w:rPrChange>
+          </w:rPr>
           <w:tab/>
-          <w:t>sand S</w:t>
-        </w:r>
-      </w:ins>
-      <w:ins w:id="101" w:author="McDonald, Clem (NIH/NLM/LHC) [E]" w:date="2019-10-19T21:37:00Z">
-        <w:r>
+        </w:r>
+        <w:r>
+          <w:rPr>
+            <w:color w:val="FF0000"/>
+            <w:rPrChange w:id="182" w:author="McDonald, Clem (NIH/NLM/LHC) [E]" w:date="2019-10-29T22:26:00Z">
+              <w:rPr/>
+            </w:rPrChange>
+          </w:rPr>
+          <w:t>and S</w:t>
+        </w:r>
+      </w:ins>
+      <w:ins w:id="183" w:author="McDonald, Clem (NIH/NLM/LHC) [E]" w:date="2019-10-19T21:37:00Z">
+        <w:r>
+          <w:rPr>
+            <w:color w:val="FF0000"/>
+            <w:rPrChange w:id="184" w:author="McDonald, Clem (NIH/NLM/LHC) [E]" w:date="2019-10-29T22:26:00Z">
+              <w:rPr/>
+            </w:rPrChange>
+          </w:rPr>
           <w:t>R</w:t>
         </w:r>
       </w:ins>
-      <w:ins w:id="102" w:author="McDonald, Clem (NIH/NLM/LHC) [E]" w:date="2019-10-19T21:35:00Z">
-        <w:r>
+      <w:ins w:id="185" w:author="McDonald, Clem (NIH/NLM/LHC) [E]" w:date="2019-10-19T21:35:00Z">
+        <w:r>
+          <w:rPr>
+            <w:color w:val="FF0000"/>
+            <w:rPrChange w:id="186" w:author="McDonald, Clem (NIH/NLM/LHC) [E]" w:date="2019-10-29T22:26:00Z">
+              <w:rPr/>
+            </w:rPrChange>
+          </w:rPr>
           <w:t>to</w:t>
         </w:r>
       </w:ins>
@@ -2202,21 +2746,45 @@
         </w:numPr>
         <w:spacing w:line="240" w:lineRule="auto"/>
         <w:rPr>
-          <w:ins w:id="103" w:author="McDonald, Clem (NIH/NLM/LHC) [E]" w:date="2019-10-19T21:37:00Z"/>
-        </w:rPr>
-      </w:pPr>
-      <w:ins w:id="104" w:author="McDonald, Clem (NIH/NLM/LHC) [E]" w:date="2019-10-19T21:37:00Z">
-        <w:r>
+          <w:ins w:id="187" w:author="McDonald, Clem (NIH/NLM/LHC) [E]" w:date="2019-10-19T21:37:00Z"/>
+          <w:color w:val="FF0000"/>
+          <w:rPrChange w:id="188" w:author="McDonald, Clem (NIH/NLM/LHC) [E]" w:date="2019-10-29T22:26:00Z">
+            <w:rPr>
+              <w:ins w:id="189" w:author="McDonald, Clem (NIH/NLM/LHC) [E]" w:date="2019-10-19T21:37:00Z"/>
+            </w:rPr>
+          </w:rPrChange>
+        </w:rPr>
+      </w:pPr>
+      <w:ins w:id="190" w:author="McDonald, Clem (NIH/NLM/LHC) [E]" w:date="2019-10-19T21:37:00Z">
+        <w:r>
+          <w:rPr>
+            <w:color w:val="FF0000"/>
+            <w:rPrChange w:id="191" w:author="McDonald, Clem (NIH/NLM/LHC) [E]" w:date="2019-10-29T22:26:00Z">
+              <w:rPr/>
+            </w:rPrChange>
+          </w:rPr>
           <w:t>MR</w:t>
         </w:r>
       </w:ins>
-      <w:ins w:id="105" w:author="McDonald, Clem (NIH/NLM/LHC) [E]" w:date="2019-10-19T21:38:00Z">
-        <w:r>
+      <w:ins w:id="192" w:author="McDonald, Clem (NIH/NLM/LHC) [E]" w:date="2019-10-19T21:38:00Z">
+        <w:r>
+          <w:rPr>
+            <w:color w:val="FF0000"/>
+            <w:rPrChange w:id="193" w:author="McDonald, Clem (NIH/NLM/LHC) [E]" w:date="2019-10-29T22:26:00Z">
+              <w:rPr/>
+            </w:rPrChange>
+          </w:rPr>
           <w:t>a</w:t>
         </w:r>
       </w:ins>
-      <w:ins w:id="106" w:author="McDonald, Clem (NIH/NLM/LHC) [E]" w:date="2019-10-19T21:37:00Z">
-        <w:r>
+      <w:ins w:id="194" w:author="McDonald, Clem (NIH/NLM/LHC) [E]" w:date="2019-10-19T21:37:00Z">
+        <w:r>
+          <w:rPr>
+            <w:color w:val="FF0000"/>
+            <w:rPrChange w:id="195" w:author="McDonald, Clem (NIH/NLM/LHC) [E]" w:date="2019-10-29T22:26:00Z">
+              <w:rPr/>
+            </w:rPrChange>
+          </w:rPr>
           <w:t xml:space="preserve">t and SRat </w:t>
         </w:r>
       </w:ins>
@@ -2230,11 +2798,23 @@
         </w:numPr>
         <w:spacing w:line="240" w:lineRule="auto"/>
         <w:rPr>
-          <w:ins w:id="107" w:author="McDonald, Clem (NIH/NLM/LHC) [E]" w:date="2019-10-19T21:52:00Z"/>
-        </w:rPr>
-      </w:pPr>
-      <w:ins w:id="108" w:author="McDonald, Clem (NIH/NLM/LHC) [E]" w:date="2019-10-19T21:37:00Z">
-        <w:r>
+          <w:ins w:id="196" w:author="McDonald, Clem (NIH/NLM/LHC) [E]" w:date="2019-10-19T21:52:00Z"/>
+          <w:color w:val="FF0000"/>
+          <w:rPrChange w:id="197" w:author="McDonald, Clem (NIH/NLM/LHC) [E]" w:date="2019-10-29T22:26:00Z">
+            <w:rPr>
+              <w:ins w:id="198" w:author="McDonald, Clem (NIH/NLM/LHC) [E]" w:date="2019-10-19T21:52:00Z"/>
+            </w:rPr>
+          </w:rPrChange>
+        </w:rPr>
+      </w:pPr>
+      <w:ins w:id="199" w:author="McDonald, Clem (NIH/NLM/LHC) [E]" w:date="2019-10-19T21:37:00Z">
+        <w:r>
+          <w:rPr>
+            <w:color w:val="FF0000"/>
+            <w:rPrChange w:id="200" w:author="McDonald, Clem (NIH/NLM/LHC) [E]" w:date="2019-10-29T22:26:00Z">
+              <w:rPr/>
+            </w:rPrChange>
+          </w:rPr>
           <w:t>Mass and Sub</w:t>
         </w:r>
       </w:ins>
@@ -2248,22 +2828,41 @@
         </w:numPr>
         <w:spacing w:line="240" w:lineRule="auto"/>
         <w:rPr>
-          <w:ins w:id="109" w:author="McDonald, Clem (NIH/NLM/LHC) [E]" w:date="2019-10-19T21:31:00Z"/>
-        </w:rPr>
-      </w:pPr>
-      <w:ins w:id="110" w:author="McDonald, Clem (NIH/NLM/LHC) [E]" w:date="2019-10-19T21:52:00Z">
-        <w:r>
+          <w:ins w:id="201" w:author="McDonald, Clem (NIH/NLM/LHC) [E]" w:date="2019-10-29T22:27:00Z"/>
+          <w:color w:val="FF0000"/>
+        </w:rPr>
+      </w:pPr>
+      <w:ins w:id="202" w:author="McDonald, Clem (NIH/NLM/LHC) [E]" w:date="2019-10-19T21:52:00Z">
+        <w:r>
+          <w:rPr>
+            <w:color w:val="FF0000"/>
+            <w:rPrChange w:id="203" w:author="McDonald, Clem (NIH/NLM/LHC) [E]" w:date="2019-10-29T22:26:00Z">
+              <w:rPr/>
+            </w:rPrChange>
+          </w:rPr>
           <w:t>EntMass and EntSub</w:t>
         </w:r>
       </w:ins>
-      <w:ins w:id="111" w:author="McDonald, Clem (NIH/NLM/LHC) [E]" w:date="2019-10-19T21:37:00Z">
-        <w:r>
+      <w:ins w:id="204" w:author="McDonald, Clem (NIH/NLM/LHC) [E]" w:date="2019-10-19T21:37:00Z">
+        <w:r>
+          <w:rPr>
+            <w:color w:val="FF0000"/>
+            <w:rPrChange w:id="205" w:author="McDonald, Clem (NIH/NLM/LHC) [E]" w:date="2019-10-29T22:26:00Z">
+              <w:rPr/>
+            </w:rPrChange>
+          </w:rPr>
           <w:t xml:space="preserve"> </w:t>
         </w:r>
       </w:ins>
-      <w:ins w:id="112" w:author="McDonald, Clem (NIH/NLM/LHC) [E]" w:date="2019-10-19T21:53:00Z">
-        <w:r>
-          <w:t xml:space="preserve"> (however almost all of the terms with Ent properties are EntSub </w:t>
+      <w:ins w:id="206" w:author="McDonald, Clem (NIH/NLM/LHC) [E]" w:date="2019-10-19T21:53:00Z">
+        <w:r>
+          <w:rPr>
+            <w:color w:val="FF0000"/>
+            <w:rPrChange w:id="207" w:author="McDonald, Clem (NIH/NLM/LHC) [E]" w:date="2019-10-29T22:26:00Z">
+              <w:rPr/>
+            </w:rPrChange>
+          </w:rPr>
+          <w:t xml:space="preserve"> (however almost all of the terms with Ent properties are EntSub</w:t>
         </w:r>
       </w:ins>
     </w:p>
@@ -2276,10 +2875,86 @@
         </w:numPr>
         <w:spacing w:line="240" w:lineRule="auto"/>
         <w:rPr>
-          <w:del w:id="113" w:author="McDonald, Clem (NIH/NLM/LHC) [E]" w:date="2019-10-19T21:40:00Z"/>
-        </w:rPr>
-      </w:pPr>
-      <w:del w:id="114" w:author="McDonald, Clem (NIH/NLM/LHC) [E]" w:date="2019-10-19T21:40:00Z">
+          <w:ins w:id="208" w:author="McDonald, Clem (NIH/NLM/LHC) [E]" w:date="2019-10-19T21:31:00Z"/>
+          <w:color w:val="FF0000"/>
+          <w:highlight w:val="cyan"/>
+          <w:rPrChange w:id="209" w:author="McDonald, Clem (NIH/NLM/LHC) [E]" w:date="2019-10-29T22:34:00Z">
+            <w:rPr>
+              <w:ins w:id="210" w:author="McDonald, Clem (NIH/NLM/LHC) [E]" w:date="2019-10-19T21:31:00Z"/>
+            </w:rPr>
+          </w:rPrChange>
+        </w:rPr>
+        <w:pPrChange w:id="211" w:author="McDonald, Clem (NIH/NLM/LHC) [E]" w:date="2019-10-29T22:28:00Z">
+          <w:pPr>
+            <w:pStyle w:val="ListParagraph"/>
+            <w:numPr>
+              <w:numId w:val="4"/>
+            </w:numPr>
+            <w:spacing w:line="240" w:lineRule="auto"/>
+            <w:ind w:hanging="360"/>
+          </w:pPr>
+        </w:pPrChange>
+      </w:pPr>
+      <w:ins w:id="212" w:author="McDonald, Clem (NIH/NLM/LHC) [E]" w:date="2019-10-29T22:28:00Z">
+        <w:r>
+          <w:rPr>
+            <w:color w:val="FF0000"/>
+          </w:rPr>
+          <w:t xml:space="preserve"> </w:t>
+        </w:r>
+        <w:r>
+          <w:rPr>
+            <w:color w:val="FF0000"/>
+            <w:highlight w:val="cyan"/>
+            <w:rPrChange w:id="213" w:author="McDonald, Clem (NIH/NLM/LHC) [E]" w:date="2019-10-29T22:34:00Z">
+              <w:rPr>
+                <w:color w:val="FF0000"/>
+              </w:rPr>
+            </w:rPrChange>
+          </w:rPr>
+          <w:t>MFR.</w:t>
+        </w:r>
+      </w:ins>
+      <w:ins w:id="214" w:author="McDonald, Clem (NIH/NLM/LHC) [E]" w:date="2019-10-29T22:29:00Z">
+        <w:r>
+          <w:rPr>
+            <w:color w:val="FF0000"/>
+            <w:highlight w:val="cyan"/>
+            <w:rPrChange w:id="215" w:author="McDonald, Clem (NIH/NLM/LHC) [E]" w:date="2019-10-29T22:34:00Z">
+              <w:rPr>
+                <w:color w:val="FF0000"/>
+              </w:rPr>
+            </w:rPrChange>
+          </w:rPr>
+          <w:t>DF and SFR.DF</w:t>
+        </w:r>
+      </w:ins>
+      <w:ins w:id="216" w:author="McDonald, Clem (NIH/NLM/LHC) [E]" w:date="2019-10-19T21:53:00Z">
+        <w:r>
+          <w:rPr>
+            <w:color w:val="FF0000"/>
+            <w:highlight w:val="cyan"/>
+            <w:rPrChange w:id="217" w:author="McDonald, Clem (NIH/NLM/LHC) [E]" w:date="2019-10-29T22:34:00Z">
+              <w:rPr/>
+            </w:rPrChange>
+          </w:rPr>
+          <w:t xml:space="preserve"> </w:t>
+        </w:r>
+      </w:ins>
+    </w:p>
+    <w:p>
+      <w:pPr>
+        <w:pStyle w:val="ListParagraph"/>
+        <w:numPr>
+          <w:ilvl w:val="0"/>
+          <w:numId w:val="4"/>
+        </w:numPr>
+        <w:spacing w:line="240" w:lineRule="auto"/>
+        <w:rPr>
+          <w:del w:id="218" w:author="McDonald, Clem (NIH/NLM/LHC) [E]" w:date="2019-10-19T21:40:00Z"/>
+        </w:rPr>
+      </w:pPr>
+      <w:del w:id="219" w:author="McDonald, Clem (NIH/NLM/LHC) [E]" w:date="2019-10-19T21:40:00Z">
         <w:r>
           <w:rPr>
             <w:u w:val="single"/>
@@ -2300,10 +2975,10 @@
         </w:numPr>
         <w:spacing w:after="120" w:line="240" w:lineRule="auto"/>
         <w:rPr>
-          <w:del w:id="115" w:author="McDonald, Clem (NIH/NLM/LHC) [E]" w:date="2019-10-19T21:29:00Z"/>
-        </w:rPr>
-      </w:pPr>
-      <w:del w:id="116" w:author="McDonald, Clem (NIH/NLM/LHC) [E]" w:date="2019-10-19T21:40:00Z">
+          <w:del w:id="220" w:author="McDonald, Clem (NIH/NLM/LHC) [E]" w:date="2019-10-19T21:29:00Z"/>
+        </w:rPr>
+      </w:pPr>
+      <w:del w:id="221" w:author="McDonald, Clem (NIH/NLM/LHC) [E]" w:date="2019-10-19T21:40:00Z">
         <w:r>
           <w:rPr>
             <w:u w:val="single"/>
@@ -2353,7 +3028,7 @@
           <w:delText xml:space="preserve"> sequence of results in the flowsheet. We do the same kind of Property groups for the other classes for the same reason</w:delText>
         </w:r>
       </w:del>
-      <w:del w:id="117" w:author="McDonald, Clem (NIH/NLM/LHC) [E]" w:date="2019-10-19T21:29:00Z">
+      <w:del w:id="222" w:author="McDonald, Clem (NIH/NLM/LHC) [E]" w:date="2019-10-19T21:29:00Z">
         <w:r>
           <w:delText>.</w:delText>
         </w:r>
@@ -2401,6 +3076,117 @@
     <w:p>
       <w:pPr>
         <w:spacing w:after="0" w:line="240" w:lineRule="auto"/>
+        <w:rPr>
+          <w:ins w:id="223" w:author="McDonald, Clem (NIH/NLM/LHC) [E]" w:date="2019-10-29T22:34:00Z"/>
+          <w:b/>
+        </w:rPr>
+      </w:pPr>
+    </w:p>
+    <w:p>
+      <w:pPr>
+        <w:spacing w:after="0" w:line="240" w:lineRule="auto"/>
+        <w:rPr>
+          <w:ins w:id="224" w:author="McDonald, Clem (NIH/NLM/LHC) [E]" w:date="2019-10-29T22:34:00Z"/>
+          <w:b/>
+        </w:rPr>
+      </w:pPr>
+      <w:ins w:id="225" w:author="McDonald, Clem (NIH/NLM/LHC) [E]" w:date="2019-10-29T22:34:00Z">
+        <w:r>
+          <w:rPr>
+            <w:b/>
+            <w:highlight w:val="cyan"/>
+            <w:rPrChange w:id="226" w:author="McDonald, Clem (NIH/NLM/LHC) [E]" w:date="2019-10-29T22:36:00Z">
+              <w:rPr>
+                <w:b/>
+              </w:rPr>
+            </w:rPrChange>
+          </w:rPr>
+          <w:t xml:space="preserve">Should we be naming these </w:t>
+        </w:r>
+      </w:ins>
+      <w:ins w:id="227" w:author="McDonald, Clem (NIH/NLM/LHC) [E]" w:date="2019-10-29T22:35:00Z">
+        <w:r>
+          <w:rPr>
+            <w:b/>
+            <w:highlight w:val="cyan"/>
+            <w:rPrChange w:id="228" w:author="McDonald, Clem (NIH/NLM/LHC) [E]" w:date="2019-10-29T22:36:00Z">
+              <w:rPr>
+                <w:b/>
+              </w:rPr>
+            </w:rPrChange>
+          </w:rPr>
+          <w:t xml:space="preserve">“don’t care” properties Chem-Method-Any or “other”  do we sometimes use one and some times the </w:t>
+        </w:r>
+      </w:ins>
+      <w:ins w:id="229" w:author="McDonald, Clem (NIH/NLM/LHC) [E]" w:date="2019-10-29T22:36:00Z">
+        <w:r>
+          <w:rPr>
+            <w:b/>
+            <w:highlight w:val="cyan"/>
+          </w:rPr>
+          <w:t>“</w:t>
+        </w:r>
+      </w:ins>
+      <w:ins w:id="230" w:author="McDonald, Clem (NIH/NLM/LHC) [E]" w:date="2019-10-29T22:35:00Z">
+        <w:r>
+          <w:rPr>
+            <w:b/>
+            <w:highlight w:val="cyan"/>
+            <w:rPrChange w:id="231" w:author="McDonald, Clem (NIH/NLM/LHC) [E]" w:date="2019-10-29T22:36:00Z">
+              <w:rPr>
+                <w:b/>
+              </w:rPr>
+            </w:rPrChange>
+          </w:rPr>
+          <w:t>other</w:t>
+        </w:r>
+      </w:ins>
+      <w:ins w:id="232" w:author="McDonald, Clem (NIH/NLM/LHC) [E]" w:date="2019-10-29T22:36:00Z">
+        <w:r>
+          <w:rPr>
+            <w:b/>
+            <w:highlight w:val="cyan"/>
+            <w:rPrChange w:id="233" w:author="McDonald, Clem (NIH/NLM/LHC) [E]" w:date="2019-10-29T22:36:00Z">
+              <w:rPr>
+                <w:b/>
+              </w:rPr>
+            </w:rPrChange>
+          </w:rPr>
+          <w:t xml:space="preserve"> </w:t>
+        </w:r>
+        <w:r>
+          <w:rPr>
+            <w:b/>
+            <w:highlight w:val="cyan"/>
+          </w:rPr>
+          <w:t>“</w:t>
+        </w:r>
+        <w:r>
+          <w:rPr>
+            <w:b/>
+            <w:highlight w:val="cyan"/>
+            <w:rPrChange w:id="234" w:author="McDonald, Clem (NIH/NLM/LHC) [E]" w:date="2019-10-29T22:36:00Z">
+              <w:rPr>
+                <w:b/>
+              </w:rPr>
+            </w:rPrChange>
+          </w:rPr>
+          <w:t>name</w:t>
+        </w:r>
+        <w:r>
+          <w:rPr>
+            <w:b/>
+          </w:rPr>
+          <w:t>.</w:t>
+        </w:r>
+      </w:ins>
+    </w:p>
+    <w:p>
+      <w:pPr>
+        <w:spacing w:after="0" w:line="240" w:lineRule="auto"/>
+        <w:rPr>
+          <w:ins w:id="235" w:author="McDonald, Clem (NIH/NLM/LHC) [E]" w:date="2019-10-29T22:40:00Z"/>
+        </w:rPr>
       </w:pPr>
       <w:r>
         <w:rPr>
@@ -2433,7 +3219,7 @@
         <w:rPr>
           <w:rStyle w:val="CommentReference"/>
         </w:rPr>
-        <w:commentReference w:id="118"/>
+        <w:commentReference w:id="236"/>
       </w:r>
       <w:r>
         <w:t xml:space="preserve"> </w:t>
@@ -2441,12 +3227,25 @@
     </w:p>
     <w:p>
       <w:pPr>
+        <w:spacing w:after="0" w:line="240" w:lineRule="auto"/>
+      </w:pPr>
+      <w:ins w:id="237" w:author="McDonald, Clem (NIH/NLM/LHC) [E]" w:date="2019-10-29T22:40:00Z">
+        <w:r>
+          <w:tab/>
+        </w:r>
+      </w:ins>
+    </w:p>
+    <w:p>
+      <w:pPr>
         <w:pStyle w:val="ListParagraph"/>
         <w:numPr>
           <w:ilvl w:val="0"/>
           <w:numId w:val="5"/>
         </w:numPr>
         <w:spacing w:line="240" w:lineRule="auto"/>
+        <w:rPr>
+          <w:ins w:id="238" w:author="McDonald, Clem (NIH/NLM/LHC) [E]" w:date="2019-10-29T22:42:00Z"/>
+        </w:rPr>
       </w:pPr>
       <w:r>
         <w:rPr>
@@ -2461,14 +3260,108 @@
         <w:t>-Other</w:t>
       </w:r>
       <w:r>
-        <w:t>: Includes all CHEM methods except for those with distinct numerical detection limits and thresholds, e.g. Detection limit &lt;=0.005 mIU/L, Detection limit &lt;= 5ng/L, etc</w:t>
-      </w:r>
-      <w:r>
+        <w:t>: Includes all CHEM methods except</w:t>
+      </w:r>
+      <w:ins w:id="239" w:author="McDonald, Clem (NIH/NLM/LHC) [E]" w:date="2019-10-29T22:42:00Z">
+        <w:r>
+          <w:t>:</w:t>
+        </w:r>
+      </w:ins>
+    </w:p>
+    <w:p>
+      <w:pPr>
+        <w:pStyle w:val="ListParagraph"/>
+        <w:spacing w:line="240" w:lineRule="auto"/>
+        <w:ind w:firstLine="360"/>
+        <w:pPrChange w:id="240" w:author="McDonald, Clem (NIH/NLM/LHC) [E]" w:date="2019-10-29T22:43:00Z">
+          <w:pPr>
+            <w:pStyle w:val="ListParagraph"/>
+            <w:numPr>
+              <w:numId w:val="5"/>
+            </w:numPr>
+            <w:spacing w:line="240" w:lineRule="auto"/>
+            <w:ind w:left="990" w:hanging="360"/>
+          </w:pPr>
+        </w:pPrChange>
+      </w:pPr>
+      <w:del w:id="241" w:author="McDonald, Clem (NIH/NLM/LHC) [E]" w:date="2019-10-29T22:56:00Z">
+        <w:r>
+          <w:delText xml:space="preserve"> for those with distinct numerical detection limits and thresholds</w:delText>
+        </w:r>
+      </w:del>
+      <w:r>
+        <w:t xml:space="preserve">, e.g. </w:t>
+      </w:r>
+      <w:ins w:id="242" w:author="McDonald, Clem (NIH/NLM/LHC) [E]" w:date="2019-10-29T22:46:00Z">
+        <w:r>
+          <w:rPr>
+            <w:highlight w:val="cyan"/>
+            <w:rPrChange w:id="243" w:author="McDonald, Clem (NIH/NLM/LHC) [E]" w:date="2019-10-29T22:56:00Z">
+              <w:rPr/>
+            </w:rPrChange>
+          </w:rPr>
+          <w:t>method: “Detection limit*”</w:t>
+        </w:r>
+      </w:ins>
+      <w:del w:id="244" w:author="McDonald, Clem (NIH/NLM/LHC) [E]" w:date="2019-10-29T22:46:00Z">
+        <w:r>
+          <w:rPr>
+            <w:highlight w:val="cyan"/>
+            <w:rPrChange w:id="245" w:author="McDonald, Clem (NIH/NLM/LHC) [E]" w:date="2019-10-29T22:56:00Z">
+              <w:rPr/>
+            </w:rPrChange>
+          </w:rPr>
+          <w:delText>D</w:delText>
+        </w:r>
+      </w:del>
+      <w:del w:id="246" w:author="McDonald, Clem (NIH/NLM/LHC) [E]" w:date="2019-10-29T22:47:00Z">
+        <w:r>
+          <w:rPr>
+            <w:highlight w:val="cyan"/>
+            <w:rPrChange w:id="247" w:author="McDonald, Clem (NIH/NLM/LHC) [E]" w:date="2019-10-29T22:56:00Z">
+              <w:rPr/>
+            </w:rPrChange>
+          </w:rPr>
+          <w:delText>etection limit &lt;=0.005 mIU/L, Detection limit &lt;= 5ng/L, etc</w:delText>
+        </w:r>
+      </w:del>
+      <w:r>
+        <w:rPr>
+          <w:highlight w:val="cyan"/>
+          <w:rPrChange w:id="248" w:author="McDonald, Clem (NIH/NLM/LHC) [E]" w:date="2019-10-29T22:56:00Z">
+            <w:rPr/>
+          </w:rPrChange>
+        </w:rPr>
         <w:t>.</w:t>
       </w:r>
+      <w:ins w:id="249" w:author="McDonald, Clem (NIH/NLM/LHC) [E]" w:date="2019-10-29T22:37:00Z">
+        <w:r>
+          <w:rPr>
+            <w:highlight w:val="cyan"/>
+            <w:rPrChange w:id="250" w:author="McDonald, Clem (NIH/NLM/LHC) [E]" w:date="2019-10-29T22:56:00Z">
+              <w:rPr/>
+            </w:rPrChange>
+          </w:rPr>
+          <w:t>, “High sensitivity”</w:t>
+        </w:r>
+      </w:ins>
       <w:r>
         <w:t xml:space="preserve"> </w:t>
       </w:r>
+      <w:ins w:id="251" w:author="McDonald, Clem (NIH/NLM/LHC) [E]" w:date="2019-10-29T23:24:00Z">
+        <w:r>
+          <w:t xml:space="preserve">, </w:t>
+        </w:r>
+        <w:r>
+          <w:rPr>
+            <w:highlight w:val="cyan"/>
+            <w:rPrChange w:id="252" w:author="McDonald, Clem (NIH/NLM/LHC) [E]" w:date="2019-10-29T23:25:00Z">
+              <w:rPr/>
+            </w:rPrChange>
+          </w:rPr>
+          <w:t>“screen*” , “Confirm*”</w:t>
+        </w:r>
+      </w:ins>
     </w:p>
     <w:p>
       <w:pPr>
@@ -2478,19 +3371,24 @@
           <w:numId w:val="5"/>
         </w:numPr>
         <w:spacing w:line="240" w:lineRule="auto"/>
-      </w:pPr>
-      <w:r>
-        <w:rPr>
-          <w:u w:val="single"/>
-        </w:rPr>
-        <w:t>Comment</w:t>
-      </w:r>
-      <w:r>
-        <w:t>:</w:t>
-      </w:r>
-      <w:r>
-        <w:t xml:space="preserve"> This content is still under development and we will probably exclude additional methods from this coarse group. </w:t>
-      </w:r>
+        <w:rPr>
+          <w:del w:id="253" w:author="McDonald, Clem (NIH/NLM/LHC) [E]" w:date="2019-10-29T22:56:00Z"/>
+        </w:rPr>
+      </w:pPr>
+      <w:del w:id="254" w:author="McDonald, Clem (NIH/NLM/LHC) [E]" w:date="2019-10-29T22:56:00Z">
+        <w:r>
+          <w:rPr>
+            <w:u w:val="single"/>
+          </w:rPr>
+          <w:delText>Comment</w:delText>
+        </w:r>
+        <w:r>
+          <w:delText>:</w:delText>
+        </w:r>
+        <w:r>
+          <w:delText xml:space="preserve"> This content is still under development and we will probably exclude additional methods from this coarse group. </w:delText>
+        </w:r>
+      </w:del>
     </w:p>
     <w:p>
       <w:pPr>
@@ -2508,7 +3406,7 @@
           <w:color w:val="auto"/>
           <w:sz w:val="32"/>
           <w:szCs w:val="32"/>
-          <w:rPrChange w:id="119" w:author="McDonald, Clem (NIH/NLM/LHC) [E]" w:date="2019-10-19T22:42:00Z">
+          <w:rPrChange w:id="255" w:author="McDonald, Clem (NIH/NLM/LHC) [E]" w:date="2019-10-19T22:42:00Z">
             <w:rPr>
               <w:rFonts w:asciiTheme="minorHAnsi" w:hAnsiTheme="minorHAnsi" w:cstheme="minorHAnsi"/>
               <w:b/>
@@ -2526,7 +3424,7 @@
           <w:color w:val="auto"/>
           <w:sz w:val="32"/>
           <w:szCs w:val="32"/>
-          <w:rPrChange w:id="120" w:author="McDonald, Clem (NIH/NLM/LHC) [E]" w:date="2019-10-19T22:42:00Z">
+          <w:rPrChange w:id="256" w:author="McDonald, Clem (NIH/NLM/LHC) [E]" w:date="2019-10-19T22:42:00Z">
             <w:rPr>
               <w:rFonts w:asciiTheme="minorHAnsi" w:hAnsiTheme="minorHAnsi" w:cstheme="minorHAnsi"/>
               <w:b/>
@@ -2595,17 +3493,83 @@
         <w:spacing w:after="0" w:line="240" w:lineRule="auto"/>
         <w:rPr>
           <w:b/>
-        </w:rPr>
-      </w:pPr>
-      <w:r>
+          <w:highlight w:val="cyan"/>
+          <w:rPrChange w:id="257" w:author="McDonald, Clem (NIH/NLM/LHC) [E]" w:date="2019-10-29T23:25:00Z">
+            <w:rPr>
+              <w:b/>
+            </w:rPr>
+          </w:rPrChange>
+        </w:rPr>
+      </w:pPr>
+      <w:r>
+        <w:rPr>
+          <w:highlight w:val="cyan"/>
+          <w:rPrChange w:id="258" w:author="McDonald, Clem (NIH/NLM/LHC) [E]" w:date="2019-10-29T23:25:00Z">
+            <w:rPr/>
+          </w:rPrChange>
+        </w:rPr>
         <w:t xml:space="preserve">All </w:t>
       </w:r>
       <w:r>
+        <w:rPr>
+          <w:highlight w:val="cyan"/>
+          <w:rPrChange w:id="259" w:author="McDonald, Clem (NIH/NLM/LHC) [E]" w:date="2019-10-29T23:25:00Z">
+            <w:rPr/>
+          </w:rPrChange>
+        </w:rPr>
         <w:t>SuperSystem</w:t>
       </w:r>
       <w:r>
-        <w:t xml:space="preserve"> terms are distinguished</w:t>
-      </w:r>
+        <w:rPr>
+          <w:highlight w:val="cyan"/>
+          <w:rPrChange w:id="260" w:author="McDonald, Clem (NIH/NLM/LHC) [E]" w:date="2019-10-29T23:25:00Z">
+            <w:rPr/>
+          </w:rPrChange>
+        </w:rPr>
+        <w:t xml:space="preserve"> terms</w:t>
+      </w:r>
+      <w:ins w:id="261" w:author="McDonald, Clem (NIH/NLM/LHC) [E]" w:date="2019-10-29T23:25:00Z">
+        <w:r>
+          <w:rPr>
+            <w:highlight w:val="cyan"/>
+            <w:rPrChange w:id="262" w:author="McDonald, Clem (NIH/NLM/LHC) [E]" w:date="2019-10-29T23:25:00Z">
+              <w:rPr/>
+            </w:rPrChange>
+          </w:rPr>
+          <w:t xml:space="preserve"> should be</w:t>
+        </w:r>
+      </w:ins>
+      <w:del w:id="263" w:author="McDonald, Clem (NIH/NLM/LHC) [E]" w:date="2019-10-29T23:25:00Z">
+        <w:r>
+          <w:rPr>
+            <w:highlight w:val="cyan"/>
+            <w:rPrChange w:id="264" w:author="McDonald, Clem (NIH/NLM/LHC) [E]" w:date="2019-10-29T23:25:00Z">
+              <w:rPr/>
+            </w:rPrChange>
+          </w:rPr>
+          <w:delText xml:space="preserve"> are</w:delText>
+        </w:r>
+      </w:del>
+      <w:r>
+        <w:rPr>
+          <w:highlight w:val="cyan"/>
+          <w:rPrChange w:id="265" w:author="McDonald, Clem (NIH/NLM/LHC) [E]" w:date="2019-10-29T23:25:00Z">
+            <w:rPr/>
+          </w:rPrChange>
+        </w:rPr>
+        <w:t xml:space="preserve"> distinguished</w:t>
+      </w:r>
+      <w:ins w:id="266" w:author="McDonald, Clem (NIH/NLM/LHC) [E]" w:date="2019-10-29T23:24:00Z">
+        <w:r>
+          <w:rPr>
+            <w:highlight w:val="cyan"/>
+            <w:rPrChange w:id="267" w:author="McDonald, Clem (NIH/NLM/LHC) [E]" w:date="2019-10-29T23:25:00Z">
+              <w:rPr/>
+            </w:rPrChange>
+          </w:rPr>
+          <w:t xml:space="preserve"> (Be sure we do treat system ^super system as unit so we do disintuish terms wit supersyste</w:t>
+        </w:r>
+      </w:ins>
     </w:p>
     <w:p>
       <w:pPr>
@@ -2725,7 +3689,6 @@
         <w:rPr>
           <w:b/>
         </w:rPr>
-        <w:lastRenderedPageBreak/>
         <w:t xml:space="preserve">COAG </w:t>
       </w:r>
       <w:r>
@@ -2759,7 +3722,7 @@
         <w:rPr>
           <w:sz w:val="32"/>
           <w:szCs w:val="32"/>
-          <w:rPrChange w:id="121" w:author="McDonald, Clem (NIH/NLM/LHC) [E]" w:date="2019-10-19T22:42:00Z">
+          <w:rPrChange w:id="268" w:author="McDonald, Clem (NIH/NLM/LHC) [E]" w:date="2019-10-19T22:42:00Z">
             <w:rPr/>
           </w:rPrChange>
         </w:rPr>
@@ -2774,7 +3737,7 @@
           <w:color w:val="auto"/>
           <w:sz w:val="32"/>
           <w:szCs w:val="32"/>
-          <w:rPrChange w:id="122" w:author="McDonald, Clem (NIH/NLM/LHC) [E]" w:date="2019-10-19T22:42:00Z">
+          <w:rPrChange w:id="269" w:author="McDonald, Clem (NIH/NLM/LHC) [E]" w:date="2019-10-19T22:42:00Z">
             <w:rPr>
               <w:rFonts w:asciiTheme="minorHAnsi" w:hAnsiTheme="minorHAnsi" w:cstheme="minorHAnsi"/>
               <w:b/>
@@ -2792,7 +3755,7 @@
           <w:color w:val="auto"/>
           <w:sz w:val="32"/>
           <w:szCs w:val="32"/>
-          <w:rPrChange w:id="123" w:author="McDonald, Clem (NIH/NLM/LHC) [E]" w:date="2019-10-19T22:42:00Z">
+          <w:rPrChange w:id="270" w:author="McDonald, Clem (NIH/NLM/LHC) [E]" w:date="2019-10-19T22:42:00Z">
             <w:rPr>
               <w:rFonts w:asciiTheme="minorHAnsi" w:hAnsiTheme="minorHAnsi" w:cstheme="minorHAnsi"/>
               <w:b/>
@@ -2811,7 +3774,7 @@
           <w:color w:val="auto"/>
           <w:sz w:val="32"/>
           <w:szCs w:val="32"/>
-          <w:rPrChange w:id="124" w:author="McDonald, Clem (NIH/NLM/LHC) [E]" w:date="2019-10-19T22:42:00Z">
+          <w:rPrChange w:id="271" w:author="McDonald, Clem (NIH/NLM/LHC) [E]" w:date="2019-10-19T22:42:00Z">
             <w:rPr>
               <w:rFonts w:asciiTheme="minorHAnsi" w:hAnsiTheme="minorHAnsi" w:cstheme="minorHAnsi"/>
               <w:b/>
@@ -2830,7 +3793,7 @@
           <w:color w:val="auto"/>
           <w:sz w:val="32"/>
           <w:szCs w:val="32"/>
-          <w:rPrChange w:id="125" w:author="McDonald, Clem (NIH/NLM/LHC) [E]" w:date="2019-10-19T22:42:00Z">
+          <w:rPrChange w:id="272" w:author="McDonald, Clem (NIH/NLM/LHC) [E]" w:date="2019-10-19T22:42:00Z">
             <w:rPr>
               <w:rFonts w:asciiTheme="minorHAnsi" w:hAnsiTheme="minorHAnsi" w:cstheme="minorHAnsi"/>
               <w:b/>
@@ -3054,7 +4017,7 @@
           <w:color w:val="auto"/>
           <w:sz w:val="32"/>
           <w:szCs w:val="32"/>
-          <w:rPrChange w:id="126" w:author="McDonald, Clem (NIH/NLM/LHC) [E]" w:date="2019-10-19T22:42:00Z">
+          <w:rPrChange w:id="273" w:author="McDonald, Clem (NIH/NLM/LHC) [E]" w:date="2019-10-19T22:42:00Z">
             <w:rPr>
               <w:rFonts w:asciiTheme="minorHAnsi" w:hAnsiTheme="minorHAnsi" w:cstheme="minorHAnsi"/>
               <w:b/>
@@ -3072,7 +4035,7 @@
           <w:color w:val="auto"/>
           <w:sz w:val="32"/>
           <w:szCs w:val="32"/>
-          <w:rPrChange w:id="127" w:author="McDonald, Clem (NIH/NLM/LHC) [E]" w:date="2019-10-19T22:42:00Z">
+          <w:rPrChange w:id="274" w:author="McDonald, Clem (NIH/NLM/LHC) [E]" w:date="2019-10-19T22:42:00Z">
             <w:rPr>
               <w:rFonts w:asciiTheme="minorHAnsi" w:hAnsiTheme="minorHAnsi" w:cstheme="minorHAnsi"/>
               <w:b/>
@@ -3102,12 +4065,22 @@
       <w:pPr>
         <w:pStyle w:val="Heading2"/>
         <w:rPr>
+          <w:ins w:id="275" w:author="McDonald, Clem (NIH/NLM/LHC) [E]" w:date="2019-10-29T23:11:00Z"/>
           <w:rFonts w:asciiTheme="minorHAnsi" w:hAnsiTheme="minorHAnsi" w:cstheme="minorHAnsi"/>
           <w:b/>
           <w:color w:val="auto"/>
           <w:sz w:val="32"/>
           <w:szCs w:val="32"/>
-          <w:rPrChange w:id="128" w:author="McDonald, Clem (NIH/NLM/LHC) [E]" w:date="2019-10-19T22:42:00Z">
+        </w:rPr>
+      </w:pPr>
+      <w:r>
+        <w:rPr>
+          <w:rFonts w:asciiTheme="minorHAnsi" w:hAnsiTheme="minorHAnsi" w:cstheme="minorHAnsi"/>
+          <w:b/>
+          <w:color w:val="auto"/>
+          <w:sz w:val="32"/>
+          <w:szCs w:val="32"/>
+          <w:rPrChange w:id="276" w:author="McDonald, Clem (NIH/NLM/LHC) [E]" w:date="2019-10-19T22:42:00Z">
             <w:rPr>
               <w:rFonts w:asciiTheme="minorHAnsi" w:hAnsiTheme="minorHAnsi" w:cstheme="minorHAnsi"/>
               <w:b/>
@@ -3117,15 +4090,13 @@
             </w:rPr>
           </w:rPrChange>
         </w:rPr>
-      </w:pPr>
-      <w:r>
-        <w:rPr>
-          <w:rFonts w:asciiTheme="minorHAnsi" w:hAnsiTheme="minorHAnsi" w:cstheme="minorHAnsi"/>
-          <w:b/>
-          <w:color w:val="auto"/>
-          <w:sz w:val="32"/>
-          <w:szCs w:val="32"/>
-          <w:rPrChange w:id="129" w:author="McDonald, Clem (NIH/NLM/LHC) [E]" w:date="2019-10-19T22:42:00Z">
+        <w:t xml:space="preserve">Class: DRUG/TOX </w:t>
+      </w:r>
+    </w:p>
+    <w:p>
+      <w:pPr>
+        <w:rPr>
+          <w:rPrChange w:id="277" w:author="McDonald, Clem (NIH/NLM/LHC) [E]" w:date="2019-10-29T23:11:00Z">
             <w:rPr>
               <w:rFonts w:asciiTheme="minorHAnsi" w:hAnsiTheme="minorHAnsi" w:cstheme="minorHAnsi"/>
               <w:b/>
@@ -3135,8 +4106,62 @@
             </w:rPr>
           </w:rPrChange>
         </w:rPr>
-        <w:t xml:space="preserve">Class: DRUG/TOX </w:t>
-      </w:r>
+        <w:pPrChange w:id="278" w:author="McDonald, Clem (NIH/NLM/LHC) [E]" w:date="2019-10-29T23:11:00Z">
+          <w:pPr>
+            <w:pStyle w:val="Heading2"/>
+          </w:pPr>
+        </w:pPrChange>
+      </w:pPr>
+      <w:ins w:id="279" w:author="McDonald, Clem (NIH/NLM/LHC) [E]" w:date="2019-10-29T23:11:00Z">
+        <w:r>
+          <w:t xml:space="preserve">  </w:t>
+        </w:r>
+        <w:r>
+          <w:rPr>
+            <w:highlight w:val="cyan"/>
+            <w:rPrChange w:id="280" w:author="McDonald, Clem (NIH/NLM/LHC) [E]" w:date="2019-10-29T23:12:00Z">
+              <w:rPr/>
+            </w:rPrChange>
+          </w:rPr>
+          <w:t xml:space="preserve">Believe you could apply the Chem rules to drug/tox . Oxygem specimens don’t occur in Drug/tox but no harm in apply the same rules </w:t>
+        </w:r>
+      </w:ins>
+      <w:ins w:id="281" w:author="McDonald, Clem (NIH/NLM/LHC) [E]" w:date="2019-10-29T23:12:00Z">
+        <w:r>
+          <w:rPr>
+            <w:highlight w:val="cyan"/>
+          </w:rPr>
+          <w:t xml:space="preserve">about </w:t>
+        </w:r>
+      </w:ins>
+      <w:ins w:id="282" w:author="McDonald, Clem (NIH/NLM/LHC) [E]" w:date="2019-10-29T23:11:00Z">
+        <w:r>
+          <w:rPr>
+            <w:highlight w:val="cyan"/>
+            <w:rPrChange w:id="283" w:author="McDonald, Clem (NIH/NLM/LHC) [E]" w:date="2019-10-29T23:12:00Z">
+              <w:rPr/>
+            </w:rPrChange>
+          </w:rPr>
+          <w:t>hem</w:t>
+        </w:r>
+        <w:r>
+          <w:t xml:space="preserve"> </w:t>
+        </w:r>
+      </w:ins>
+      <w:ins w:id="284" w:author="McDonald, Clem (NIH/NLM/LHC) [E]" w:date="2019-10-29T23:26:00Z">
+        <w:r>
+          <w:t xml:space="preserve">. </w:t>
+        </w:r>
+        <w:r>
+          <w:rPr>
+            <w:highlight w:val="cyan"/>
+            <w:rPrChange w:id="285" w:author="McDonald, Clem (NIH/NLM/LHC) [E]" w:date="2019-10-29T23:26:00Z">
+              <w:rPr/>
+            </w:rPrChange>
+          </w:rPr>
+          <w:t>If If it is easier to keep the separate. Do so</w:t>
+        </w:r>
+      </w:ins>
     </w:p>
     <w:p>
       <w:pPr>
@@ -3151,7 +4176,7 @@
         </w:rPr>
         <w:t xml:space="preserve">DRUG/TOX </w:t>
       </w:r>
-      <w:commentRangeStart w:id="130"/>
+      <w:commentRangeStart w:id="286"/>
       <w:r>
         <w:rPr>
           <w:b/>
@@ -3176,14 +4201,22 @@
         </w:rPr>
         <w:t>:</w:t>
       </w:r>
-      <w:commentRangeEnd w:id="130"/>
+      <w:commentRangeEnd w:id="286"/>
       <w:r>
         <w:rPr>
           <w:rStyle w:val="CommentReference"/>
           <w:b/>
         </w:rPr>
-        <w:commentReference w:id="130"/>
-      </w:r>
+        <w:commentReference w:id="286"/>
+      </w:r>
+      <w:ins w:id="287" w:author="McDonald, Clem (NIH/NLM/LHC) [E]" w:date="2019-10-29T23:12:00Z">
+        <w:r>
+          <w:rPr>
+            <w:b/>
+          </w:rPr>
+          <w:t xml:space="preserve"> (Can use the exact chem rules </w:t>
+        </w:r>
+      </w:ins>
     </w:p>
     <w:p>
       <w:pPr>
@@ -3194,14 +4227,32 @@
         </w:numPr>
         <w:spacing w:after="120" w:line="240" w:lineRule="auto"/>
         <w:contextualSpacing w:val="0"/>
-      </w:pPr>
-      <w:r>
-        <w:rPr>
-          <w:u w:val="single"/>
+        <w:rPr>
+          <w:i/>
+          <w:rPrChange w:id="288" w:author="McDonald, Clem (NIH/NLM/LHC) [E]" w:date="2019-10-29T23:12:00Z">
+            <w:rPr/>
+          </w:rPrChange>
+        </w:rPr>
+      </w:pPr>
+      <w:r>
+        <w:rPr>
+          <w:i/>
+          <w:u w:val="single"/>
+          <w:rPrChange w:id="289" w:author="McDonald, Clem (NIH/NLM/LHC) [E]" w:date="2019-10-29T23:12:00Z">
+            <w:rPr>
+              <w:u w:val="single"/>
+            </w:rPr>
+          </w:rPrChange>
         </w:rPr>
         <w:t>Intravascular-any</w:t>
       </w:r>
       <w:r>
+        <w:rPr>
+          <w:i/>
+          <w:rPrChange w:id="290" w:author="McDonald, Clem (NIH/NLM/LHC) [E]" w:date="2019-10-29T23:12:00Z">
+            <w:rPr/>
+          </w:rPrChange>
+        </w:rPr>
         <w:t>: See the Cross-Class for the definition of this specimen group</w:t>
       </w:r>
     </w:p>
@@ -3215,10 +4266,11 @@
         <w:spacing w:after="120" w:line="240" w:lineRule="auto"/>
         <w:contextualSpacing w:val="0"/>
         <w:rPr>
-          <w:ins w:id="131" w:author="McDonald, Clem (NIH/NLM/LHC) [E]" w:date="2019-10-19T21:58:00Z"/>
-          <w:rPrChange w:id="132" w:author="McDonald, Clem (NIH/NLM/LHC) [E]" w:date="2019-10-19T21:58:00Z">
+          <w:ins w:id="291" w:author="McDonald, Clem (NIH/NLM/LHC) [E]" w:date="2019-10-19T21:58:00Z"/>
+          <w:i/>
+          <w:rPrChange w:id="292" w:author="McDonald, Clem (NIH/NLM/LHC) [E]" w:date="2019-10-29T23:12:00Z">
             <w:rPr>
-              <w:ins w:id="133" w:author="McDonald, Clem (NIH/NLM/LHC) [E]" w:date="2019-10-19T21:58:00Z"/>
+              <w:ins w:id="293" w:author="McDonald, Clem (NIH/NLM/LHC) [E]" w:date="2019-10-19T21:58:00Z"/>
               <w:rFonts w:ascii="Calibri" w:eastAsia="Times New Roman" w:hAnsi="Calibri" w:cs="Calibri"/>
               <w:color w:val="000000"/>
             </w:rPr>
@@ -3227,23 +4279,36 @@
       </w:pPr>
       <w:r>
         <w:rPr>
-          <w:u w:val="single"/>
-        </w:rPr>
-        <w:t>OcularVitr</w:t>
-      </w:r>
-      <w:r>
-        <w:rPr>
-          <w:u w:val="single"/>
-        </w:rPr>
-        <w:t xml:space="preserve"> fld</w:t>
-      </w:r>
-      <w:r>
+          <w:i/>
+          <w:u w:val="single"/>
+          <w:rPrChange w:id="294" w:author="McDonald, Clem (NIH/NLM/LHC) [E]" w:date="2019-10-29T23:12:00Z">
+            <w:rPr>
+              <w:u w:val="single"/>
+            </w:rPr>
+          </w:rPrChange>
+        </w:rPr>
+        <w:t>OcularVitr fld</w:t>
+      </w:r>
+      <w:r>
+        <w:rPr>
+          <w:i/>
+          <w:rPrChange w:id="295" w:author="McDonald, Clem (NIH/NLM/LHC) [E]" w:date="2019-10-29T23:12:00Z">
+            <w:rPr/>
+          </w:rPrChange>
+        </w:rPr>
         <w:t>: See the Cross-Class specimen for the definition of this specimen group</w:t>
       </w:r>
       <w:r>
         <w:rPr>
           <w:rFonts w:ascii="Calibri" w:eastAsia="Times New Roman" w:hAnsi="Calibri" w:cs="Calibri"/>
+          <w:i/>
           <w:color w:val="000000"/>
+          <w:rPrChange w:id="296" w:author="McDonald, Clem (NIH/NLM/LHC) [E]" w:date="2019-10-29T23:12:00Z">
+            <w:rPr>
+              <w:rFonts w:ascii="Calibri" w:eastAsia="Times New Roman" w:hAnsi="Calibri" w:cs="Calibri"/>
+              <w:color w:val="000000"/>
+            </w:rPr>
+          </w:rPrChange>
         </w:rPr>
         <w:t xml:space="preserve"> </w:t>
       </w:r>
@@ -3257,17 +4322,30 @@
         </w:numPr>
         <w:spacing w:after="120" w:line="240" w:lineRule="auto"/>
         <w:contextualSpacing w:val="0"/>
-      </w:pPr>
-      <w:ins w:id="134" w:author="McDonald, Clem (NIH/NLM/LHC) [E]" w:date="2019-10-19T21:58:00Z">
+        <w:rPr>
+          <w:i/>
+          <w:rPrChange w:id="297" w:author="McDonald, Clem (NIH/NLM/LHC) [E]" w:date="2019-10-29T23:12:00Z">
+            <w:rPr/>
+          </w:rPrChange>
+        </w:rPr>
+      </w:pPr>
+      <w:ins w:id="298" w:author="McDonald, Clem (NIH/NLM/LHC) [E]" w:date="2019-10-19T21:58:00Z">
         <w:r>
           <w:rPr>
+            <w:i/>
             <w:u w:val="single"/>
+            <w:rPrChange w:id="299" w:author="McDonald, Clem (NIH/NLM/LHC) [E]" w:date="2019-10-29T23:12:00Z">
+              <w:rPr>
+                <w:u w:val="single"/>
+              </w:rPr>
+            </w:rPrChange>
           </w:rPr>
           <w:t xml:space="preserve">Properties </w:t>
         </w:r>
         <w:r>
           <w:rPr>
-            <w:rPrChange w:id="135" w:author="McDonald, Clem (NIH/NLM/LHC) [E]" w:date="2019-10-19T21:58:00Z">
+            <w:i/>
+            <w:rPrChange w:id="300" w:author="McDonald, Clem (NIH/NLM/LHC) [E]" w:date="2019-10-29T23:12:00Z">
               <w:rPr>
                 <w:u w:val="single"/>
               </w:rPr>
@@ -3276,31 +4354,67 @@
           <w:t>:</w:t>
         </w:r>
         <w:r>
+          <w:rPr>
+            <w:i/>
+            <w:rPrChange w:id="301" w:author="McDonald, Clem (NIH/NLM/LHC) [E]" w:date="2019-10-29T23:12:00Z">
+              <w:rPr/>
+            </w:rPrChange>
+          </w:rPr>
           <w:t xml:space="preserve"> same as Chem ( with </w:t>
         </w:r>
       </w:ins>
-      <w:ins w:id="136" w:author="McDonald, Clem (NIH/NLM/LHC) [E]" w:date="2019-10-19T21:59:00Z">
-        <w:r>
+      <w:ins w:id="302" w:author="McDonald, Clem (NIH/NLM/LHC) [E]" w:date="2019-10-19T21:59:00Z">
+        <w:r>
+          <w:rPr>
+            <w:i/>
+            <w:rPrChange w:id="303" w:author="McDonald, Clem (NIH/NLM/LHC) [E]" w:date="2019-10-29T23:12:00Z">
+              <w:rPr/>
+            </w:rPrChange>
+          </w:rPr>
           <w:t xml:space="preserve">unification of mass and substance) </w:t>
         </w:r>
       </w:ins>
-      <w:ins w:id="137" w:author="McDonald, Clem (NIH/NLM/LHC) [E]" w:date="2019-10-19T21:58:00Z">
-        <w:r>
+      <w:ins w:id="304" w:author="McDonald, Clem (NIH/NLM/LHC) [E]" w:date="2019-10-19T21:58:00Z">
+        <w:r>
+          <w:rPr>
+            <w:i/>
+            <w:rPrChange w:id="305" w:author="McDonald, Clem (NIH/NLM/LHC) [E]" w:date="2019-10-29T23:12:00Z">
+              <w:rPr/>
+            </w:rPrChange>
+          </w:rPr>
           <w:t xml:space="preserve">except no </w:t>
         </w:r>
       </w:ins>
-      <w:ins w:id="138" w:author="McDonald, Clem (NIH/NLM/LHC) [E]" w:date="2019-10-19T21:59:00Z">
-        <w:r>
+      <w:ins w:id="306" w:author="McDonald, Clem (NIH/NLM/LHC) [E]" w:date="2019-10-19T21:59:00Z">
+        <w:r>
+          <w:rPr>
+            <w:i/>
+            <w:rPrChange w:id="307" w:author="McDonald, Clem (NIH/NLM/LHC) [E]" w:date="2019-10-29T23:12:00Z">
+              <w:rPr/>
+            </w:rPrChange>
+          </w:rPr>
           <w:t>distinction</w:t>
         </w:r>
       </w:ins>
-      <w:ins w:id="139" w:author="McDonald, Clem (NIH/NLM/LHC) [E]" w:date="2019-10-19T21:58:00Z">
-        <w:r>
+      <w:ins w:id="308" w:author="McDonald, Clem (NIH/NLM/LHC) [E]" w:date="2019-10-19T21:58:00Z">
+        <w:r>
+          <w:rPr>
+            <w:i/>
+            <w:rPrChange w:id="309" w:author="McDonald, Clem (NIH/NLM/LHC) [E]" w:date="2019-10-29T23:12:00Z">
+              <w:rPr/>
+            </w:rPrChange>
+          </w:rPr>
           <w:t xml:space="preserve"> </w:t>
         </w:r>
       </w:ins>
-      <w:ins w:id="140" w:author="McDonald, Clem (NIH/NLM/LHC) [E]" w:date="2019-10-19T21:59:00Z">
-        <w:r>
+      <w:ins w:id="310" w:author="McDonald, Clem (NIH/NLM/LHC) [E]" w:date="2019-10-19T21:59:00Z">
+        <w:r>
+          <w:rPr>
+            <w:i/>
+            <w:rPrChange w:id="311" w:author="McDonald, Clem (NIH/NLM/LHC) [E]" w:date="2019-10-29T23:12:00Z">
+              <w:rPr/>
+            </w:rPrChange>
+          </w:rPr>
           <w:t xml:space="preserve">related to oxygen terms because there are no such terms in Drug tox </w:t>
         </w:r>
       </w:ins>
@@ -3372,12 +4486,35 @@
       <w:r>
         <w:t xml:space="preserve">: </w:t>
       </w:r>
-      <w:ins w:id="141" w:author="McDonald, Clem (NIH/NLM/LHC) [E]" w:date="2019-10-19T22:12:00Z">
-        <w:r>
-          <w:t xml:space="preserve"> Ignore all methods   (or equivalence all methods)</w:t>
-        </w:r>
-      </w:ins>
-      <w:del w:id="142" w:author="McDonald, Clem (NIH/NLM/LHC) [E]" w:date="2019-10-19T22:12:00Z">
+      <w:ins w:id="312" w:author="McDonald, Clem (NIH/NLM/LHC) [E]" w:date="2019-10-19T22:12:00Z">
+        <w:r>
+          <w:t xml:space="preserve"> Ignore all method</w:t>
+        </w:r>
+        <w:r>
+          <w:t xml:space="preserve">s  except </w:t>
+        </w:r>
+      </w:ins>
+      <w:ins w:id="313" w:author="McDonald, Clem (NIH/NLM/LHC) [E]" w:date="2019-10-29T23:27:00Z">
+        <w:r>
+          <w:t xml:space="preserve">keep as in </w:t>
+        </w:r>
+      </w:ins>
+      <w:ins w:id="314" w:author="McDonald, Clem (NIH/NLM/LHC) [E]" w:date="2019-10-19T22:12:00Z">
+        <w:r>
+          <w:t xml:space="preserve"> Chem, keep Method:screen*, method:confirm* </w:t>
+        </w:r>
+      </w:ins>
+      <w:ins w:id="315" w:author="McDonald, Clem (NIH/NLM/LHC) [E]" w:date="2019-10-29T23:27:00Z">
+        <w:r>
+          <w:t>separate.</w:t>
+        </w:r>
+      </w:ins>
+      <w:ins w:id="316" w:author="McDonald, Clem (NIH/NLM/LHC) [E]" w:date="2019-10-29T23:29:00Z">
+        <w:r>
+          <w:t xml:space="preserve"> (this is same as in chem because the special cases called out in Chem don’t exist in drug/tox</w:t>
+        </w:r>
+      </w:ins>
+      <w:del w:id="317" w:author="McDonald, Clem (NIH/NLM/LHC) [E]" w:date="2019-10-19T22:12:00Z">
         <w:r>
           <w:delText xml:space="preserve">All methods except for the DRUG/TOX methods that have Confirm, Screen or thresholds, e.g.  &gt;250mg in the Method name. </w:delText>
         </w:r>
@@ -3387,6 +4524,7 @@
       <w:pPr>
         <w:spacing w:after="0" w:line="240" w:lineRule="auto"/>
         <w:rPr>
+          <w:ins w:id="318" w:author="McDonald, Clem (NIH/NLM/LHC) [E]" w:date="2019-10-29T23:28:00Z"/>
           <w:b/>
         </w:rPr>
       </w:pPr>
@@ -3395,6 +4533,31 @@
       <w:pPr>
         <w:spacing w:after="0" w:line="240" w:lineRule="auto"/>
         <w:rPr>
+          <w:ins w:id="319" w:author="McDonald, Clem (NIH/NLM/LHC) [E]" w:date="2019-10-29T23:28:00Z"/>
+          <w:b/>
+        </w:rPr>
+      </w:pPr>
+      <w:ins w:id="320" w:author="McDonald, Clem (NIH/NLM/LHC) [E]" w:date="2019-10-29T23:28:00Z">
+        <w:r>
+          <w:rPr>
+            <w:b/>
+          </w:rPr>
+          <w:t xml:space="preserve">Thinks we could mix Scale:QN and Scale:ORD  togeteher in drug tox. </w:t>
+        </w:r>
+      </w:ins>
+    </w:p>
+    <w:p>
+      <w:pPr>
+        <w:spacing w:after="0" w:line="240" w:lineRule="auto"/>
+        <w:rPr>
+          <w:b/>
+        </w:rPr>
+      </w:pPr>
+    </w:p>
+    <w:p>
+      <w:pPr>
+        <w:spacing w:after="0" w:line="240" w:lineRule="auto"/>
+        <w:rPr>
           <w:b/>
         </w:rPr>
       </w:pPr>
@@ -3438,7 +4601,7 @@
         </w:numPr>
         <w:spacing w:after="0" w:line="240" w:lineRule="auto"/>
       </w:pPr>
-      <w:ins w:id="143" w:author="McDonald, Clem (NIH/NLM/LHC) [E]" w:date="2019-10-19T22:12:00Z">
+      <w:ins w:id="321" w:author="McDonald, Clem (NIH/NLM/LHC) [E]" w:date="2019-10-19T22:12:00Z">
         <w:r>
           <w:rPr>
             <w:u w:val="single"/>
@@ -3446,7 +4609,7 @@
           <w:t xml:space="preserve">Same as Chemistry </w:t>
         </w:r>
       </w:ins>
-      <w:del w:id="144" w:author="McDonald, Clem (NIH/NLM/LHC) [E]" w:date="2019-10-19T22:12:00Z">
+      <w:del w:id="322" w:author="McDonald, Clem (NIH/NLM/LHC) [E]" w:date="2019-10-19T22:12:00Z">
         <w:r>
           <w:rPr>
             <w:u w:val="single"/>
@@ -3478,7 +4641,7 @@
           <w:color w:val="auto"/>
           <w:sz w:val="32"/>
           <w:szCs w:val="32"/>
-          <w:rPrChange w:id="145" w:author="McDonald, Clem (NIH/NLM/LHC) [E]" w:date="2019-10-19T22:43:00Z">
+          <w:rPrChange w:id="323" w:author="McDonald, Clem (NIH/NLM/LHC) [E]" w:date="2019-10-19T22:43:00Z">
             <w:rPr>
               <w:rFonts w:asciiTheme="minorHAnsi" w:hAnsiTheme="minorHAnsi" w:cstheme="minorHAnsi"/>
               <w:b/>
@@ -3496,7 +4659,7 @@
           <w:color w:val="auto"/>
           <w:sz w:val="32"/>
           <w:szCs w:val="32"/>
-          <w:rPrChange w:id="146" w:author="McDonald, Clem (NIH/NLM/LHC) [E]" w:date="2019-10-19T22:43:00Z">
+          <w:rPrChange w:id="324" w:author="McDonald, Clem (NIH/NLM/LHC) [E]" w:date="2019-10-19T22:43:00Z">
             <w:rPr>
               <w:rFonts w:asciiTheme="minorHAnsi" w:hAnsiTheme="minorHAnsi" w:cstheme="minorHAnsi"/>
               <w:b/>
@@ -3515,7 +4678,7 @@
           <w:color w:val="auto"/>
           <w:sz w:val="32"/>
           <w:szCs w:val="32"/>
-          <w:rPrChange w:id="147" w:author="McDonald, Clem (NIH/NLM/LHC) [E]" w:date="2019-10-19T22:43:00Z">
+          <w:rPrChange w:id="325" w:author="McDonald, Clem (NIH/NLM/LHC) [E]" w:date="2019-10-19T22:43:00Z">
             <w:rPr>
               <w:rFonts w:asciiTheme="minorHAnsi" w:hAnsiTheme="minorHAnsi" w:cstheme="minorHAnsi"/>
               <w:b/>
@@ -3534,7 +4697,7 @@
           <w:color w:val="auto"/>
           <w:sz w:val="32"/>
           <w:szCs w:val="32"/>
-          <w:rPrChange w:id="148" w:author="McDonald, Clem (NIH/NLM/LHC) [E]" w:date="2019-10-19T22:43:00Z">
+          <w:rPrChange w:id="326" w:author="McDonald, Clem (NIH/NLM/LHC) [E]" w:date="2019-10-19T22:43:00Z">
             <w:rPr>
               <w:rFonts w:asciiTheme="minorHAnsi" w:hAnsiTheme="minorHAnsi" w:cstheme="minorHAnsi"/>
               <w:b/>
@@ -3553,7 +4716,7 @@
           <w:color w:val="auto"/>
           <w:sz w:val="32"/>
           <w:szCs w:val="32"/>
-          <w:rPrChange w:id="149" w:author="McDonald, Clem (NIH/NLM/LHC) [E]" w:date="2019-10-19T22:43:00Z">
+          <w:rPrChange w:id="327" w:author="McDonald, Clem (NIH/NLM/LHC) [E]" w:date="2019-10-19T22:43:00Z">
             <w:rPr>
               <w:rFonts w:asciiTheme="minorHAnsi" w:hAnsiTheme="minorHAnsi" w:cstheme="minorHAnsi"/>
               <w:b/>
@@ -3810,7 +4973,6 @@
         </w:tabs>
       </w:pPr>
       <w:r>
-        <w:lastRenderedPageBreak/>
         <w:t xml:space="preserve">Pay attention to classes. (for selected classes may want to order the variables the same way they are ordered in the class- with the class term in front. This won’t work when the classes contain many of the same terms </w:t>
       </w:r>
     </w:p>
@@ -3839,7 +5001,7 @@
           <w:color w:val="auto"/>
           <w:sz w:val="32"/>
           <w:szCs w:val="32"/>
-          <w:rPrChange w:id="150" w:author="McDonald, Clem (NIH/NLM/LHC) [E]" w:date="2019-10-19T22:43:00Z">
+          <w:rPrChange w:id="328" w:author="McDonald, Clem (NIH/NLM/LHC) [E]" w:date="2019-10-19T22:43:00Z">
             <w:rPr>
               <w:rFonts w:asciiTheme="minorHAnsi" w:hAnsiTheme="minorHAnsi" w:cstheme="minorHAnsi"/>
               <w:b/>
@@ -3857,7 +5019,7 @@
           <w:color w:val="auto"/>
           <w:sz w:val="32"/>
           <w:szCs w:val="32"/>
-          <w:rPrChange w:id="151" w:author="McDonald, Clem (NIH/NLM/LHC) [E]" w:date="2019-10-19T22:43:00Z">
+          <w:rPrChange w:id="329" w:author="McDonald, Clem (NIH/NLM/LHC) [E]" w:date="2019-10-19T22:43:00Z">
             <w:rPr>
               <w:rFonts w:asciiTheme="minorHAnsi" w:hAnsiTheme="minorHAnsi" w:cstheme="minorHAnsi"/>
               <w:b/>
@@ -4078,31 +5240,45 @@
         <w:t>Any</w:t>
       </w:r>
       <w:r>
-        <w:t>: All HEM/BC methods are</w:t>
-      </w:r>
-      <w:ins w:id="152" w:author="McDonald, Clem (NIH/NLM/LHC) [E]" w:date="2019-10-19T22:18:00Z">
-        <w:r>
-          <w:t xml:space="preserve"> not distinguishes al mehods and null methods in one goup</w:t>
-        </w:r>
-      </w:ins>
-      <w:del w:id="153" w:author="McDonald, Clem (NIH/NLM/LHC) [E]" w:date="2019-10-19T22:18:00Z">
+        <w:t xml:space="preserve">: </w:t>
+      </w:r>
+      <w:ins w:id="330" w:author="McDonald, Clem (NIH/NLM/LHC) [E]" w:date="2019-10-29T23:30:00Z">
+        <w:r>
+          <w:rPr>
+            <w:highlight w:val="cyan"/>
+            <w:rPrChange w:id="331" w:author="McDonald, Clem (NIH/NLM/LHC) [E]" w:date="2019-10-29T23:31:00Z">
+              <w:rPr/>
+            </w:rPrChange>
+          </w:rPr>
+          <w:t>NO</w:t>
+        </w:r>
+      </w:ins>
+      <w:del w:id="332" w:author="McDonald, Clem (NIH/NLM/LHC) [E]" w:date="2019-10-29T23:31:00Z">
+        <w:r>
+          <w:delText>Al</w:delText>
+        </w:r>
+      </w:del>
+      <w:r>
+        <w:t>l HEM/BC methods are</w:t>
+      </w:r>
+      <w:ins w:id="333" w:author="McDonald, Clem (NIH/NLM/LHC) [E]" w:date="2019-10-19T22:18:00Z">
+        <w:r>
+          <w:t xml:space="preserve"> distinguishes </w:t>
+        </w:r>
+      </w:ins>
+      <w:ins w:id="334" w:author="McDonald, Clem (NIH/NLM/LHC) [E]" w:date="2019-10-29T23:31:00Z">
+        <w:r>
+          <w:t>so all tests of one kind will be in the same group regardless of the methods</w:t>
+        </w:r>
+      </w:ins>
+      <w:del w:id="335" w:author="McDonald, Clem (NIH/NLM/LHC) [E]" w:date="2019-10-19T22:18:00Z">
         <w:r>
           <w:delText xml:space="preserve"> grouped to</w:delText>
         </w:r>
       </w:del>
-      <w:del w:id="154" w:author="McDonald, Clem (NIH/NLM/LHC) [E]" w:date="2019-10-19T22:19:00Z">
-        <w:r>
-          <w:delText>geth</w:delText>
-        </w:r>
-      </w:del>
-      <w:ins w:id="155" w:author="McDonald, Clem (NIH/NLM/LHC) [E]" w:date="2019-10-19T22:19:00Z">
-        <w:r>
-          <w:t>ed</w:t>
-        </w:r>
-      </w:ins>
-      <w:del w:id="156" w:author="McDonald, Clem (NIH/NLM/LHC) [E]" w:date="2019-10-19T22:19:00Z">
-        <w:r>
-          <w:delText>er</w:delText>
+      <w:del w:id="336" w:author="McDonald, Clem (NIH/NLM/LHC) [E]" w:date="2019-10-19T22:19:00Z">
+        <w:r>
+          <w:delText>gether</w:delText>
         </w:r>
       </w:del>
       <w:r>
@@ -4118,24 +5294,24 @@
         </w:numPr>
         <w:spacing w:line="240" w:lineRule="auto"/>
         <w:rPr>
-          <w:del w:id="157" w:author="McDonald, Clem (NIH/NLM/LHC) [E]" w:date="2019-10-19T22:19:00Z"/>
+          <w:del w:id="337" w:author="McDonald, Clem (NIH/NLM/LHC) [E]" w:date="2019-10-19T22:19:00Z"/>
           <w:sz w:val="32"/>
           <w:szCs w:val="32"/>
           <w:u w:val="single"/>
-          <w:rPrChange w:id="158" w:author="McDonald, Clem (NIH/NLM/LHC) [E]" w:date="2019-10-19T22:43:00Z">
+          <w:rPrChange w:id="338" w:author="McDonald, Clem (NIH/NLM/LHC) [E]" w:date="2019-10-19T22:43:00Z">
             <w:rPr>
-              <w:del w:id="159" w:author="McDonald, Clem (NIH/NLM/LHC) [E]" w:date="2019-10-19T22:19:00Z"/>
+              <w:del w:id="339" w:author="McDonald, Clem (NIH/NLM/LHC) [E]" w:date="2019-10-19T22:19:00Z"/>
               <w:u w:val="single"/>
             </w:rPr>
           </w:rPrChange>
         </w:rPr>
       </w:pPr>
-      <w:del w:id="160" w:author="McDonald, Clem (NIH/NLM/LHC) [E]" w:date="2019-10-19T22:19:00Z">
+      <w:del w:id="340" w:author="McDonald, Clem (NIH/NLM/LHC) [E]" w:date="2019-10-19T22:19:00Z">
         <w:r>
           <w:rPr>
             <w:sz w:val="32"/>
             <w:szCs w:val="32"/>
-            <w:rPrChange w:id="161" w:author="McDonald, Clem (NIH/NLM/LHC) [E]" w:date="2019-10-19T22:43:00Z">
+            <w:rPrChange w:id="341" w:author="McDonald, Clem (NIH/NLM/LHC) [E]" w:date="2019-10-19T22:43:00Z">
               <w:rPr/>
             </w:rPrChange>
           </w:rPr>
@@ -4147,13 +5323,13 @@
       <w:pPr>
         <w:spacing w:line="240" w:lineRule="auto"/>
         <w:rPr>
-          <w:del w:id="162" w:author="McDonald, Clem (NIH/NLM/LHC) [E]" w:date="2019-10-19T22:19:00Z"/>
+          <w:del w:id="342" w:author="McDonald, Clem (NIH/NLM/LHC) [E]" w:date="2019-10-19T22:19:00Z"/>
           <w:sz w:val="32"/>
           <w:szCs w:val="32"/>
           <w:u w:val="single"/>
-          <w:rPrChange w:id="163" w:author="McDonald, Clem (NIH/NLM/LHC) [E]" w:date="2019-10-19T22:43:00Z">
+          <w:rPrChange w:id="343" w:author="McDonald, Clem (NIH/NLM/LHC) [E]" w:date="2019-10-19T22:43:00Z">
             <w:rPr>
-              <w:del w:id="164" w:author="McDonald, Clem (NIH/NLM/LHC) [E]" w:date="2019-10-19T22:19:00Z"/>
+              <w:del w:id="344" w:author="McDonald, Clem (NIH/NLM/LHC) [E]" w:date="2019-10-19T22:19:00Z"/>
               <w:u w:val="single"/>
             </w:rPr>
           </w:rPrChange>
@@ -4169,7 +5345,7 @@
           <w:color w:val="auto"/>
           <w:sz w:val="32"/>
           <w:szCs w:val="32"/>
-          <w:rPrChange w:id="165" w:author="McDonald, Clem (NIH/NLM/LHC) [E]" w:date="2019-10-19T22:43:00Z">
+          <w:rPrChange w:id="345" w:author="McDonald, Clem (NIH/NLM/LHC) [E]" w:date="2019-10-19T22:43:00Z">
             <w:rPr>
               <w:rFonts w:asciiTheme="minorHAnsi" w:hAnsiTheme="minorHAnsi" w:cstheme="minorHAnsi"/>
               <w:b/>
@@ -4187,7 +5363,7 @@
           <w:color w:val="auto"/>
           <w:sz w:val="32"/>
           <w:szCs w:val="32"/>
-          <w:rPrChange w:id="166" w:author="McDonald, Clem (NIH/NLM/LHC) [E]" w:date="2019-10-19T22:43:00Z">
+          <w:rPrChange w:id="346" w:author="McDonald, Clem (NIH/NLM/LHC) [E]" w:date="2019-10-19T22:43:00Z">
             <w:rPr>
               <w:rFonts w:asciiTheme="minorHAnsi" w:hAnsiTheme="minorHAnsi" w:cstheme="minorHAnsi"/>
               <w:b/>
@@ -4284,16 +5460,16 @@
       <w:r>
         <w:t xml:space="preserve"> Trichomonas vaginalis, </w:t>
       </w:r>
-      <w:commentRangeStart w:id="167"/>
+      <w:commentRangeStart w:id="347"/>
       <w:r>
         <w:t>Ureaplasma</w:t>
       </w:r>
-      <w:commentRangeEnd w:id="167"/>
+      <w:commentRangeEnd w:id="347"/>
       <w:r>
         <w:rPr>
           <w:rStyle w:val="CommentReference"/>
         </w:rPr>
-        <w:commentReference w:id="167"/>
+        <w:commentReference w:id="347"/>
       </w:r>
       <w:r>
         <w:t xml:space="preserve"> urealyticum+Ureaplasma</w:t>
@@ -4313,7 +5489,7 @@
           <w:b/>
         </w:rPr>
       </w:pPr>
-      <w:commentRangeStart w:id="168"/>
+      <w:commentRangeStart w:id="348"/>
       <w:r>
         <w:rPr>
           <w:u w:val="single"/>
@@ -4395,12 +5571,12 @@
       <w:r>
         <w:t>: 69</w:t>
       </w:r>
-      <w:commentRangeEnd w:id="168"/>
+      <w:commentRangeEnd w:id="348"/>
       <w:r>
         <w:rPr>
           <w:rStyle w:val="CommentReference"/>
         </w:rPr>
-        <w:commentReference w:id="168"/>
+        <w:commentReference w:id="348"/>
       </w:r>
     </w:p>
     <w:p>
@@ -4548,7 +5724,6 @@
         <w:contextualSpacing w:val="0"/>
       </w:pPr>
       <w:r>
-        <w:lastRenderedPageBreak/>
         <w:t>Genital-Male: Penis, Prostatic fluid, Semen (qualify by STD)</w:t>
       </w:r>
     </w:p>
@@ -5129,7 +6304,7 @@
         <w:contextualSpacing w:val="0"/>
         <w:rPr>
           <w:color w:val="FF0000"/>
-          <w:rPrChange w:id="169" w:author="McDonald, Clem (NIH/NLM/LHC) [E]" w:date="2019-10-19T22:45:00Z">
+          <w:rPrChange w:id="349" w:author="McDonald, Clem (NIH/NLM/LHC) [E]" w:date="2019-10-19T22:45:00Z">
             <w:rPr/>
           </w:rPrChange>
         </w:rPr>
@@ -5146,7 +6321,7 @@
       <w:r>
         <w:rPr>
           <w:color w:val="FF0000"/>
-          <w:rPrChange w:id="170" w:author="McDonald, Clem (NIH/NLM/LHC) [E]" w:date="2019-10-19T22:45:00Z">
+          <w:rPrChange w:id="350" w:author="McDonald, Clem (NIH/NLM/LHC) [E]" w:date="2019-10-19T22:45:00Z">
             <w:rPr/>
           </w:rPrChange>
         </w:rPr>
@@ -5172,7 +6347,7 @@
       <w:r>
         <w:rPr>
           <w:color w:val="FF0000"/>
-          <w:rPrChange w:id="171" w:author="McDonald, Clem (NIH/NLM/LHC) [E]" w:date="2019-10-19T22:45:00Z">
+          <w:rPrChange w:id="351" w:author="McDonald, Clem (NIH/NLM/LHC) [E]" w:date="2019-10-19T22:45:00Z">
             <w:rPr/>
           </w:rPrChange>
         </w:rPr>
@@ -5213,7 +6388,6 @@
         <w:rPr>
           <w:u w:val="single"/>
         </w:rPr>
-        <w:lastRenderedPageBreak/>
         <w:t>Comment</w:t>
       </w:r>
       <w:r>
@@ -5858,7 +7032,6 @@
         <w:rPr>
           <w:u w:val="single"/>
         </w:rPr>
-        <w:lastRenderedPageBreak/>
         <w:t>Silver stains</w:t>
       </w:r>
       <w:r>
@@ -6321,12 +7494,12 @@
       <w:r>
         <w:t xml:space="preserve">See the Cross-Class specimen for the definition of </w:t>
       </w:r>
-      <w:ins w:id="172" w:author="McDonald, Clem (NIH/NLM/LHC) [E]" w:date="2019-10-19T22:51:00Z">
+      <w:ins w:id="352" w:author="McDonald, Clem (NIH/NLM/LHC) [E]" w:date="2019-10-19T22:51:00Z">
         <w:r>
           <w:t>all inter</w:t>
         </w:r>
       </w:ins>
-      <w:del w:id="173" w:author="McDonald, Clem (NIH/NLM/LHC) [E]" w:date="2019-10-19T22:51:00Z">
+      <w:del w:id="353" w:author="McDonald, Clem (NIH/NLM/LHC) [E]" w:date="2019-10-19T22:51:00Z">
         <w:r>
           <w:delText>t</w:delText>
         </w:r>
@@ -6381,22 +7554,22 @@
       <w:r>
         <w:t>: Presence or Threshold, Titer, Arbitrary Concentration</w:t>
       </w:r>
-      <w:ins w:id="174" w:author="McDonald, Clem (NIH/NLM/LHC) [E]" w:date="2019-10-19T22:54:00Z">
+      <w:ins w:id="354" w:author="McDonald, Clem (NIH/NLM/LHC) [E]" w:date="2019-10-19T22:54:00Z">
         <w:r>
           <w:t xml:space="preserve">. The distinctions among these 3 should be obvious in a flowsheet and they can be diagregated to show them </w:t>
         </w:r>
       </w:ins>
-      <w:ins w:id="175" w:author="McDonald, Clem (NIH/NLM/LHC) [E]" w:date="2019-10-19T22:56:00Z">
+      <w:ins w:id="355" w:author="McDonald, Clem (NIH/NLM/LHC) [E]" w:date="2019-10-19T22:56:00Z">
         <w:r>
           <w:t>separately</w:t>
         </w:r>
       </w:ins>
-      <w:ins w:id="176" w:author="McDonald, Clem (NIH/NLM/LHC) [E]" w:date="2019-10-19T22:54:00Z">
+      <w:ins w:id="356" w:author="McDonald, Clem (NIH/NLM/LHC) [E]" w:date="2019-10-19T22:54:00Z">
         <w:r>
           <w:t xml:space="preserve"> </w:t>
         </w:r>
       </w:ins>
-      <w:ins w:id="177" w:author="McDonald, Clem (NIH/NLM/LHC) [E]" w:date="2019-10-19T22:56:00Z">
+      <w:ins w:id="357" w:author="McDonald, Clem (NIH/NLM/LHC) [E]" w:date="2019-10-19T22:56:00Z">
         <w:r>
           <w:t>when neeeded</w:t>
         </w:r>
@@ -6572,7 +7745,6 @@
         <w:rPr>
           <w:u w:val="single"/>
         </w:rPr>
-        <w:lastRenderedPageBreak/>
         <w:t>SERO—</w:t>
       </w:r>
       <w:r>
@@ -6584,12 +7756,12 @@
       <w:r>
         <w:t>:</w:t>
       </w:r>
-      <w:ins w:id="178" w:author="McDonald, Clem (NIH/NLM/LHC) [E]" w:date="2019-10-19T22:58:00Z">
+      <w:ins w:id="358" w:author="McDonald, Clem (NIH/NLM/LHC) [E]" w:date="2019-10-19T22:58:00Z">
         <w:r>
           <w:t xml:space="preserve"> Lump all methods including null method excpee those </w:t>
         </w:r>
       </w:ins>
-      <w:del w:id="179" w:author="McDonald, Clem (NIH/NLM/LHC) [E]" w:date="2019-10-19T22:58:00Z">
+      <w:del w:id="359" w:author="McDonald, Clem (NIH/NLM/LHC) [E]" w:date="2019-10-19T22:58:00Z">
         <w:r>
           <w:delText xml:space="preserve"> all methods found in the serology class  except those </w:delText>
         </w:r>
@@ -6753,7 +7925,7 @@
       <w:r>
         <w:t xml:space="preserve"> </w:t>
       </w:r>
-      <w:ins w:id="180" w:author="McDonald, Clem (NIH/NLM/LHC) [E]" w:date="2019-10-19T23:01:00Z">
+      <w:ins w:id="360" w:author="McDonald, Clem (NIH/NLM/LHC) [E]" w:date="2019-10-19T23:01:00Z">
         <w:r>
           <w:t>(ignore all methods –that is lump them incluiding the null method</w:t>
         </w:r>
@@ -6770,7 +7942,7 @@
         <w:contextualSpacing w:val="0"/>
         <w:rPr>
           <w:highlight w:val="yellow"/>
-          <w:rPrChange w:id="181" w:author="McDonald, Clem (NIH/NLM/LHC) [E]" w:date="2019-10-19T23:01:00Z">
+          <w:rPrChange w:id="361" w:author="McDonald, Clem (NIH/NLM/LHC) [E]" w:date="2019-10-19T23:01:00Z">
             <w:rPr/>
           </w:rPrChange>
         </w:rPr>
@@ -6779,7 +7951,7 @@
         <w:rPr>
           <w:highlight w:val="yellow"/>
           <w:u w:val="single"/>
-          <w:rPrChange w:id="182" w:author="McDonald, Clem (NIH/NLM/LHC) [E]" w:date="2019-10-19T23:01:00Z">
+          <w:rPrChange w:id="362" w:author="McDonald, Clem (NIH/NLM/LHC) [E]" w:date="2019-10-19T23:01:00Z">
             <w:rPr>
               <w:u w:val="single"/>
             </w:rPr>
@@ -6790,7 +7962,7 @@
       <w:r>
         <w:rPr>
           <w:highlight w:val="yellow"/>
-          <w:rPrChange w:id="183" w:author="McDonald, Clem (NIH/NLM/LHC) [E]" w:date="2019-10-19T23:01:00Z">
+          <w:rPrChange w:id="363" w:author="McDonald, Clem (NIH/NLM/LHC) [E]" w:date="2019-10-19T23:01:00Z">
             <w:rPr/>
           </w:rPrChange>
         </w:rPr>
@@ -6808,7 +7980,7 @@
         <w:contextualSpacing w:val="0"/>
         <w:rPr>
           <w:highlight w:val="yellow"/>
-          <w:rPrChange w:id="184" w:author="McDonald, Clem (NIH/NLM/LHC) [E]" w:date="2019-10-19T23:01:00Z">
+          <w:rPrChange w:id="364" w:author="McDonald, Clem (NIH/NLM/LHC) [E]" w:date="2019-10-19T23:01:00Z">
             <w:rPr/>
           </w:rPrChange>
         </w:rPr>
@@ -6817,7 +7989,7 @@
         <w:rPr>
           <w:highlight w:val="yellow"/>
           <w:u w:val="single"/>
-          <w:rPrChange w:id="185" w:author="McDonald, Clem (NIH/NLM/LHC) [E]" w:date="2019-10-19T23:01:00Z">
+          <w:rPrChange w:id="365" w:author="McDonald, Clem (NIH/NLM/LHC) [E]" w:date="2019-10-19T23:01:00Z">
             <w:rPr>
               <w:u w:val="single"/>
             </w:rPr>
@@ -6828,7 +8000,7 @@
       <w:r>
         <w:rPr>
           <w:highlight w:val="yellow"/>
-          <w:rPrChange w:id="186" w:author="McDonald, Clem (NIH/NLM/LHC) [E]" w:date="2019-10-19T23:01:00Z">
+          <w:rPrChange w:id="366" w:author="McDonald, Clem (NIH/NLM/LHC) [E]" w:date="2019-10-19T23:01:00Z">
             <w:rPr/>
           </w:rPrChange>
         </w:rPr>
@@ -6846,7 +8018,7 @@
         <w:contextualSpacing w:val="0"/>
         <w:rPr>
           <w:highlight w:val="yellow"/>
-          <w:rPrChange w:id="187" w:author="McDonald, Clem (NIH/NLM/LHC) [E]" w:date="2019-10-19T23:01:00Z">
+          <w:rPrChange w:id="367" w:author="McDonald, Clem (NIH/NLM/LHC) [E]" w:date="2019-10-19T23:01:00Z">
             <w:rPr/>
           </w:rPrChange>
         </w:rPr>
@@ -6855,7 +8027,7 @@
         <w:rPr>
           <w:highlight w:val="yellow"/>
           <w:u w:val="single"/>
-          <w:rPrChange w:id="188" w:author="McDonald, Clem (NIH/NLM/LHC) [E]" w:date="2019-10-19T23:01:00Z">
+          <w:rPrChange w:id="368" w:author="McDonald, Clem (NIH/NLM/LHC) [E]" w:date="2019-10-19T23:01:00Z">
             <w:rPr>
               <w:u w:val="single"/>
             </w:rPr>
@@ -6866,7 +8038,7 @@
       <w:r>
         <w:rPr>
           <w:highlight w:val="yellow"/>
-          <w:rPrChange w:id="189" w:author="McDonald, Clem (NIH/NLM/LHC) [E]" w:date="2019-10-19T23:01:00Z">
+          <w:rPrChange w:id="369" w:author="McDonald, Clem (NIH/NLM/LHC) [E]" w:date="2019-10-19T23:01:00Z">
             <w:rPr/>
           </w:rPrChange>
         </w:rPr>
@@ -6887,7 +8059,7 @@
         <w:rPr>
           <w:highlight w:val="yellow"/>
           <w:u w:val="single"/>
-          <w:rPrChange w:id="190" w:author="McDonald, Clem (NIH/NLM/LHC) [E]" w:date="2019-10-19T23:01:00Z">
+          <w:rPrChange w:id="370" w:author="McDonald, Clem (NIH/NLM/LHC) [E]" w:date="2019-10-19T23:01:00Z">
             <w:rPr>
               <w:u w:val="single"/>
             </w:rPr>
@@ -6898,7 +8070,7 @@
       <w:r>
         <w:rPr>
           <w:highlight w:val="yellow"/>
-          <w:rPrChange w:id="191" w:author="McDonald, Clem (NIH/NLM/LHC) [E]" w:date="2019-10-19T23:01:00Z">
+          <w:rPrChange w:id="371" w:author="McDonald, Clem (NIH/NLM/LHC) [E]" w:date="2019-10-19T23:01:00Z">
             <w:rPr/>
           </w:rPrChange>
         </w:rPr>
@@ -6909,7 +8081,7 @@
       <w:pPr>
         <w:spacing w:after="240" w:line="240" w:lineRule="auto"/>
         <w:rPr>
-          <w:ins w:id="192" w:author="McDonald, Clem (NIH/NLM/LHC) [E]" w:date="2019-10-19T22:05:00Z"/>
+          <w:ins w:id="372" w:author="McDonald, Clem (NIH/NLM/LHC) [E]" w:date="2019-10-19T22:05:00Z"/>
         </w:rPr>
       </w:pPr>
     </w:p>
@@ -7036,50 +8208,50 @@
       <w:pPr>
         <w:spacing w:after="120" w:line="240" w:lineRule="auto"/>
         <w:rPr>
-          <w:del w:id="193" w:author="McDonald, Clem (NIH/NLM/LHC) [E]" w:date="2019-10-19T22:06:00Z"/>
-        </w:rPr>
-      </w:pPr>
-      <w:ins w:id="194" w:author="McDonald, Clem (NIH/NLM/LHC) [E]" w:date="2019-10-19T22:06:00Z">
+          <w:del w:id="373" w:author="McDonald, Clem (NIH/NLM/LHC) [E]" w:date="2019-10-19T22:06:00Z"/>
+        </w:rPr>
+      </w:pPr>
+      <w:ins w:id="374" w:author="McDonald, Clem (NIH/NLM/LHC) [E]" w:date="2019-10-19T22:06:00Z">
         <w:r>
           <w:t xml:space="preserve">? include a flag to indicate tests that would not usually be applicatle to clinical records so users could </w:t>
         </w:r>
       </w:ins>
-      <w:ins w:id="195" w:author="McDonald, Clem (NIH/NLM/LHC) [E]" w:date="2019-10-19T22:07:00Z">
+      <w:ins w:id="375" w:author="McDonald, Clem (NIH/NLM/LHC) [E]" w:date="2019-10-19T22:07:00Z">
         <w:r>
           <w:t>choose</w:t>
         </w:r>
       </w:ins>
-      <w:ins w:id="196" w:author="McDonald, Clem (NIH/NLM/LHC) [E]" w:date="2019-10-19T22:06:00Z">
+      <w:ins w:id="376" w:author="McDonald, Clem (NIH/NLM/LHC) [E]" w:date="2019-10-19T22:06:00Z">
         <w:r>
           <w:t xml:space="preserve"> </w:t>
         </w:r>
       </w:ins>
-      <w:ins w:id="197" w:author="McDonald, Clem (NIH/NLM/LHC) [E]" w:date="2019-10-19T22:07:00Z">
+      <w:ins w:id="377" w:author="McDonald, Clem (NIH/NLM/LHC) [E]" w:date="2019-10-19T22:07:00Z">
         <w:r>
           <w:t>to ignore.  The drug tox  class terms thae are environmental ( e..g Air</w:t>
         </w:r>
       </w:ins>
-      <w:ins w:id="198" w:author="McDonald, Clem (NIH/NLM/LHC) [E]" w:date="2019-10-19T22:09:00Z">
+      <w:ins w:id="378" w:author="McDonald, Clem (NIH/NLM/LHC) [E]" w:date="2019-10-19T22:09:00Z">
         <w:r>
           <w:t xml:space="preserve">, </w:t>
         </w:r>
       </w:ins>
-      <w:ins w:id="199" w:author="McDonald, Clem (NIH/NLM/LHC) [E]" w:date="2019-10-19T22:07:00Z">
+      <w:ins w:id="379" w:author="McDonald, Clem (NIH/NLM/LHC) [E]" w:date="2019-10-19T22:07:00Z">
         <w:r>
           <w:t xml:space="preserve">, Water and probably XXX0 and the </w:t>
         </w:r>
       </w:ins>
-      <w:ins w:id="200" w:author="McDonald, Clem (NIH/NLM/LHC) [E]" w:date="2019-10-19T22:08:00Z">
+      <w:ins w:id="380" w:author="McDonald, Clem (NIH/NLM/LHC) [E]" w:date="2019-10-19T22:08:00Z">
         <w:r>
           <w:t>veterinary</w:t>
         </w:r>
       </w:ins>
-      <w:ins w:id="201" w:author="McDonald, Clem (NIH/NLM/LHC) [E]" w:date="2019-10-19T22:07:00Z">
+      <w:ins w:id="381" w:author="McDonald, Clem (NIH/NLM/LHC) [E]" w:date="2019-10-19T22:07:00Z">
         <w:r>
           <w:t xml:space="preserve"> </w:t>
         </w:r>
       </w:ins>
-      <w:ins w:id="202" w:author="McDonald, Clem (NIH/NLM/LHC) [E]" w:date="2019-10-19T22:08:00Z">
+      <w:ins w:id="382" w:author="McDonald, Clem (NIH/NLM/LHC) [E]" w:date="2019-10-19T22:08:00Z">
         <w:r>
           <w:t>medicine ( can find with command Veterinary:true would be candidates for such flaggs</w:t>
         </w:r>
@@ -7089,9 +8261,9 @@
       <w:pPr>
         <w:spacing w:after="120" w:line="240" w:lineRule="auto"/>
         <w:rPr>
-          <w:del w:id="203" w:author="McDonald, Clem (NIH/NLM/LHC) [E]" w:date="2019-10-19T22:06:00Z"/>
-        </w:rPr>
-        <w:pPrChange w:id="204" w:author="McDonald, Clem (NIH/NLM/LHC) [E]" w:date="2019-10-19T22:06:00Z">
+          <w:del w:id="383" w:author="McDonald, Clem (NIH/NLM/LHC) [E]" w:date="2019-10-19T22:06:00Z"/>
+        </w:rPr>
+        <w:pPrChange w:id="384" w:author="McDonald, Clem (NIH/NLM/LHC) [E]" w:date="2019-10-19T22:06:00Z">
           <w:pPr>
             <w:pStyle w:val="Heading1"/>
           </w:pPr>
@@ -7102,7 +8274,7 @@
       <w:pPr>
         <w:spacing w:after="120" w:line="240" w:lineRule="auto"/>
         <w:rPr>
-          <w:ins w:id="205" w:author="McDonald, Clem (NIH/NLM/LHC) [E]" w:date="2019-10-19T22:06:00Z"/>
+          <w:ins w:id="385" w:author="McDonald, Clem (NIH/NLM/LHC) [E]" w:date="2019-10-19T22:06:00Z"/>
         </w:rPr>
       </w:pPr>
     </w:p>
@@ -7110,7 +8282,7 @@
       <w:pPr>
         <w:spacing w:after="120" w:line="240" w:lineRule="auto"/>
         <w:rPr>
-          <w:ins w:id="206" w:author="McDonald, Clem (NIH/NLM/LHC) [E]" w:date="2019-10-19T22:06:00Z"/>
+          <w:ins w:id="386" w:author="McDonald, Clem (NIH/NLM/LHC) [E]" w:date="2019-10-19T22:06:00Z"/>
         </w:rPr>
       </w:pPr>
     </w:p>
@@ -7122,7 +8294,7 @@
           <w:noProof/>
           <w:szCs w:val="24"/>
         </w:rPr>
-        <w:pPrChange w:id="207" w:author="McDonald, Clem (NIH/NLM/LHC) [E]" w:date="2019-10-19T22:06:00Z">
+        <w:pPrChange w:id="387" w:author="McDonald, Clem (NIH/NLM/LHC) [E]" w:date="2019-10-19T22:06:00Z">
           <w:pPr>
             <w:pStyle w:val="Heading1"/>
           </w:pPr>
@@ -7179,7 +8351,6 @@
         <w:rPr>
           <w:noProof/>
         </w:rPr>
-        <w:lastRenderedPageBreak/>
         <w:t xml:space="preserve">Chansaenroj J, Theamboonlers A, Chinchai T, et al. High-risk human papillomavirus genotype detection by electrochemical dna chip method. </w:t>
       </w:r>
       <w:r>
@@ -7384,7 +8555,7 @@
     </w:p>
     <w:p/>
     <w:sectPr>
-      <w:footerReference w:type="default" r:id="rId9"/>
+      <w:footerReference w:type="default" r:id="rId8"/>
       <w:pgSz w:w="12240" w:h="15840"/>
       <w:pgMar w:top="1440" w:right="1440" w:bottom="1440" w:left="1440" w:header="720" w:footer="720" w:gutter="0"/>
       <w:cols w:space="720"/>
@@ -7396,7 +8567,7 @@
 
 <file path=word/comments.xml><?xml version="1.0" encoding="utf-8"?>
 <w:comments xmlns:wpc="http://schemas.microsoft.com/office/word/2010/wordprocessingCanvas" xmlns:cx="http://schemas.microsoft.com/office/drawing/2014/chartex" xmlns:cx1="http://schemas.microsoft.com/office/drawing/2015/9/8/chartex" xmlns:mc="http://schemas.openxmlformats.org/markup-compatibility/2006" xmlns:o="urn:schemas-microsoft-com:office:office" xmlns:r="http://schemas.openxmlformats.org/officeDocument/2006/relationships" xmlns:m="http://schemas.openxmlformats.org/officeDocument/2006/math" xmlns:v="urn:schemas-microsoft-com:vml" xmlns:wp14="http://schemas.microsoft.com/office/word/2010/wordprocessingDrawing" xmlns:wp="http://schemas.openxmlformats.org/drawingml/2006/wordprocessingDrawing" xmlns:w10="urn:schemas-microsoft-com:office:word" xmlns:w="http://schemas.openxmlformats.org/wordprocessingml/2006/main" xmlns:w14="http://schemas.microsoft.com/office/word/2010/wordml" xmlns:w15="http://schemas.microsoft.com/office/word/2012/wordml" xmlns:w16se="http://schemas.microsoft.com/office/word/2015/wordml/symex" xmlns:wpg="http://schemas.microsoft.com/office/word/2010/wordprocessingGroup" xmlns:wpi="http://schemas.microsoft.com/office/word/2010/wordprocessingInk" xmlns:wne="http://schemas.microsoft.com/office/word/2006/wordml" xmlns:wps="http://schemas.microsoft.com/office/word/2010/wordprocessingShape" mc:Ignorable="w14 w15 w16se wp14">
-  <w:comment w:id="2" w:author="McDonald, Clem (NIH/NLM/LHC) [E]" w:date="2019-10-19T20:23:00Z" w:initials="MC([">
+  <w:comment w:id="8" w:author="McDonald, Clem (NIH/NLM/LHC) [E]" w:date="2019-10-19T20:23:00Z" w:initials="MC([">
     <w:p>
       <w:pPr>
         <w:pStyle w:val="CommentText"/>
@@ -7425,7 +8596,7 @@
       </w:r>
     </w:p>
   </w:comment>
-  <w:comment w:id="9" w:author="Lu, Shennon (NIH/NLM/LHC) [C]" w:date="2017-12-01T16:04:00Z" w:initials="LS([">
+  <w:comment w:id="15" w:author="Lu, Shennon (NIH/NLM/LHC) [C]" w:date="2017-12-01T16:04:00Z" w:initials="LS([">
     <w:p>
       <w:pPr>
         <w:pStyle w:val="CommentText"/>
@@ -7481,7 +8652,7 @@
       </w:r>
     </w:p>
   </w:comment>
-  <w:comment w:id="14" w:author="Lynch, Paul (NIH/NLM/LHC) [E]" w:date="2019-10-25T17:22:00Z" w:initials="LP([">
+  <w:comment w:id="21" w:author="Lynch, Paul (NIH/NLM/LHC) [E]" w:date="2019-10-25T17:22:00Z" w:initials="LP([">
     <w:p>
       <w:pPr>
         <w:pStyle w:val="CommentText"/>
@@ -7497,7 +8668,7 @@
       </w:r>
     </w:p>
   </w:comment>
-  <w:comment w:id="76" w:author="Lu, Shennon (NIH/NLM/LHC) [C]" w:date="2017-11-29T15:15:00Z" w:initials="LS([">
+  <w:comment w:id="129" w:author="Lu, Shennon (NIH/NLM/LHC) [C]" w:date="2017-11-29T15:15:00Z" w:initials="LS([">
     <w:p>
       <w:pPr>
         <w:pStyle w:val="CommentText"/>
@@ -7513,7 +8684,7 @@
       </w:r>
     </w:p>
   </w:comment>
-  <w:comment w:id="118" w:author="Lu, Shennon (NIH/NLM/LHC) [C]" w:date="2017-11-29T15:52:00Z" w:initials="LS([">
+  <w:comment w:id="236" w:author="Lu, Shennon (NIH/NLM/LHC) [C]" w:date="2017-11-29T15:52:00Z" w:initials="LS([">
     <w:p>
       <w:pPr>
         <w:spacing w:line="240" w:lineRule="auto"/>
@@ -7533,7 +8704,7 @@
       </w:r>
     </w:p>
   </w:comment>
-  <w:comment w:id="130" w:author="Lu, Shennon (NIH/NLM/LHC) [C]" w:date="2017-11-29T15:20:00Z" w:initials="LS([">
+  <w:comment w:id="286" w:author="Lu, Shennon (NIH/NLM/LHC) [C]" w:date="2017-11-29T15:20:00Z" w:initials="LS([">
     <w:p>
       <w:pPr>
         <w:pStyle w:val="ListParagraph"/>
@@ -7580,7 +8751,7 @@
       </w:r>
     </w:p>
   </w:comment>
-  <w:comment w:id="167" w:author="McDonald, Clem (NIH/NLM/LHC) [E]" w:date="2017-12-04T21:34:00Z" w:initials="MC([">
+  <w:comment w:id="347" w:author="McDonald, Clem (NIH/NLM/LHC) [E]" w:date="2017-12-04T21:34:00Z" w:initials="MC([">
     <w:p>
       <w:pPr>
         <w:pStyle w:val="ListParagraph"/>
@@ -7662,7 +8833,7 @@
       </w:pPr>
     </w:p>
   </w:comment>
-  <w:comment w:id="168" w:author="Lu, Shennon (NIH/NLM/LHC) [C]" w:date="2017-12-05T14:28:00Z" w:initials="LS([">
+  <w:comment w:id="348" w:author="Lu, Shennon (NIH/NLM/LHC) [C]" w:date="2017-12-05T14:28:00Z" w:initials="LS([">
     <w:p>
       <w:pPr>
         <w:pStyle w:val="CommentText"/>
@@ -7778,19 +8949,6 @@
     </w:p>
   </w:comment>
 </w:comments>
-</file>
-
-<file path=word/commentsExtended.xml><?xml version="1.0" encoding="utf-8"?>
-<w15:commentsEx xmlns:wpc="http://schemas.microsoft.com/office/word/2010/wordprocessingCanvas" xmlns:cx="http://schemas.microsoft.com/office/drawing/2014/chartex" xmlns:cx1="http://schemas.microsoft.com/office/drawing/2015/9/8/chartex" xmlns:mc="http://schemas.openxmlformats.org/markup-compatibility/2006" xmlns:o="urn:schemas-microsoft-com:office:office" xmlns:r="http://schemas.openxmlformats.org/officeDocument/2006/relationships" xmlns:m="http://schemas.openxmlformats.org/officeDocument/2006/math" xmlns:v="urn:schemas-microsoft-com:vml" xmlns:wp14="http://schemas.microsoft.com/office/word/2010/wordprocessingDrawing" xmlns:wp="http://schemas.openxmlformats.org/drawingml/2006/wordprocessingDrawing" xmlns:w10="urn:schemas-microsoft-com:office:word" xmlns:w="http://schemas.openxmlformats.org/wordprocessingml/2006/main" xmlns:w14="http://schemas.microsoft.com/office/word/2010/wordml" xmlns:w15="http://schemas.microsoft.com/office/word/2012/wordml" xmlns:w16se="http://schemas.microsoft.com/office/word/2015/wordml/symex" xmlns:wpg="http://schemas.microsoft.com/office/word/2010/wordprocessingGroup" xmlns:wpi="http://schemas.microsoft.com/office/word/2010/wordprocessingInk" xmlns:wne="http://schemas.microsoft.com/office/word/2006/wordml" xmlns:wps="http://schemas.microsoft.com/office/word/2010/wordprocessingShape" mc:Ignorable="w14 w15 w16se wp14">
-  <w15:commentEx w15:paraId="0DD82920" w15:done="0"/>
-  <w15:commentEx w15:paraId="15292C49" w15:done="0"/>
-  <w15:commentEx w15:paraId="67949E45" w15:done="0"/>
-  <w15:commentEx w15:paraId="4B88AE48" w15:done="0"/>
-  <w15:commentEx w15:paraId="5592EB9A" w15:done="0"/>
-  <w15:commentEx w15:paraId="6495553B" w15:done="0"/>
-  <w15:commentEx w15:paraId="50C05C43" w15:done="0"/>
-  <w15:commentEx w15:paraId="03F0EFD2" w15:done="0"/>
-</w15:commentsEx>
 </file>
 
 <file path=word/endnotes.xml><?xml version="1.0" encoding="utf-8"?>
@@ -7852,7 +9010,7 @@
           <w:rPr>
             <w:noProof/>
           </w:rPr>
-          <w:t>6</w:t>
+          <w:t>4</w:t>
         </w:r>
         <w:r>
           <w:rPr>
@@ -9688,7 +10846,7 @@
       <w:lvlText w:val=""/>
       <w:lvlJc w:val="left"/>
       <w:pPr>
-        <w:ind w:left="720" w:hanging="360"/>
+        <w:ind w:left="990" w:hanging="360"/>
       </w:pPr>
       <w:rPr>
         <w:rFonts w:ascii="Symbol" w:hAnsi="Symbol" w:hint="default"/>
@@ -10635,6 +11793,11 @@
       <w:szCs w:val="20"/>
     </w:rPr>
   </w:style>
+  <w:style w:type="character" w:customStyle="1" w:styleId="section40000000000000">
+    <w:name w:val="section40000000000000"/>
+    <w:basedOn w:val="DefaultParagraphFont"/>
+    <w:rsid w:val="003E696F"/>
+  </w:style>
 </w:styles>
 </file>
 

</xml_diff>